<commit_message>
Week 3 Classess, Installed composer and laravel
</commit_message>
<xml_diff>
--- a/classDocumentation.docx
+++ b/classDocumentation.docx
@@ -147,7 +147,7 @@
           </mc:Choice>
           <mc:Fallback>
             <w:pict>
-              <v:group w14:anchorId="7FFB4767" id="Group 6" o:spid="_x0000_s1026" style="position:absolute;margin-left:-75pt;margin-top:-73.5pt;width:146.85pt;height:843pt;z-index:251661312;mso-height-relative:margin" coordsize="18649,101415" o:gfxdata="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">
+              <v:group w14:anchorId="424AFFF2" id="Group 6" o:spid="_x0000_s1026" style="position:absolute;margin-left:-75pt;margin-top:-73.5pt;width:146.85pt;height:843pt;z-index:251661312;mso-height-relative:margin" coordsize="18649,101415" o:gfxdata="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">
                 <v:rect id="Rectangle 1" o:spid="_x0000_s1027" style="position:absolute;width:15430;height:101415;visibility:visible;mso-wrap-style:square;v-text-anchor:middle" o:gfxdata="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" fillcolor="#4f81bd [3204]" stroked="f"/>
                 <v:rect id="Rectangle 2" o:spid="_x0000_s1028" style="position:absolute;left:16744;width:1905;height:101409;visibility:visible;mso-wrap-style:square;v-text-anchor:middle" o:gfxdata="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" fillcolor="#8db3e2 [1311]" stroked="f"/>
               </v:group>
@@ -483,7 +483,7 @@
           </mc:Choice>
           <mc:Fallback>
             <w:pict>
-              <v:rect w14:anchorId="2E8A9870" id="Rectangle 4" o:spid="_x0000_s1026" style="position:absolute;margin-left:106.5pt;margin-top:22.15pt;width:435pt;height:10.15pt;z-index:251663360;visibility:visible;mso-wrap-style:square;mso-width-percent:0;mso-height-percent:0;mso-wrap-distance-left:9pt;mso-wrap-distance-top:0;mso-wrap-distance-right:9pt;mso-wrap-distance-bottom:0;mso-position-horizontal:absolute;mso-position-horizontal-relative:text;mso-position-vertical:absolute;mso-position-vertical-relative:text;mso-width-percent:0;mso-height-percent:0;mso-width-relative:margin;mso-height-relative:margin;v-text-anchor:middle" o:gfxdata="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" fillcolor="#4f81bd [3204]" stroked="f"/>
+              <v:rect w14:anchorId="00973D41" id="Rectangle 4" o:spid="_x0000_s1026" style="position:absolute;margin-left:106.5pt;margin-top:22.15pt;width:435pt;height:10.15pt;z-index:251663360;visibility:visible;mso-wrap-style:square;mso-width-percent:0;mso-height-percent:0;mso-wrap-distance-left:9pt;mso-wrap-distance-top:0;mso-wrap-distance-right:9pt;mso-wrap-distance-bottom:0;mso-position-horizontal:absolute;mso-position-horizontal-relative:text;mso-position-vertical:absolute;mso-position-vertical-relative:text;mso-width-percent:0;mso-height-percent:0;mso-width-relative:margin;mso-height-relative:margin;v-text-anchor:middle" o:gfxdata="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" fillcolor="#4f81bd [3204]" stroked="f"/>
             </w:pict>
           </mc:Fallback>
         </mc:AlternateContent>
@@ -826,9 +826,9 @@
       </w:tblPr>
       <w:tblGrid>
         <w:gridCol w:w="1638"/>
-        <w:gridCol w:w="1800"/>
-        <w:gridCol w:w="3864"/>
-        <w:gridCol w:w="2435"/>
+        <w:gridCol w:w="1890"/>
+        <w:gridCol w:w="3330"/>
+        <w:gridCol w:w="2879"/>
       </w:tblGrid>
       <w:tr>
         <w:trPr>
@@ -858,13 +858,13 @@
                 <w:sz w:val="28"/>
                 <w:szCs w:val="28"/>
               </w:rPr>
-              <w:t>Class Number</w:t>
+              <w:t>Day</w:t>
             </w:r>
           </w:p>
         </w:tc>
         <w:tc>
           <w:tcPr>
-            <w:tcW w:w="1800" w:type="dxa"/>
+            <w:tcW w:w="1890" w:type="dxa"/>
             <w:vAlign w:val="center"/>
           </w:tcPr>
           <w:p>
@@ -892,7 +892,7 @@
         </w:tc>
         <w:tc>
           <w:tcPr>
-            <w:tcW w:w="3864" w:type="dxa"/>
+            <w:tcW w:w="3330" w:type="dxa"/>
             <w:vAlign w:val="center"/>
           </w:tcPr>
           <w:p>
@@ -920,7 +920,7 @@
         </w:tc>
         <w:tc>
           <w:tcPr>
-            <w:tcW w:w="2435" w:type="dxa"/>
+            <w:tcW w:w="2879" w:type="dxa"/>
             <w:vAlign w:val="center"/>
           </w:tcPr>
           <w:p>
@@ -958,6 +958,7 @@
           </w:tcPr>
           <w:p>
             <w:pPr>
+              <w:spacing w:after="240"/>
               <w:jc w:val="center"/>
               <w:rPr>
                 <w:rFonts w:ascii="Calibri" w:eastAsia="Calibri" w:hAnsi="Calibri" w:cs="Calibri"/>
@@ -977,11 +978,12 @@
         </w:tc>
         <w:tc>
           <w:tcPr>
-            <w:tcW w:w="1800" w:type="dxa"/>
+            <w:tcW w:w="1890" w:type="dxa"/>
             <w:vAlign w:val="center"/>
           </w:tcPr>
           <w:p>
             <w:pPr>
+              <w:spacing w:after="240"/>
               <w:jc w:val="center"/>
               <w:rPr>
                 <w:rFonts w:ascii="Calibri" w:eastAsia="Calibri" w:hAnsi="Calibri" w:cs="Calibri"/>
@@ -1000,6 +1002,7 @@
           </w:p>
           <w:p>
             <w:pPr>
+              <w:spacing w:after="240"/>
               <w:jc w:val="center"/>
               <w:rPr>
                 <w:rFonts w:ascii="Calibri" w:eastAsia="Calibri" w:hAnsi="Calibri" w:cs="Calibri"/>
@@ -1036,11 +1039,12 @@
         </w:tc>
         <w:tc>
           <w:tcPr>
-            <w:tcW w:w="3864" w:type="dxa"/>
+            <w:tcW w:w="3330" w:type="dxa"/>
             <w:vAlign w:val="center"/>
           </w:tcPr>
           <w:p>
             <w:pPr>
+              <w:spacing w:after="240"/>
               <w:jc w:val="center"/>
               <w:rPr>
                 <w:rFonts w:ascii="Calibri" w:eastAsia="Calibri" w:hAnsi="Calibri" w:cs="Calibri"/>
@@ -1060,12 +1064,13 @@
         </w:tc>
         <w:tc>
           <w:tcPr>
-            <w:tcW w:w="2435" w:type="dxa"/>
+            <w:tcW w:w="2879" w:type="dxa"/>
             <w:vAlign w:val="center"/>
           </w:tcPr>
           <w:p>
             <w:pPr>
-              <w:jc w:val="center"/>
+              <w:spacing w:after="240"/>
+              <w:jc w:val="both"/>
               <w:rPr>
                 <w:rFonts w:ascii="Calibri" w:eastAsia="Calibri" w:hAnsi="Calibri" w:cs="Calibri"/>
                 <w:sz w:val="24"/>
@@ -1102,6 +1107,7 @@
           </w:tcPr>
           <w:p>
             <w:pPr>
+              <w:spacing w:after="240"/>
               <w:jc w:val="center"/>
               <w:rPr>
                 <w:rFonts w:ascii="Calibri" w:eastAsia="Calibri" w:hAnsi="Calibri" w:cs="Calibri"/>
@@ -1121,11 +1127,12 @@
         </w:tc>
         <w:tc>
           <w:tcPr>
-            <w:tcW w:w="1800" w:type="dxa"/>
+            <w:tcW w:w="1890" w:type="dxa"/>
             <w:vAlign w:val="center"/>
           </w:tcPr>
           <w:p>
             <w:pPr>
+              <w:spacing w:after="240"/>
               <w:jc w:val="center"/>
               <w:rPr>
                 <w:rFonts w:ascii="Calibri" w:eastAsia="Calibri" w:hAnsi="Calibri" w:cs="Calibri"/>
@@ -1144,6 +1151,7 @@
           </w:p>
           <w:p>
             <w:pPr>
+              <w:spacing w:after="240"/>
               <w:jc w:val="center"/>
               <w:rPr>
                 <w:rFonts w:ascii="Calibri" w:eastAsia="Calibri" w:hAnsi="Calibri" w:cs="Calibri"/>
@@ -1180,11 +1188,12 @@
         </w:tc>
         <w:tc>
           <w:tcPr>
-            <w:tcW w:w="3864" w:type="dxa"/>
+            <w:tcW w:w="3330" w:type="dxa"/>
             <w:vAlign w:val="center"/>
           </w:tcPr>
           <w:p>
             <w:pPr>
+              <w:spacing w:after="240"/>
               <w:jc w:val="center"/>
               <w:rPr>
                 <w:rFonts w:ascii="Calibri" w:eastAsia="Calibri" w:hAnsi="Calibri" w:cs="Calibri"/>
@@ -1204,12 +1213,13 @@
         </w:tc>
         <w:tc>
           <w:tcPr>
-            <w:tcW w:w="2435" w:type="dxa"/>
+            <w:tcW w:w="2879" w:type="dxa"/>
             <w:vAlign w:val="center"/>
           </w:tcPr>
           <w:p>
             <w:pPr>
-              <w:jc w:val="center"/>
+              <w:spacing w:after="240"/>
+              <w:jc w:val="both"/>
               <w:rPr>
                 <w:rFonts w:ascii="Calibri" w:eastAsia="Calibri" w:hAnsi="Calibri" w:cs="Calibri"/>
                 <w:sz w:val="24"/>
@@ -1238,6 +1248,7 @@
           </w:tcPr>
           <w:p>
             <w:pPr>
+              <w:spacing w:after="240"/>
               <w:jc w:val="center"/>
               <w:rPr>
                 <w:rFonts w:ascii="Calibri" w:eastAsia="Calibri" w:hAnsi="Calibri" w:cs="Calibri"/>
@@ -1257,11 +1268,12 @@
         </w:tc>
         <w:tc>
           <w:tcPr>
-            <w:tcW w:w="1800" w:type="dxa"/>
+            <w:tcW w:w="1890" w:type="dxa"/>
             <w:vAlign w:val="center"/>
           </w:tcPr>
           <w:p>
             <w:pPr>
+              <w:spacing w:after="240"/>
               <w:jc w:val="center"/>
               <w:rPr>
                 <w:rFonts w:ascii="Calibri" w:eastAsia="Calibri" w:hAnsi="Calibri" w:cs="Calibri"/>
@@ -1280,6 +1292,7 @@
           </w:p>
           <w:p>
             <w:pPr>
+              <w:spacing w:after="240"/>
               <w:jc w:val="center"/>
               <w:rPr>
                 <w:rFonts w:ascii="Calibri" w:eastAsia="Calibri" w:hAnsi="Calibri" w:cs="Calibri"/>
@@ -1316,11 +1329,12 @@
         </w:tc>
         <w:tc>
           <w:tcPr>
-            <w:tcW w:w="3864" w:type="dxa"/>
+            <w:tcW w:w="3330" w:type="dxa"/>
             <w:vAlign w:val="center"/>
           </w:tcPr>
           <w:p>
             <w:pPr>
+              <w:spacing w:after="240"/>
               <w:jc w:val="center"/>
               <w:rPr>
                 <w:rFonts w:ascii="Calibri" w:eastAsia="Calibri" w:hAnsi="Calibri" w:cs="Calibri"/>
@@ -1340,12 +1354,13 @@
         </w:tc>
         <w:tc>
           <w:tcPr>
-            <w:tcW w:w="2435" w:type="dxa"/>
+            <w:tcW w:w="2879" w:type="dxa"/>
             <w:vAlign w:val="center"/>
           </w:tcPr>
           <w:p>
             <w:pPr>
-              <w:jc w:val="center"/>
+              <w:spacing w:after="240"/>
+              <w:jc w:val="both"/>
               <w:rPr>
                 <w:rFonts w:ascii="Calibri" w:eastAsia="Calibri" w:hAnsi="Calibri" w:cs="Calibri"/>
                 <w:sz w:val="24"/>
@@ -1390,7 +1405,23 @@
                 <w:sz w:val="24"/>
                 <w:szCs w:val="24"/>
               </w:rPr>
-              <w:t>.  Tutorial to initiate local repositories and commit and push them to the remote repositories. Also, touched the concepts of branches in git.</w:t>
+              <w:t xml:space="preserve">.  Tutorial to initiate local repositories and commit and push them to the remote repositories. Also, </w:t>
+            </w:r>
+            <w:r>
+              <w:rPr>
+                <w:rFonts w:ascii="Calibri" w:eastAsia="Calibri" w:hAnsi="Calibri" w:cs="Calibri"/>
+                <w:sz w:val="24"/>
+                <w:szCs w:val="24"/>
+              </w:rPr>
+              <w:t>looked at</w:t>
+            </w:r>
+            <w:r>
+              <w:rPr>
+                <w:rFonts w:ascii="Calibri" w:eastAsia="Calibri" w:hAnsi="Calibri" w:cs="Calibri"/>
+                <w:sz w:val="24"/>
+                <w:szCs w:val="24"/>
+              </w:rPr>
+              <w:t xml:space="preserve"> the concepts of branches in git.</w:t>
             </w:r>
           </w:p>
         </w:tc>
@@ -1406,6 +1437,7 @@
           </w:tcPr>
           <w:p>
             <w:pPr>
+              <w:spacing w:after="240"/>
               <w:jc w:val="center"/>
               <w:rPr>
                 <w:rFonts w:ascii="Calibri" w:eastAsia="Calibri" w:hAnsi="Calibri" w:cs="Calibri"/>
@@ -1425,11 +1457,12 @@
         </w:tc>
         <w:tc>
           <w:tcPr>
-            <w:tcW w:w="1800" w:type="dxa"/>
+            <w:tcW w:w="1890" w:type="dxa"/>
             <w:vAlign w:val="center"/>
           </w:tcPr>
           <w:p>
             <w:pPr>
+              <w:spacing w:after="240"/>
               <w:jc w:val="center"/>
               <w:rPr>
                 <w:rFonts w:ascii="Calibri" w:eastAsia="Calibri" w:hAnsi="Calibri" w:cs="Calibri"/>
@@ -1448,6 +1481,7 @@
           </w:p>
           <w:p>
             <w:pPr>
+              <w:spacing w:after="240"/>
               <w:jc w:val="center"/>
               <w:rPr>
                 <w:rFonts w:ascii="Calibri" w:eastAsia="Calibri" w:hAnsi="Calibri" w:cs="Calibri"/>
@@ -1484,11 +1518,12 @@
         </w:tc>
         <w:tc>
           <w:tcPr>
-            <w:tcW w:w="3864" w:type="dxa"/>
+            <w:tcW w:w="3330" w:type="dxa"/>
             <w:vAlign w:val="center"/>
           </w:tcPr>
           <w:p>
             <w:pPr>
+              <w:spacing w:after="240"/>
               <w:jc w:val="center"/>
               <w:rPr>
                 <w:rFonts w:ascii="Calibri" w:eastAsia="Calibri" w:hAnsi="Calibri" w:cs="Calibri"/>
@@ -1508,12 +1543,13 @@
         </w:tc>
         <w:tc>
           <w:tcPr>
-            <w:tcW w:w="2435" w:type="dxa"/>
+            <w:tcW w:w="2879" w:type="dxa"/>
             <w:vAlign w:val="center"/>
           </w:tcPr>
           <w:p>
             <w:pPr>
-              <w:jc w:val="center"/>
+              <w:spacing w:after="240"/>
+              <w:jc w:val="both"/>
               <w:rPr>
                 <w:rFonts w:ascii="Calibri" w:eastAsia="Calibri" w:hAnsi="Calibri" w:cs="Calibri"/>
                 <w:sz w:val="24"/>
@@ -1535,6 +1571,283 @@
                 <w:szCs w:val="24"/>
               </w:rPr>
               <w:t>and key concepts. Also went through the OOP concepts along with some examples.</w:t>
+            </w:r>
+          </w:p>
+        </w:tc>
+      </w:tr>
+      <w:tr>
+        <w:trPr>
+          <w:trHeight w:val="1574"/>
+        </w:trPr>
+        <w:tc>
+          <w:tcPr>
+            <w:tcW w:w="1638" w:type="dxa"/>
+            <w:vAlign w:val="center"/>
+          </w:tcPr>
+          <w:p>
+            <w:pPr>
+              <w:spacing w:after="240"/>
+              <w:jc w:val="center"/>
+              <w:rPr>
+                <w:rFonts w:ascii="Calibri" w:eastAsia="Calibri" w:hAnsi="Calibri" w:cs="Calibri"/>
+                <w:sz w:val="24"/>
+                <w:szCs w:val="24"/>
+              </w:rPr>
+            </w:pPr>
+            <w:r>
+              <w:rPr>
+                <w:rFonts w:ascii="Calibri" w:eastAsia="Calibri" w:hAnsi="Calibri" w:cs="Calibri"/>
+                <w:sz w:val="24"/>
+                <w:szCs w:val="24"/>
+              </w:rPr>
+              <w:t>5.</w:t>
+            </w:r>
+          </w:p>
+        </w:tc>
+        <w:tc>
+          <w:tcPr>
+            <w:tcW w:w="1890" w:type="dxa"/>
+            <w:vAlign w:val="center"/>
+          </w:tcPr>
+          <w:p>
+            <w:pPr>
+              <w:spacing w:after="240"/>
+              <w:jc w:val="center"/>
+              <w:rPr>
+                <w:rFonts w:ascii="Calibri" w:eastAsia="Calibri" w:hAnsi="Calibri" w:cs="Calibri"/>
+                <w:sz w:val="24"/>
+                <w:szCs w:val="24"/>
+              </w:rPr>
+            </w:pPr>
+            <w:r>
+              <w:rPr>
+                <w:rFonts w:ascii="Calibri" w:eastAsia="Calibri" w:hAnsi="Calibri" w:cs="Calibri"/>
+                <w:sz w:val="24"/>
+                <w:szCs w:val="24"/>
+              </w:rPr>
+              <w:t>Sunday, 1</w:t>
+            </w:r>
+            <w:r>
+              <w:rPr>
+                <w:rFonts w:ascii="Calibri" w:eastAsia="Calibri" w:hAnsi="Calibri" w:cs="Calibri"/>
+                <w:sz w:val="24"/>
+                <w:szCs w:val="24"/>
+                <w:vertAlign w:val="superscript"/>
+              </w:rPr>
+              <w:t>st</w:t>
+            </w:r>
+            <w:r>
+              <w:rPr>
+                <w:rFonts w:ascii="Calibri" w:eastAsia="Calibri" w:hAnsi="Calibri" w:cs="Calibri"/>
+                <w:sz w:val="24"/>
+                <w:szCs w:val="24"/>
+                <w:vertAlign w:val="superscript"/>
+              </w:rPr>
+              <w:t xml:space="preserve"> </w:t>
+            </w:r>
+            <w:r>
+              <w:rPr>
+                <w:rFonts w:ascii="Calibri" w:eastAsia="Calibri" w:hAnsi="Calibri" w:cs="Calibri"/>
+                <w:sz w:val="24"/>
+                <w:szCs w:val="24"/>
+              </w:rPr>
+              <w:t>November, 2020</w:t>
+            </w:r>
+          </w:p>
+        </w:tc>
+        <w:tc>
+          <w:tcPr>
+            <w:tcW w:w="3330" w:type="dxa"/>
+            <w:vAlign w:val="center"/>
+          </w:tcPr>
+          <w:p>
+            <w:pPr>
+              <w:spacing w:after="240"/>
+              <w:jc w:val="center"/>
+              <w:rPr>
+                <w:rFonts w:ascii="Calibri" w:eastAsia="Calibri" w:hAnsi="Calibri" w:cs="Calibri"/>
+                <w:sz w:val="24"/>
+                <w:szCs w:val="24"/>
+              </w:rPr>
+            </w:pPr>
+            <w:r>
+              <w:rPr>
+                <w:rFonts w:ascii="Calibri" w:eastAsia="Calibri" w:hAnsi="Calibri" w:cs="Calibri"/>
+                <w:sz w:val="24"/>
+                <w:szCs w:val="24"/>
+              </w:rPr>
+              <w:t>Understanding Web Applications</w:t>
+            </w:r>
+          </w:p>
+        </w:tc>
+        <w:tc>
+          <w:tcPr>
+            <w:tcW w:w="2879" w:type="dxa"/>
+            <w:vAlign w:val="center"/>
+          </w:tcPr>
+          <w:p>
+            <w:pPr>
+              <w:spacing w:after="240"/>
+              <w:jc w:val="both"/>
+              <w:rPr>
+                <w:rFonts w:ascii="Calibri" w:eastAsia="Calibri" w:hAnsi="Calibri" w:cs="Calibri"/>
+                <w:sz w:val="24"/>
+                <w:szCs w:val="24"/>
+              </w:rPr>
+            </w:pPr>
+            <w:r>
+              <w:rPr>
+                <w:rFonts w:ascii="Calibri" w:eastAsia="Calibri" w:hAnsi="Calibri" w:cs="Calibri"/>
+                <w:sz w:val="24"/>
+                <w:szCs w:val="24"/>
+              </w:rPr>
+              <w:t>Basic concepts of the web application, how they work and http protocols. Also, revisited the OSI model and lastly installed composer for Laravel installation</w:t>
+            </w:r>
+            <w:r>
+              <w:rPr>
+                <w:rFonts w:ascii="Calibri" w:eastAsia="Calibri" w:hAnsi="Calibri" w:cs="Calibri"/>
+                <w:sz w:val="24"/>
+                <w:szCs w:val="24"/>
+              </w:rPr>
+              <w:t>.</w:t>
+            </w:r>
+          </w:p>
+        </w:tc>
+      </w:tr>
+      <w:tr>
+        <w:trPr>
+          <w:trHeight w:val="1574"/>
+        </w:trPr>
+        <w:tc>
+          <w:tcPr>
+            <w:tcW w:w="1638" w:type="dxa"/>
+            <w:vAlign w:val="center"/>
+          </w:tcPr>
+          <w:p>
+            <w:pPr>
+              <w:spacing w:after="240"/>
+              <w:jc w:val="center"/>
+              <w:rPr>
+                <w:rFonts w:ascii="Calibri" w:eastAsia="Calibri" w:hAnsi="Calibri" w:cs="Calibri"/>
+                <w:sz w:val="24"/>
+                <w:szCs w:val="24"/>
+              </w:rPr>
+            </w:pPr>
+            <w:r>
+              <w:rPr>
+                <w:rFonts w:ascii="Calibri" w:eastAsia="Calibri" w:hAnsi="Calibri" w:cs="Calibri"/>
+                <w:sz w:val="24"/>
+                <w:szCs w:val="24"/>
+              </w:rPr>
+              <w:t>6.</w:t>
+            </w:r>
+          </w:p>
+        </w:tc>
+        <w:tc>
+          <w:tcPr>
+            <w:tcW w:w="1890" w:type="dxa"/>
+            <w:vAlign w:val="center"/>
+          </w:tcPr>
+          <w:p>
+            <w:pPr>
+              <w:spacing w:after="240"/>
+              <w:jc w:val="center"/>
+              <w:rPr>
+                <w:rFonts w:ascii="Calibri" w:eastAsia="Calibri" w:hAnsi="Calibri" w:cs="Calibri"/>
+                <w:sz w:val="24"/>
+                <w:szCs w:val="24"/>
+              </w:rPr>
+            </w:pPr>
+            <w:r>
+              <w:rPr>
+                <w:rFonts w:ascii="Calibri" w:eastAsia="Calibri" w:hAnsi="Calibri" w:cs="Calibri"/>
+                <w:sz w:val="24"/>
+                <w:szCs w:val="24"/>
+              </w:rPr>
+              <w:t>Monday, 2</w:t>
+            </w:r>
+            <w:r>
+              <w:rPr>
+                <w:rFonts w:ascii="Calibri" w:eastAsia="Calibri" w:hAnsi="Calibri" w:cs="Calibri"/>
+                <w:sz w:val="24"/>
+                <w:szCs w:val="24"/>
+                <w:vertAlign w:val="superscript"/>
+              </w:rPr>
+              <w:t>nd</w:t>
+            </w:r>
+            <w:r>
+              <w:rPr>
+                <w:rFonts w:ascii="Calibri" w:eastAsia="Calibri" w:hAnsi="Calibri" w:cs="Calibri"/>
+                <w:sz w:val="24"/>
+                <w:szCs w:val="24"/>
+              </w:rPr>
+              <w:t xml:space="preserve"> November, 2020</w:t>
+            </w:r>
+          </w:p>
+        </w:tc>
+        <w:tc>
+          <w:tcPr>
+            <w:tcW w:w="3330" w:type="dxa"/>
+            <w:vAlign w:val="center"/>
+          </w:tcPr>
+          <w:p>
+            <w:pPr>
+              <w:spacing w:after="240"/>
+              <w:jc w:val="center"/>
+              <w:rPr>
+                <w:rFonts w:ascii="Calibri" w:eastAsia="Calibri" w:hAnsi="Calibri" w:cs="Calibri"/>
+                <w:sz w:val="24"/>
+                <w:szCs w:val="24"/>
+              </w:rPr>
+            </w:pPr>
+            <w:r>
+              <w:rPr>
+                <w:rFonts w:ascii="Calibri" w:eastAsia="Calibri" w:hAnsi="Calibri" w:cs="Calibri"/>
+                <w:sz w:val="24"/>
+                <w:szCs w:val="24"/>
+              </w:rPr>
+              <w:t>Routing and Vie</w:t>
+            </w:r>
+            <w:r>
+              <w:rPr>
+                <w:rFonts w:ascii="Calibri" w:eastAsia="Calibri" w:hAnsi="Calibri" w:cs="Calibri"/>
+                <w:sz w:val="24"/>
+                <w:szCs w:val="24"/>
+              </w:rPr>
+              <w:t>ws</w:t>
+            </w:r>
+          </w:p>
+        </w:tc>
+        <w:tc>
+          <w:tcPr>
+            <w:tcW w:w="2879" w:type="dxa"/>
+            <w:vAlign w:val="center"/>
+          </w:tcPr>
+          <w:p>
+            <w:pPr>
+              <w:spacing w:after="240"/>
+              <w:jc w:val="both"/>
+              <w:rPr>
+                <w:rFonts w:ascii="Calibri" w:eastAsia="Calibri" w:hAnsi="Calibri" w:cs="Calibri"/>
+                <w:sz w:val="24"/>
+                <w:szCs w:val="24"/>
+              </w:rPr>
+            </w:pPr>
+            <w:r>
+              <w:rPr>
+                <w:rFonts w:ascii="Calibri" w:eastAsia="Calibri" w:hAnsi="Calibri" w:cs="Calibri"/>
+                <w:sz w:val="24"/>
+                <w:szCs w:val="24"/>
+              </w:rPr>
+              <w:t xml:space="preserve">Installed Laravel installer, created Laravel project and learnt the concepts of routing and MVC </w:t>
+            </w:r>
+            <w:r>
+              <w:rPr>
+                <w:rFonts w:ascii="Calibri" w:eastAsia="Calibri" w:hAnsi="Calibri" w:cs="Calibri"/>
+                <w:sz w:val="24"/>
+                <w:szCs w:val="24"/>
+              </w:rPr>
+              <w:t>within the framework.</w:t>
             </w:r>
           </w:p>
         </w:tc>
@@ -1549,9 +1862,742 @@
         </w:rPr>
       </w:pPr>
     </w:p>
+    <w:p>
+      <w:pPr>
+        <w:rPr>
+          <w:rFonts w:ascii="Calibri" w:eastAsia="Calibri" w:hAnsi="Calibri" w:cs="Calibri"/>
+          <w:sz w:val="24"/>
+          <w:szCs w:val="24"/>
+        </w:rPr>
+      </w:pPr>
+    </w:p>
+    <w:p>
+      <w:pPr>
+        <w:jc w:val="center"/>
+        <w:rPr>
+          <w:rStyle w:val="IntenseReference"/>
+          <w:sz w:val="28"/>
+          <w:szCs w:val="28"/>
+          <w:u w:val="single"/>
+        </w:rPr>
+      </w:pPr>
+    </w:p>
+    <w:p>
+      <w:pPr>
+        <w:jc w:val="center"/>
+        <w:rPr>
+          <w:rStyle w:val="IntenseReference"/>
+          <w:sz w:val="28"/>
+          <w:szCs w:val="28"/>
+          <w:u w:val="single"/>
+        </w:rPr>
+      </w:pPr>
+    </w:p>
+    <w:p>
+      <w:pPr>
+        <w:jc w:val="center"/>
+        <w:rPr>
+          <w:rStyle w:val="IntenseReference"/>
+          <w:sz w:val="28"/>
+          <w:szCs w:val="28"/>
+          <w:u w:val="single"/>
+        </w:rPr>
+      </w:pPr>
+    </w:p>
+    <w:p>
+      <w:pPr>
+        <w:jc w:val="center"/>
+        <w:rPr>
+          <w:rStyle w:val="IntenseReference"/>
+          <w:sz w:val="28"/>
+          <w:szCs w:val="28"/>
+          <w:u w:val="single"/>
+        </w:rPr>
+      </w:pPr>
+      <w:r>
+        <w:rPr>
+          <w:rStyle w:val="IntenseReference"/>
+          <w:sz w:val="28"/>
+          <w:szCs w:val="28"/>
+          <w:u w:val="single"/>
+        </w:rPr>
+        <w:t>Appendix (Screenshots)</w:t>
+      </w:r>
+    </w:p>
+    <w:p>
+      <w:pPr>
+        <w:jc w:val="center"/>
+        <w:rPr>
+          <w:rStyle w:val="IntenseReference"/>
+          <w:sz w:val="28"/>
+          <w:szCs w:val="28"/>
+          <w:u w:val="single"/>
+        </w:rPr>
+      </w:pPr>
+    </w:p>
+    <w:p>
+      <w:pPr>
+        <w:pStyle w:val="NoSpacing"/>
+        <w:rPr>
+          <w:rStyle w:val="IntenseReference"/>
+          <w:sz w:val="24"/>
+          <w:szCs w:val="24"/>
+        </w:rPr>
+      </w:pPr>
+      <w:r>
+        <w:rPr>
+          <w:rStyle w:val="IntenseReference"/>
+          <w:sz w:val="24"/>
+          <w:szCs w:val="24"/>
+        </w:rPr>
+        <w:t>Day 1:</w:t>
+      </w:r>
+      <w:r>
+        <w:rPr>
+          <w:rStyle w:val="IntenseReference"/>
+          <w:sz w:val="24"/>
+          <w:szCs w:val="24"/>
+        </w:rPr>
+        <w:t xml:space="preserve"> </w:t>
+      </w:r>
+      <w:r>
+        <w:rPr>
+          <w:rStyle w:val="IntenseReference"/>
+          <w:sz w:val="24"/>
+          <w:szCs w:val="24"/>
+        </w:rPr>
+        <w:t>module introduction and breakdown</w:t>
+      </w:r>
+    </w:p>
+    <w:p>
+      <w:pPr>
+        <w:pStyle w:val="NoSpacing"/>
+        <w:rPr>
+          <w:rStyle w:val="IntenseReference"/>
+          <w:sz w:val="24"/>
+          <w:szCs w:val="24"/>
+        </w:rPr>
+      </w:pPr>
+    </w:p>
+    <w:p>
+      <w:pPr>
+        <w:pStyle w:val="NoSpacing"/>
+        <w:rPr>
+          <w:rStyle w:val="IntenseReference"/>
+          <w:sz w:val="24"/>
+          <w:szCs w:val="24"/>
+        </w:rPr>
+      </w:pPr>
+      <w:r>
+        <w:rPr>
+          <w:rStyle w:val="IntenseReference"/>
+          <w:sz w:val="24"/>
+          <w:szCs w:val="24"/>
+        </w:rPr>
+        <w:t>Day 2: local environment setup</w:t>
+      </w:r>
+    </w:p>
+    <w:p>
+      <w:pPr>
+        <w:pStyle w:val="NoSpacing"/>
+        <w:numPr>
+          <w:ilvl w:val="0"/>
+          <w:numId w:val="8"/>
+        </w:numPr>
+        <w:rPr>
+          <w:rStyle w:val="IntenseReference"/>
+          <w:b w:val="0"/>
+          <w:bCs w:val="0"/>
+          <w:smallCaps w:val="0"/>
+          <w:color w:val="auto"/>
+          <w:spacing w:val="0"/>
+        </w:rPr>
+      </w:pPr>
+      <w:r>
+        <w:rPr>
+          <w:rStyle w:val="IntenseReference"/>
+          <w:b w:val="0"/>
+          <w:bCs w:val="0"/>
+          <w:smallCaps w:val="0"/>
+          <w:color w:val="auto"/>
+          <w:spacing w:val="0"/>
+        </w:rPr>
+        <w:t>Xampp with PHP version 7.4.11</w:t>
+      </w:r>
+    </w:p>
+    <w:p>
+      <w:pPr>
+        <w:pStyle w:val="NoSpacing"/>
+        <w:ind w:left="720"/>
+        <w:rPr>
+          <w:rStyle w:val="IntenseReference"/>
+          <w:b w:val="0"/>
+          <w:bCs w:val="0"/>
+          <w:smallCaps w:val="0"/>
+          <w:color w:val="auto"/>
+          <w:spacing w:val="0"/>
+        </w:rPr>
+      </w:pPr>
+      <w:r>
+        <w:rPr>
+          <w:noProof/>
+        </w:rPr>
+        <w:drawing>
+          <wp:inline distT="0" distB="0" distL="0" distR="0" wp14:anchorId="66153683" wp14:editId="545AFAE4">
+            <wp:extent cx="5733415" cy="3583305"/>
+            <wp:effectExtent l="0" t="0" r="635" b="0"/>
+            <wp:docPr id="8" name="Picture 8"/>
+            <wp:cNvGraphicFramePr>
+              <a:graphicFrameLocks xmlns:a="http://schemas.openxmlformats.org/drawingml/2006/main" noChangeAspect="1"/>
+            </wp:cNvGraphicFramePr>
+            <a:graphic xmlns:a="http://schemas.openxmlformats.org/drawingml/2006/main">
+              <a:graphicData uri="http://schemas.openxmlformats.org/drawingml/2006/picture">
+                <pic:pic xmlns:pic="http://schemas.openxmlformats.org/drawingml/2006/picture">
+                  <pic:nvPicPr>
+                    <pic:cNvPr id="1" name=""/>
+                    <pic:cNvPicPr/>
+                  </pic:nvPicPr>
+                  <pic:blipFill>
+                    <a:blip r:embed="rId9"/>
+                    <a:stretch>
+                      <a:fillRect/>
+                    </a:stretch>
+                  </pic:blipFill>
+                  <pic:spPr>
+                    <a:xfrm>
+                      <a:off x="0" y="0"/>
+                      <a:ext cx="5733415" cy="3583305"/>
+                    </a:xfrm>
+                    <a:prstGeom prst="rect">
+                      <a:avLst/>
+                    </a:prstGeom>
+                  </pic:spPr>
+                </pic:pic>
+              </a:graphicData>
+            </a:graphic>
+          </wp:inline>
+        </w:drawing>
+      </w:r>
+    </w:p>
+    <w:p>
+      <w:pPr>
+        <w:pStyle w:val="NoSpacing"/>
+        <w:ind w:left="720"/>
+        <w:rPr>
+          <w:rStyle w:val="IntenseReference"/>
+          <w:b w:val="0"/>
+          <w:bCs w:val="0"/>
+          <w:smallCaps w:val="0"/>
+          <w:color w:val="auto"/>
+          <w:spacing w:val="0"/>
+        </w:rPr>
+      </w:pPr>
+      <w:r>
+        <w:rPr>
+          <w:noProof/>
+        </w:rPr>
+        <w:lastRenderedPageBreak/>
+        <w:drawing>
+          <wp:inline distT="0" distB="0" distL="0" distR="0" wp14:anchorId="37D29483" wp14:editId="1A7B9BCD">
+            <wp:extent cx="5733415" cy="3618865"/>
+            <wp:effectExtent l="0" t="0" r="635" b="635"/>
+            <wp:docPr id="9" name="Picture 9"/>
+            <wp:cNvGraphicFramePr>
+              <a:graphicFrameLocks xmlns:a="http://schemas.openxmlformats.org/drawingml/2006/main" noChangeAspect="1"/>
+            </wp:cNvGraphicFramePr>
+            <a:graphic xmlns:a="http://schemas.openxmlformats.org/drawingml/2006/main">
+              <a:graphicData uri="http://schemas.openxmlformats.org/drawingml/2006/picture">
+                <pic:pic xmlns:pic="http://schemas.openxmlformats.org/drawingml/2006/picture">
+                  <pic:nvPicPr>
+                    <pic:cNvPr id="1" name=""/>
+                    <pic:cNvPicPr/>
+                  </pic:nvPicPr>
+                  <pic:blipFill>
+                    <a:blip r:embed="rId10"/>
+                    <a:stretch>
+                      <a:fillRect/>
+                    </a:stretch>
+                  </pic:blipFill>
+                  <pic:spPr>
+                    <a:xfrm>
+                      <a:off x="0" y="0"/>
+                      <a:ext cx="5733415" cy="3618865"/>
+                    </a:xfrm>
+                    <a:prstGeom prst="rect">
+                      <a:avLst/>
+                    </a:prstGeom>
+                  </pic:spPr>
+                </pic:pic>
+              </a:graphicData>
+            </a:graphic>
+          </wp:inline>
+        </w:drawing>
+      </w:r>
+    </w:p>
+    <w:p>
+      <w:pPr>
+        <w:pStyle w:val="NoSpacing"/>
+        <w:rPr>
+          <w:rStyle w:val="IntenseReference"/>
+          <w:sz w:val="24"/>
+          <w:szCs w:val="24"/>
+        </w:rPr>
+      </w:pPr>
+    </w:p>
+    <w:p>
+      <w:pPr>
+        <w:pStyle w:val="NoSpacing"/>
+        <w:rPr>
+          <w:rStyle w:val="IntenseReference"/>
+          <w:sz w:val="24"/>
+          <w:szCs w:val="24"/>
+        </w:rPr>
+      </w:pPr>
+      <w:r>
+        <w:rPr>
+          <w:rStyle w:val="IntenseReference"/>
+          <w:sz w:val="24"/>
+          <w:szCs w:val="24"/>
+        </w:rPr>
+        <w:t>Day 3: git and github tutorial</w:t>
+      </w:r>
+    </w:p>
+    <w:p>
+      <w:pPr>
+        <w:pStyle w:val="NoSpacing"/>
+        <w:numPr>
+          <w:ilvl w:val="0"/>
+          <w:numId w:val="5"/>
+        </w:numPr>
+        <w:rPr>
+          <w:rStyle w:val="IntenseReference"/>
+          <w:b w:val="0"/>
+          <w:bCs w:val="0"/>
+          <w:smallCaps w:val="0"/>
+          <w:color w:val="auto"/>
+          <w:spacing w:val="0"/>
+        </w:rPr>
+      </w:pPr>
+      <w:r>
+        <w:rPr>
+          <w:rStyle w:val="IntenseReference"/>
+          <w:b w:val="0"/>
+          <w:bCs w:val="0"/>
+          <w:smallCaps w:val="0"/>
+          <w:color w:val="auto"/>
+          <w:spacing w:val="0"/>
+        </w:rPr>
+        <w:t>Remote Repository on GitHub</w:t>
+      </w:r>
+    </w:p>
+    <w:p>
+      <w:pPr>
+        <w:pStyle w:val="NoSpacing"/>
+        <w:ind w:left="720"/>
+        <w:rPr>
+          <w:rStyle w:val="IntenseReference"/>
+          <w:b w:val="0"/>
+          <w:bCs w:val="0"/>
+          <w:smallCaps w:val="0"/>
+          <w:color w:val="auto"/>
+          <w:spacing w:val="0"/>
+        </w:rPr>
+      </w:pPr>
+      <w:r>
+        <w:rPr>
+          <w:noProof/>
+        </w:rPr>
+        <w:drawing>
+          <wp:inline distT="0" distB="0" distL="0" distR="0" wp14:anchorId="38222170" wp14:editId="12080FAD">
+            <wp:extent cx="5733415" cy="2802255"/>
+            <wp:effectExtent l="0" t="0" r="635" b="0"/>
+            <wp:docPr id="7" name="Picture 7"/>
+            <wp:cNvGraphicFramePr>
+              <a:graphicFrameLocks xmlns:a="http://schemas.openxmlformats.org/drawingml/2006/main" noChangeAspect="1"/>
+            </wp:cNvGraphicFramePr>
+            <a:graphic xmlns:a="http://schemas.openxmlformats.org/drawingml/2006/main">
+              <a:graphicData uri="http://schemas.openxmlformats.org/drawingml/2006/picture">
+                <pic:pic xmlns:pic="http://schemas.openxmlformats.org/drawingml/2006/picture">
+                  <pic:nvPicPr>
+                    <pic:cNvPr id="1" name=""/>
+                    <pic:cNvPicPr/>
+                  </pic:nvPicPr>
+                  <pic:blipFill>
+                    <a:blip r:embed="rId11"/>
+                    <a:stretch>
+                      <a:fillRect/>
+                    </a:stretch>
+                  </pic:blipFill>
+                  <pic:spPr>
+                    <a:xfrm>
+                      <a:off x="0" y="0"/>
+                      <a:ext cx="5733415" cy="2802255"/>
+                    </a:xfrm>
+                    <a:prstGeom prst="rect">
+                      <a:avLst/>
+                    </a:prstGeom>
+                  </pic:spPr>
+                </pic:pic>
+              </a:graphicData>
+            </a:graphic>
+          </wp:inline>
+        </w:drawing>
+      </w:r>
+    </w:p>
+    <w:p>
+      <w:pPr>
+        <w:pStyle w:val="NoSpacing"/>
+        <w:numPr>
+          <w:ilvl w:val="0"/>
+          <w:numId w:val="5"/>
+        </w:numPr>
+        <w:jc w:val="both"/>
+        <w:rPr>
+          <w:rStyle w:val="IntenseReference"/>
+          <w:b w:val="0"/>
+          <w:bCs w:val="0"/>
+          <w:smallCaps w:val="0"/>
+          <w:color w:val="auto"/>
+          <w:spacing w:val="0"/>
+        </w:rPr>
+      </w:pPr>
+      <w:r>
+        <w:rPr>
+          <w:rStyle w:val="IntenseReference"/>
+          <w:b w:val="0"/>
+          <w:bCs w:val="0"/>
+          <w:smallCaps w:val="0"/>
+          <w:color w:val="auto"/>
+          <w:spacing w:val="0"/>
+        </w:rPr>
+        <w:t>Git Bash Terminal on Local Repository</w:t>
+      </w:r>
+    </w:p>
+    <w:p>
+      <w:pPr>
+        <w:pStyle w:val="NoSpacing"/>
+        <w:ind w:left="720"/>
+        <w:jc w:val="both"/>
+        <w:rPr>
+          <w:rStyle w:val="IntenseReference"/>
+          <w:b w:val="0"/>
+          <w:bCs w:val="0"/>
+          <w:smallCaps w:val="0"/>
+          <w:color w:val="auto"/>
+          <w:spacing w:val="0"/>
+        </w:rPr>
+      </w:pPr>
+      <w:r>
+        <w:rPr>
+          <w:noProof/>
+        </w:rPr>
+        <w:lastRenderedPageBreak/>
+        <w:drawing>
+          <wp:inline distT="0" distB="0" distL="0" distR="0" wp14:anchorId="3A6972B6" wp14:editId="0D07FD0A">
+            <wp:extent cx="5733415" cy="3452495"/>
+            <wp:effectExtent l="0" t="0" r="635" b="0"/>
+            <wp:docPr id="11" name="Picture 11"/>
+            <wp:cNvGraphicFramePr>
+              <a:graphicFrameLocks xmlns:a="http://schemas.openxmlformats.org/drawingml/2006/main" noChangeAspect="1"/>
+            </wp:cNvGraphicFramePr>
+            <a:graphic xmlns:a="http://schemas.openxmlformats.org/drawingml/2006/main">
+              <a:graphicData uri="http://schemas.openxmlformats.org/drawingml/2006/picture">
+                <pic:pic xmlns:pic="http://schemas.openxmlformats.org/drawingml/2006/picture">
+                  <pic:nvPicPr>
+                    <pic:cNvPr id="1" name=""/>
+                    <pic:cNvPicPr/>
+                  </pic:nvPicPr>
+                  <pic:blipFill>
+                    <a:blip r:embed="rId12"/>
+                    <a:stretch>
+                      <a:fillRect/>
+                    </a:stretch>
+                  </pic:blipFill>
+                  <pic:spPr>
+                    <a:xfrm>
+                      <a:off x="0" y="0"/>
+                      <a:ext cx="5733415" cy="3452495"/>
+                    </a:xfrm>
+                    <a:prstGeom prst="rect">
+                      <a:avLst/>
+                    </a:prstGeom>
+                  </pic:spPr>
+                </pic:pic>
+              </a:graphicData>
+            </a:graphic>
+          </wp:inline>
+        </w:drawing>
+      </w:r>
+    </w:p>
+    <w:p>
+      <w:pPr>
+        <w:pStyle w:val="NoSpacing"/>
+        <w:rPr>
+          <w:rStyle w:val="IntenseReference"/>
+          <w:sz w:val="24"/>
+          <w:szCs w:val="24"/>
+        </w:rPr>
+      </w:pPr>
+    </w:p>
+    <w:p>
+      <w:pPr>
+        <w:pStyle w:val="NoSpacing"/>
+        <w:rPr>
+          <w:rStyle w:val="IntenseReference"/>
+          <w:sz w:val="24"/>
+          <w:szCs w:val="24"/>
+        </w:rPr>
+      </w:pPr>
+      <w:r>
+        <w:rPr>
+          <w:rStyle w:val="IntenseReference"/>
+          <w:sz w:val="24"/>
+          <w:szCs w:val="24"/>
+        </w:rPr>
+        <w:t>Day 4: php basics and oops concepts</w:t>
+      </w:r>
+    </w:p>
+    <w:p>
+      <w:pPr>
+        <w:pStyle w:val="NoSpacing"/>
+        <w:rPr>
+          <w:rStyle w:val="IntenseReference"/>
+          <w:sz w:val="24"/>
+          <w:szCs w:val="24"/>
+        </w:rPr>
+      </w:pPr>
+    </w:p>
+    <w:p>
+      <w:pPr>
+        <w:pStyle w:val="NoSpacing"/>
+        <w:rPr>
+          <w:rStyle w:val="IntenseReference"/>
+          <w:sz w:val="24"/>
+          <w:szCs w:val="24"/>
+        </w:rPr>
+      </w:pPr>
+      <w:r>
+        <w:rPr>
+          <w:rStyle w:val="IntenseReference"/>
+          <w:sz w:val="24"/>
+          <w:szCs w:val="24"/>
+        </w:rPr>
+        <w:t>Day 5: understanding web applications</w:t>
+      </w:r>
+    </w:p>
+    <w:p>
+      <w:pPr>
+        <w:pStyle w:val="NoSpacing"/>
+        <w:rPr>
+          <w:rStyle w:val="IntenseReference"/>
+          <w:sz w:val="24"/>
+          <w:szCs w:val="24"/>
+        </w:rPr>
+      </w:pPr>
+    </w:p>
+    <w:p>
+      <w:pPr>
+        <w:pStyle w:val="NoSpacing"/>
+        <w:numPr>
+          <w:ilvl w:val="0"/>
+          <w:numId w:val="4"/>
+        </w:numPr>
+        <w:rPr>
+          <w:rStyle w:val="IntenseReference"/>
+          <w:b w:val="0"/>
+          <w:bCs w:val="0"/>
+          <w:smallCaps w:val="0"/>
+          <w:color w:val="auto"/>
+          <w:spacing w:val="0"/>
+        </w:rPr>
+      </w:pPr>
+      <w:r>
+        <w:rPr>
+          <w:rStyle w:val="IntenseReference"/>
+          <w:b w:val="0"/>
+          <w:bCs w:val="0"/>
+          <w:smallCaps w:val="0"/>
+          <w:color w:val="auto"/>
+          <w:spacing w:val="0"/>
+        </w:rPr>
+        <w:t>Composer Installation</w:t>
+      </w:r>
+    </w:p>
+    <w:p>
+      <w:pPr>
+        <w:pStyle w:val="NoSpacing"/>
+        <w:ind w:left="720"/>
+        <w:rPr>
+          <w:rStyle w:val="IntenseReference"/>
+          <w:b w:val="0"/>
+          <w:bCs w:val="0"/>
+          <w:smallCaps w:val="0"/>
+          <w:color w:val="auto"/>
+          <w:spacing w:val="0"/>
+        </w:rPr>
+      </w:pPr>
+      <w:r>
+        <w:rPr>
+          <w:noProof/>
+        </w:rPr>
+        <w:drawing>
+          <wp:inline distT="0" distB="0" distL="0" distR="0" wp14:anchorId="1B6DAD69" wp14:editId="1820395F">
+            <wp:extent cx="5733415" cy="3094990"/>
+            <wp:effectExtent l="0" t="0" r="635" b="0"/>
+            <wp:docPr id="5" name="Picture 5"/>
+            <wp:cNvGraphicFramePr>
+              <a:graphicFrameLocks xmlns:a="http://schemas.openxmlformats.org/drawingml/2006/main" noChangeAspect="1"/>
+            </wp:cNvGraphicFramePr>
+            <a:graphic xmlns:a="http://schemas.openxmlformats.org/drawingml/2006/main">
+              <a:graphicData uri="http://schemas.openxmlformats.org/drawingml/2006/picture">
+                <pic:pic xmlns:pic="http://schemas.openxmlformats.org/drawingml/2006/picture">
+                  <pic:nvPicPr>
+                    <pic:cNvPr id="1" name=""/>
+                    <pic:cNvPicPr/>
+                  </pic:nvPicPr>
+                  <pic:blipFill>
+                    <a:blip r:embed="rId13"/>
+                    <a:stretch>
+                      <a:fillRect/>
+                    </a:stretch>
+                  </pic:blipFill>
+                  <pic:spPr>
+                    <a:xfrm>
+                      <a:off x="0" y="0"/>
+                      <a:ext cx="5733415" cy="3094990"/>
+                    </a:xfrm>
+                    <a:prstGeom prst="rect">
+                      <a:avLst/>
+                    </a:prstGeom>
+                  </pic:spPr>
+                </pic:pic>
+              </a:graphicData>
+            </a:graphic>
+          </wp:inline>
+        </w:drawing>
+      </w:r>
+    </w:p>
+    <w:p>
+      <w:pPr>
+        <w:pStyle w:val="NoSpacing"/>
+        <w:rPr>
+          <w:rStyle w:val="IntenseReference"/>
+          <w:sz w:val="24"/>
+          <w:szCs w:val="24"/>
+        </w:rPr>
+      </w:pPr>
+    </w:p>
+    <w:p>
+      <w:pPr>
+        <w:pStyle w:val="NoSpacing"/>
+        <w:rPr>
+          <w:rStyle w:val="IntenseReference"/>
+          <w:sz w:val="24"/>
+          <w:szCs w:val="24"/>
+        </w:rPr>
+      </w:pPr>
+      <w:r>
+        <w:rPr>
+          <w:rStyle w:val="IntenseReference"/>
+          <w:sz w:val="24"/>
+          <w:szCs w:val="24"/>
+        </w:rPr>
+        <w:t>Day 6: routing and views</w:t>
+      </w:r>
+    </w:p>
+    <w:p>
+      <w:pPr>
+        <w:pStyle w:val="NoSpacing"/>
+        <w:numPr>
+          <w:ilvl w:val="0"/>
+          <w:numId w:val="4"/>
+        </w:numPr>
+        <w:rPr>
+          <w:rStyle w:val="IntenseReference"/>
+          <w:b w:val="0"/>
+          <w:bCs w:val="0"/>
+          <w:smallCaps w:val="0"/>
+          <w:color w:val="auto"/>
+          <w:spacing w:val="0"/>
+        </w:rPr>
+      </w:pPr>
+      <w:r>
+        <w:rPr>
+          <w:rStyle w:val="IntenseReference"/>
+          <w:b w:val="0"/>
+          <w:bCs w:val="0"/>
+          <w:smallCaps w:val="0"/>
+          <w:color w:val="auto"/>
+          <w:spacing w:val="0"/>
+        </w:rPr>
+        <w:t>Laravel Installation (local) via VSCode’s bash terminal</w:t>
+      </w:r>
+    </w:p>
+    <w:p>
+      <w:pPr>
+        <w:pStyle w:val="NoSpacing"/>
+        <w:ind w:left="720"/>
+        <w:rPr>
+          <w:rStyle w:val="IntenseReference"/>
+          <w:b w:val="0"/>
+          <w:bCs w:val="0"/>
+          <w:smallCaps w:val="0"/>
+          <w:color w:val="auto"/>
+          <w:spacing w:val="0"/>
+        </w:rPr>
+      </w:pPr>
+      <w:r>
+        <w:rPr>
+          <w:noProof/>
+        </w:rPr>
+        <w:lastRenderedPageBreak/>
+        <w:drawing>
+          <wp:inline distT="0" distB="0" distL="0" distR="0" wp14:anchorId="5D3578CA" wp14:editId="43500FFD">
+            <wp:extent cx="5733415" cy="3087370"/>
+            <wp:effectExtent l="0" t="0" r="635" b="0"/>
+            <wp:docPr id="10" name="Picture 10"/>
+            <wp:cNvGraphicFramePr>
+              <a:graphicFrameLocks xmlns:a="http://schemas.openxmlformats.org/drawingml/2006/main" noChangeAspect="1"/>
+            </wp:cNvGraphicFramePr>
+            <a:graphic xmlns:a="http://schemas.openxmlformats.org/drawingml/2006/main">
+              <a:graphicData uri="http://schemas.openxmlformats.org/drawingml/2006/picture">
+                <pic:pic xmlns:pic="http://schemas.openxmlformats.org/drawingml/2006/picture">
+                  <pic:nvPicPr>
+                    <pic:cNvPr id="1" name=""/>
+                    <pic:cNvPicPr/>
+                  </pic:nvPicPr>
+                  <pic:blipFill>
+                    <a:blip r:embed="rId14"/>
+                    <a:stretch>
+                      <a:fillRect/>
+                    </a:stretch>
+                  </pic:blipFill>
+                  <pic:spPr>
+                    <a:xfrm>
+                      <a:off x="0" y="0"/>
+                      <a:ext cx="5733415" cy="3087370"/>
+                    </a:xfrm>
+                    <a:prstGeom prst="rect">
+                      <a:avLst/>
+                    </a:prstGeom>
+                  </pic:spPr>
+                </pic:pic>
+              </a:graphicData>
+            </a:graphic>
+          </wp:inline>
+        </w:drawing>
+      </w:r>
+    </w:p>
+    <w:p>
+      <w:pPr>
+        <w:rPr>
+          <w:rStyle w:val="IntenseReference"/>
+        </w:rPr>
+      </w:pPr>
+    </w:p>
     <w:sectPr>
-      <w:headerReference w:type="default" r:id="rId9"/>
-      <w:footerReference w:type="default" r:id="rId10"/>
+      <w:headerReference w:type="default" r:id="rId15"/>
+      <w:footerReference w:type="default" r:id="rId16"/>
       <w:pgSz w:w="11909" w:h="16834" w:code="9"/>
       <w:pgMar w:top="1440" w:right="1440" w:bottom="1440" w:left="1440" w:header="720" w:footer="720" w:gutter="0"/>
       <w:pgNumType w:start="1"/>
@@ -2119,6 +3165,571 @@
     </w:lvl>
   </w:abstractNum>
   <w:abstractNum w:abstractNumId="2" w15:restartNumberingAfterBreak="0">
+    <w:nsid w:val="2D793FD6"/>
+    <w:multiLevelType w:val="hybridMultilevel"/>
+    <w:tmpl w:val="55087FEA"/>
+    <w:lvl w:ilvl="0" w:tplc="04090001">
+      <w:start w:val="1"/>
+      <w:numFmt w:val="bullet"/>
+      <w:lvlText w:val=""/>
+      <w:lvlJc w:val="left"/>
+      <w:pPr>
+        <w:ind w:left="720" w:hanging="360"/>
+      </w:pPr>
+      <w:rPr>
+        <w:rFonts w:ascii="Symbol" w:hAnsi="Symbol" w:hint="default"/>
+      </w:rPr>
+    </w:lvl>
+    <w:lvl w:ilvl="1" w:tplc="04090003" w:tentative="1">
+      <w:start w:val="1"/>
+      <w:numFmt w:val="bullet"/>
+      <w:lvlText w:val="o"/>
+      <w:lvlJc w:val="left"/>
+      <w:pPr>
+        <w:ind w:left="1440" w:hanging="360"/>
+      </w:pPr>
+      <w:rPr>
+        <w:rFonts w:ascii="Courier New" w:hAnsi="Courier New" w:cs="Courier New" w:hint="default"/>
+      </w:rPr>
+    </w:lvl>
+    <w:lvl w:ilvl="2" w:tplc="04090005" w:tentative="1">
+      <w:start w:val="1"/>
+      <w:numFmt w:val="bullet"/>
+      <w:lvlText w:val=""/>
+      <w:lvlJc w:val="left"/>
+      <w:pPr>
+        <w:ind w:left="2160" w:hanging="360"/>
+      </w:pPr>
+      <w:rPr>
+        <w:rFonts w:ascii="Wingdings" w:hAnsi="Wingdings" w:hint="default"/>
+      </w:rPr>
+    </w:lvl>
+    <w:lvl w:ilvl="3" w:tplc="04090001" w:tentative="1">
+      <w:start w:val="1"/>
+      <w:numFmt w:val="bullet"/>
+      <w:lvlText w:val=""/>
+      <w:lvlJc w:val="left"/>
+      <w:pPr>
+        <w:ind w:left="2880" w:hanging="360"/>
+      </w:pPr>
+      <w:rPr>
+        <w:rFonts w:ascii="Symbol" w:hAnsi="Symbol" w:hint="default"/>
+      </w:rPr>
+    </w:lvl>
+    <w:lvl w:ilvl="4" w:tplc="04090003" w:tentative="1">
+      <w:start w:val="1"/>
+      <w:numFmt w:val="bullet"/>
+      <w:lvlText w:val="o"/>
+      <w:lvlJc w:val="left"/>
+      <w:pPr>
+        <w:ind w:left="3600" w:hanging="360"/>
+      </w:pPr>
+      <w:rPr>
+        <w:rFonts w:ascii="Courier New" w:hAnsi="Courier New" w:cs="Courier New" w:hint="default"/>
+      </w:rPr>
+    </w:lvl>
+    <w:lvl w:ilvl="5" w:tplc="04090005" w:tentative="1">
+      <w:start w:val="1"/>
+      <w:numFmt w:val="bullet"/>
+      <w:lvlText w:val=""/>
+      <w:lvlJc w:val="left"/>
+      <w:pPr>
+        <w:ind w:left="4320" w:hanging="360"/>
+      </w:pPr>
+      <w:rPr>
+        <w:rFonts w:ascii="Wingdings" w:hAnsi="Wingdings" w:hint="default"/>
+      </w:rPr>
+    </w:lvl>
+    <w:lvl w:ilvl="6" w:tplc="04090001" w:tentative="1">
+      <w:start w:val="1"/>
+      <w:numFmt w:val="bullet"/>
+      <w:lvlText w:val=""/>
+      <w:lvlJc w:val="left"/>
+      <w:pPr>
+        <w:ind w:left="5040" w:hanging="360"/>
+      </w:pPr>
+      <w:rPr>
+        <w:rFonts w:ascii="Symbol" w:hAnsi="Symbol" w:hint="default"/>
+      </w:rPr>
+    </w:lvl>
+    <w:lvl w:ilvl="7" w:tplc="04090003" w:tentative="1">
+      <w:start w:val="1"/>
+      <w:numFmt w:val="bullet"/>
+      <w:lvlText w:val="o"/>
+      <w:lvlJc w:val="left"/>
+      <w:pPr>
+        <w:ind w:left="5760" w:hanging="360"/>
+      </w:pPr>
+      <w:rPr>
+        <w:rFonts w:ascii="Courier New" w:hAnsi="Courier New" w:cs="Courier New" w:hint="default"/>
+      </w:rPr>
+    </w:lvl>
+    <w:lvl w:ilvl="8" w:tplc="04090005" w:tentative="1">
+      <w:start w:val="1"/>
+      <w:numFmt w:val="bullet"/>
+      <w:lvlText w:val=""/>
+      <w:lvlJc w:val="left"/>
+      <w:pPr>
+        <w:ind w:left="6480" w:hanging="360"/>
+      </w:pPr>
+      <w:rPr>
+        <w:rFonts w:ascii="Wingdings" w:hAnsi="Wingdings" w:hint="default"/>
+      </w:rPr>
+    </w:lvl>
+  </w:abstractNum>
+  <w:abstractNum w:abstractNumId="3" w15:restartNumberingAfterBreak="0">
+    <w:nsid w:val="3F0032A8"/>
+    <w:multiLevelType w:val="hybridMultilevel"/>
+    <w:tmpl w:val="BA9470E8"/>
+    <w:lvl w:ilvl="0" w:tplc="04090001">
+      <w:start w:val="1"/>
+      <w:numFmt w:val="bullet"/>
+      <w:lvlText w:val=""/>
+      <w:lvlJc w:val="left"/>
+      <w:pPr>
+        <w:ind w:left="720" w:hanging="360"/>
+      </w:pPr>
+      <w:rPr>
+        <w:rFonts w:ascii="Symbol" w:hAnsi="Symbol" w:hint="default"/>
+      </w:rPr>
+    </w:lvl>
+    <w:lvl w:ilvl="1" w:tplc="04090003" w:tentative="1">
+      <w:start w:val="1"/>
+      <w:numFmt w:val="bullet"/>
+      <w:lvlText w:val="o"/>
+      <w:lvlJc w:val="left"/>
+      <w:pPr>
+        <w:ind w:left="1440" w:hanging="360"/>
+      </w:pPr>
+      <w:rPr>
+        <w:rFonts w:ascii="Courier New" w:hAnsi="Courier New" w:cs="Courier New" w:hint="default"/>
+      </w:rPr>
+    </w:lvl>
+    <w:lvl w:ilvl="2" w:tplc="04090005" w:tentative="1">
+      <w:start w:val="1"/>
+      <w:numFmt w:val="bullet"/>
+      <w:lvlText w:val=""/>
+      <w:lvlJc w:val="left"/>
+      <w:pPr>
+        <w:ind w:left="2160" w:hanging="360"/>
+      </w:pPr>
+      <w:rPr>
+        <w:rFonts w:ascii="Wingdings" w:hAnsi="Wingdings" w:hint="default"/>
+      </w:rPr>
+    </w:lvl>
+    <w:lvl w:ilvl="3" w:tplc="04090001" w:tentative="1">
+      <w:start w:val="1"/>
+      <w:numFmt w:val="bullet"/>
+      <w:lvlText w:val=""/>
+      <w:lvlJc w:val="left"/>
+      <w:pPr>
+        <w:ind w:left="2880" w:hanging="360"/>
+      </w:pPr>
+      <w:rPr>
+        <w:rFonts w:ascii="Symbol" w:hAnsi="Symbol" w:hint="default"/>
+      </w:rPr>
+    </w:lvl>
+    <w:lvl w:ilvl="4" w:tplc="04090003" w:tentative="1">
+      <w:start w:val="1"/>
+      <w:numFmt w:val="bullet"/>
+      <w:lvlText w:val="o"/>
+      <w:lvlJc w:val="left"/>
+      <w:pPr>
+        <w:ind w:left="3600" w:hanging="360"/>
+      </w:pPr>
+      <w:rPr>
+        <w:rFonts w:ascii="Courier New" w:hAnsi="Courier New" w:cs="Courier New" w:hint="default"/>
+      </w:rPr>
+    </w:lvl>
+    <w:lvl w:ilvl="5" w:tplc="04090005" w:tentative="1">
+      <w:start w:val="1"/>
+      <w:numFmt w:val="bullet"/>
+      <w:lvlText w:val=""/>
+      <w:lvlJc w:val="left"/>
+      <w:pPr>
+        <w:ind w:left="4320" w:hanging="360"/>
+      </w:pPr>
+      <w:rPr>
+        <w:rFonts w:ascii="Wingdings" w:hAnsi="Wingdings" w:hint="default"/>
+      </w:rPr>
+    </w:lvl>
+    <w:lvl w:ilvl="6" w:tplc="04090001" w:tentative="1">
+      <w:start w:val="1"/>
+      <w:numFmt w:val="bullet"/>
+      <w:lvlText w:val=""/>
+      <w:lvlJc w:val="left"/>
+      <w:pPr>
+        <w:ind w:left="5040" w:hanging="360"/>
+      </w:pPr>
+      <w:rPr>
+        <w:rFonts w:ascii="Symbol" w:hAnsi="Symbol" w:hint="default"/>
+      </w:rPr>
+    </w:lvl>
+    <w:lvl w:ilvl="7" w:tplc="04090003" w:tentative="1">
+      <w:start w:val="1"/>
+      <w:numFmt w:val="bullet"/>
+      <w:lvlText w:val="o"/>
+      <w:lvlJc w:val="left"/>
+      <w:pPr>
+        <w:ind w:left="5760" w:hanging="360"/>
+      </w:pPr>
+      <w:rPr>
+        <w:rFonts w:ascii="Courier New" w:hAnsi="Courier New" w:cs="Courier New" w:hint="default"/>
+      </w:rPr>
+    </w:lvl>
+    <w:lvl w:ilvl="8" w:tplc="04090005" w:tentative="1">
+      <w:start w:val="1"/>
+      <w:numFmt w:val="bullet"/>
+      <w:lvlText w:val=""/>
+      <w:lvlJc w:val="left"/>
+      <w:pPr>
+        <w:ind w:left="6480" w:hanging="360"/>
+      </w:pPr>
+      <w:rPr>
+        <w:rFonts w:ascii="Wingdings" w:hAnsi="Wingdings" w:hint="default"/>
+      </w:rPr>
+    </w:lvl>
+  </w:abstractNum>
+  <w:abstractNum w:abstractNumId="4" w15:restartNumberingAfterBreak="0">
+    <w:nsid w:val="51753872"/>
+    <w:multiLevelType w:val="hybridMultilevel"/>
+    <w:tmpl w:val="5E0A165A"/>
+    <w:lvl w:ilvl="0" w:tplc="04090001">
+      <w:start w:val="1"/>
+      <w:numFmt w:val="bullet"/>
+      <w:lvlText w:val=""/>
+      <w:lvlJc w:val="left"/>
+      <w:pPr>
+        <w:ind w:left="720" w:hanging="360"/>
+      </w:pPr>
+      <w:rPr>
+        <w:rFonts w:ascii="Symbol" w:hAnsi="Symbol" w:hint="default"/>
+      </w:rPr>
+    </w:lvl>
+    <w:lvl w:ilvl="1" w:tplc="04090003" w:tentative="1">
+      <w:start w:val="1"/>
+      <w:numFmt w:val="bullet"/>
+      <w:lvlText w:val="o"/>
+      <w:lvlJc w:val="left"/>
+      <w:pPr>
+        <w:ind w:left="1440" w:hanging="360"/>
+      </w:pPr>
+      <w:rPr>
+        <w:rFonts w:ascii="Courier New" w:hAnsi="Courier New" w:cs="Courier New" w:hint="default"/>
+      </w:rPr>
+    </w:lvl>
+    <w:lvl w:ilvl="2" w:tplc="04090005" w:tentative="1">
+      <w:start w:val="1"/>
+      <w:numFmt w:val="bullet"/>
+      <w:lvlText w:val=""/>
+      <w:lvlJc w:val="left"/>
+      <w:pPr>
+        <w:ind w:left="2160" w:hanging="360"/>
+      </w:pPr>
+      <w:rPr>
+        <w:rFonts w:ascii="Wingdings" w:hAnsi="Wingdings" w:hint="default"/>
+      </w:rPr>
+    </w:lvl>
+    <w:lvl w:ilvl="3" w:tplc="04090001" w:tentative="1">
+      <w:start w:val="1"/>
+      <w:numFmt w:val="bullet"/>
+      <w:lvlText w:val=""/>
+      <w:lvlJc w:val="left"/>
+      <w:pPr>
+        <w:ind w:left="2880" w:hanging="360"/>
+      </w:pPr>
+      <w:rPr>
+        <w:rFonts w:ascii="Symbol" w:hAnsi="Symbol" w:hint="default"/>
+      </w:rPr>
+    </w:lvl>
+    <w:lvl w:ilvl="4" w:tplc="04090003" w:tentative="1">
+      <w:start w:val="1"/>
+      <w:numFmt w:val="bullet"/>
+      <w:lvlText w:val="o"/>
+      <w:lvlJc w:val="left"/>
+      <w:pPr>
+        <w:ind w:left="3600" w:hanging="360"/>
+      </w:pPr>
+      <w:rPr>
+        <w:rFonts w:ascii="Courier New" w:hAnsi="Courier New" w:cs="Courier New" w:hint="default"/>
+      </w:rPr>
+    </w:lvl>
+    <w:lvl w:ilvl="5" w:tplc="04090005" w:tentative="1">
+      <w:start w:val="1"/>
+      <w:numFmt w:val="bullet"/>
+      <w:lvlText w:val=""/>
+      <w:lvlJc w:val="left"/>
+      <w:pPr>
+        <w:ind w:left="4320" w:hanging="360"/>
+      </w:pPr>
+      <w:rPr>
+        <w:rFonts w:ascii="Wingdings" w:hAnsi="Wingdings" w:hint="default"/>
+      </w:rPr>
+    </w:lvl>
+    <w:lvl w:ilvl="6" w:tplc="04090001" w:tentative="1">
+      <w:start w:val="1"/>
+      <w:numFmt w:val="bullet"/>
+      <w:lvlText w:val=""/>
+      <w:lvlJc w:val="left"/>
+      <w:pPr>
+        <w:ind w:left="5040" w:hanging="360"/>
+      </w:pPr>
+      <w:rPr>
+        <w:rFonts w:ascii="Symbol" w:hAnsi="Symbol" w:hint="default"/>
+      </w:rPr>
+    </w:lvl>
+    <w:lvl w:ilvl="7" w:tplc="04090003" w:tentative="1">
+      <w:start w:val="1"/>
+      <w:numFmt w:val="bullet"/>
+      <w:lvlText w:val="o"/>
+      <w:lvlJc w:val="left"/>
+      <w:pPr>
+        <w:ind w:left="5760" w:hanging="360"/>
+      </w:pPr>
+      <w:rPr>
+        <w:rFonts w:ascii="Courier New" w:hAnsi="Courier New" w:cs="Courier New" w:hint="default"/>
+      </w:rPr>
+    </w:lvl>
+    <w:lvl w:ilvl="8" w:tplc="04090005" w:tentative="1">
+      <w:start w:val="1"/>
+      <w:numFmt w:val="bullet"/>
+      <w:lvlText w:val=""/>
+      <w:lvlJc w:val="left"/>
+      <w:pPr>
+        <w:ind w:left="6480" w:hanging="360"/>
+      </w:pPr>
+      <w:rPr>
+        <w:rFonts w:ascii="Wingdings" w:hAnsi="Wingdings" w:hint="default"/>
+      </w:rPr>
+    </w:lvl>
+  </w:abstractNum>
+  <w:abstractNum w:abstractNumId="5" w15:restartNumberingAfterBreak="0">
+    <w:nsid w:val="6DA35F9B"/>
+    <w:multiLevelType w:val="hybridMultilevel"/>
+    <w:tmpl w:val="5BB82750"/>
+    <w:lvl w:ilvl="0" w:tplc="04090001">
+      <w:start w:val="1"/>
+      <w:numFmt w:val="bullet"/>
+      <w:lvlText w:val=""/>
+      <w:lvlJc w:val="left"/>
+      <w:pPr>
+        <w:ind w:left="720" w:hanging="360"/>
+      </w:pPr>
+      <w:rPr>
+        <w:rFonts w:ascii="Symbol" w:hAnsi="Symbol" w:hint="default"/>
+      </w:rPr>
+    </w:lvl>
+    <w:lvl w:ilvl="1" w:tplc="04090003" w:tentative="1">
+      <w:start w:val="1"/>
+      <w:numFmt w:val="bullet"/>
+      <w:lvlText w:val="o"/>
+      <w:lvlJc w:val="left"/>
+      <w:pPr>
+        <w:ind w:left="1440" w:hanging="360"/>
+      </w:pPr>
+      <w:rPr>
+        <w:rFonts w:ascii="Courier New" w:hAnsi="Courier New" w:cs="Courier New" w:hint="default"/>
+      </w:rPr>
+    </w:lvl>
+    <w:lvl w:ilvl="2" w:tplc="04090005" w:tentative="1">
+      <w:start w:val="1"/>
+      <w:numFmt w:val="bullet"/>
+      <w:lvlText w:val=""/>
+      <w:lvlJc w:val="left"/>
+      <w:pPr>
+        <w:ind w:left="2160" w:hanging="360"/>
+      </w:pPr>
+      <w:rPr>
+        <w:rFonts w:ascii="Wingdings" w:hAnsi="Wingdings" w:hint="default"/>
+      </w:rPr>
+    </w:lvl>
+    <w:lvl w:ilvl="3" w:tplc="04090001" w:tentative="1">
+      <w:start w:val="1"/>
+      <w:numFmt w:val="bullet"/>
+      <w:lvlText w:val=""/>
+      <w:lvlJc w:val="left"/>
+      <w:pPr>
+        <w:ind w:left="2880" w:hanging="360"/>
+      </w:pPr>
+      <w:rPr>
+        <w:rFonts w:ascii="Symbol" w:hAnsi="Symbol" w:hint="default"/>
+      </w:rPr>
+    </w:lvl>
+    <w:lvl w:ilvl="4" w:tplc="04090003" w:tentative="1">
+      <w:start w:val="1"/>
+      <w:numFmt w:val="bullet"/>
+      <w:lvlText w:val="o"/>
+      <w:lvlJc w:val="left"/>
+      <w:pPr>
+        <w:ind w:left="3600" w:hanging="360"/>
+      </w:pPr>
+      <w:rPr>
+        <w:rFonts w:ascii="Courier New" w:hAnsi="Courier New" w:cs="Courier New" w:hint="default"/>
+      </w:rPr>
+    </w:lvl>
+    <w:lvl w:ilvl="5" w:tplc="04090005" w:tentative="1">
+      <w:start w:val="1"/>
+      <w:numFmt w:val="bullet"/>
+      <w:lvlText w:val=""/>
+      <w:lvlJc w:val="left"/>
+      <w:pPr>
+        <w:ind w:left="4320" w:hanging="360"/>
+      </w:pPr>
+      <w:rPr>
+        <w:rFonts w:ascii="Wingdings" w:hAnsi="Wingdings" w:hint="default"/>
+      </w:rPr>
+    </w:lvl>
+    <w:lvl w:ilvl="6" w:tplc="04090001" w:tentative="1">
+      <w:start w:val="1"/>
+      <w:numFmt w:val="bullet"/>
+      <w:lvlText w:val=""/>
+      <w:lvlJc w:val="left"/>
+      <w:pPr>
+        <w:ind w:left="5040" w:hanging="360"/>
+      </w:pPr>
+      <w:rPr>
+        <w:rFonts w:ascii="Symbol" w:hAnsi="Symbol" w:hint="default"/>
+      </w:rPr>
+    </w:lvl>
+    <w:lvl w:ilvl="7" w:tplc="04090003" w:tentative="1">
+      <w:start w:val="1"/>
+      <w:numFmt w:val="bullet"/>
+      <w:lvlText w:val="o"/>
+      <w:lvlJc w:val="left"/>
+      <w:pPr>
+        <w:ind w:left="5760" w:hanging="360"/>
+      </w:pPr>
+      <w:rPr>
+        <w:rFonts w:ascii="Courier New" w:hAnsi="Courier New" w:cs="Courier New" w:hint="default"/>
+      </w:rPr>
+    </w:lvl>
+    <w:lvl w:ilvl="8" w:tplc="04090005" w:tentative="1">
+      <w:start w:val="1"/>
+      <w:numFmt w:val="bullet"/>
+      <w:lvlText w:val=""/>
+      <w:lvlJc w:val="left"/>
+      <w:pPr>
+        <w:ind w:left="6480" w:hanging="360"/>
+      </w:pPr>
+      <w:rPr>
+        <w:rFonts w:ascii="Wingdings" w:hAnsi="Wingdings" w:hint="default"/>
+      </w:rPr>
+    </w:lvl>
+  </w:abstractNum>
+  <w:abstractNum w:abstractNumId="6" w15:restartNumberingAfterBreak="0">
+    <w:nsid w:val="704C6443"/>
+    <w:multiLevelType w:val="hybridMultilevel"/>
+    <w:tmpl w:val="63CCE2BA"/>
+    <w:lvl w:ilvl="0" w:tplc="04090001">
+      <w:start w:val="1"/>
+      <w:numFmt w:val="bullet"/>
+      <w:lvlText w:val=""/>
+      <w:lvlJc w:val="left"/>
+      <w:pPr>
+        <w:ind w:left="720" w:hanging="360"/>
+      </w:pPr>
+      <w:rPr>
+        <w:rFonts w:ascii="Symbol" w:hAnsi="Symbol" w:hint="default"/>
+      </w:rPr>
+    </w:lvl>
+    <w:lvl w:ilvl="1" w:tplc="04090003" w:tentative="1">
+      <w:start w:val="1"/>
+      <w:numFmt w:val="bullet"/>
+      <w:lvlText w:val="o"/>
+      <w:lvlJc w:val="left"/>
+      <w:pPr>
+        <w:ind w:left="1440" w:hanging="360"/>
+      </w:pPr>
+      <w:rPr>
+        <w:rFonts w:ascii="Courier New" w:hAnsi="Courier New" w:cs="Courier New" w:hint="default"/>
+      </w:rPr>
+    </w:lvl>
+    <w:lvl w:ilvl="2" w:tplc="04090005" w:tentative="1">
+      <w:start w:val="1"/>
+      <w:numFmt w:val="bullet"/>
+      <w:lvlText w:val=""/>
+      <w:lvlJc w:val="left"/>
+      <w:pPr>
+        <w:ind w:left="2160" w:hanging="360"/>
+      </w:pPr>
+      <w:rPr>
+        <w:rFonts w:ascii="Wingdings" w:hAnsi="Wingdings" w:hint="default"/>
+      </w:rPr>
+    </w:lvl>
+    <w:lvl w:ilvl="3" w:tplc="04090001" w:tentative="1">
+      <w:start w:val="1"/>
+      <w:numFmt w:val="bullet"/>
+      <w:lvlText w:val=""/>
+      <w:lvlJc w:val="left"/>
+      <w:pPr>
+        <w:ind w:left="2880" w:hanging="360"/>
+      </w:pPr>
+      <w:rPr>
+        <w:rFonts w:ascii="Symbol" w:hAnsi="Symbol" w:hint="default"/>
+      </w:rPr>
+    </w:lvl>
+    <w:lvl w:ilvl="4" w:tplc="04090003" w:tentative="1">
+      <w:start w:val="1"/>
+      <w:numFmt w:val="bullet"/>
+      <w:lvlText w:val="o"/>
+      <w:lvlJc w:val="left"/>
+      <w:pPr>
+        <w:ind w:left="3600" w:hanging="360"/>
+      </w:pPr>
+      <w:rPr>
+        <w:rFonts w:ascii="Courier New" w:hAnsi="Courier New" w:cs="Courier New" w:hint="default"/>
+      </w:rPr>
+    </w:lvl>
+    <w:lvl w:ilvl="5" w:tplc="04090005" w:tentative="1">
+      <w:start w:val="1"/>
+      <w:numFmt w:val="bullet"/>
+      <w:lvlText w:val=""/>
+      <w:lvlJc w:val="left"/>
+      <w:pPr>
+        <w:ind w:left="4320" w:hanging="360"/>
+      </w:pPr>
+      <w:rPr>
+        <w:rFonts w:ascii="Wingdings" w:hAnsi="Wingdings" w:hint="default"/>
+      </w:rPr>
+    </w:lvl>
+    <w:lvl w:ilvl="6" w:tplc="04090001" w:tentative="1">
+      <w:start w:val="1"/>
+      <w:numFmt w:val="bullet"/>
+      <w:lvlText w:val=""/>
+      <w:lvlJc w:val="left"/>
+      <w:pPr>
+        <w:ind w:left="5040" w:hanging="360"/>
+      </w:pPr>
+      <w:rPr>
+        <w:rFonts w:ascii="Symbol" w:hAnsi="Symbol" w:hint="default"/>
+      </w:rPr>
+    </w:lvl>
+    <w:lvl w:ilvl="7" w:tplc="04090003" w:tentative="1">
+      <w:start w:val="1"/>
+      <w:numFmt w:val="bullet"/>
+      <w:lvlText w:val="o"/>
+      <w:lvlJc w:val="left"/>
+      <w:pPr>
+        <w:ind w:left="5760" w:hanging="360"/>
+      </w:pPr>
+      <w:rPr>
+        <w:rFonts w:ascii="Courier New" w:hAnsi="Courier New" w:cs="Courier New" w:hint="default"/>
+      </w:rPr>
+    </w:lvl>
+    <w:lvl w:ilvl="8" w:tplc="04090005" w:tentative="1">
+      <w:start w:val="1"/>
+      <w:numFmt w:val="bullet"/>
+      <w:lvlText w:val=""/>
+      <w:lvlJc w:val="left"/>
+      <w:pPr>
+        <w:ind w:left="6480" w:hanging="360"/>
+      </w:pPr>
+      <w:rPr>
+        <w:rFonts w:ascii="Wingdings" w:hAnsi="Wingdings" w:hint="default"/>
+      </w:rPr>
+    </w:lvl>
+  </w:abstractNum>
+  <w:abstractNum w:abstractNumId="7" w15:restartNumberingAfterBreak="0">
     <w:nsid w:val="7F0078E7"/>
     <w:multiLevelType w:val="hybridMultilevel"/>
     <w:tmpl w:val="2832925A"/>
@@ -2352,10 +3963,25 @@
     <w:abstractNumId w:val="1"/>
   </w:num>
   <w:num w:numId="2">
-    <w:abstractNumId w:val="2"/>
+    <w:abstractNumId w:val="7"/>
   </w:num>
   <w:num w:numId="3">
     <w:abstractNumId w:val="0"/>
+  </w:num>
+  <w:num w:numId="4">
+    <w:abstractNumId w:val="5"/>
+  </w:num>
+  <w:num w:numId="5">
+    <w:abstractNumId w:val="3"/>
+  </w:num>
+  <w:num w:numId="6">
+    <w:abstractNumId w:val="2"/>
+  </w:num>
+  <w:num w:numId="7">
+    <w:abstractNumId w:val="4"/>
+  </w:num>
+  <w:num w:numId="8">
+    <w:abstractNumId w:val="6"/>
   </w:num>
 </w:numbering>
 </file>
@@ -2849,6 +4475,28 @@
       <w:color w:val="666666"/>
     </w:rPr>
   </w:style>
+  <w:style w:type="paragraph" w:styleId="Heading7">
+    <w:name w:val="heading 7"/>
+    <w:basedOn w:val="Normal"/>
+    <w:next w:val="Normal"/>
+    <w:link w:val="Heading7Char"/>
+    <w:uiPriority w:val="9"/>
+    <w:unhideWhenUsed/>
+    <w:qFormat/>
+    <w:rsid w:val="006C0475"/>
+    <w:pPr>
+      <w:keepNext/>
+      <w:keepLines/>
+      <w:spacing w:before="40"/>
+      <w:outlineLvl w:val="6"/>
+    </w:pPr>
+    <w:rPr>
+      <w:rFonts w:asciiTheme="majorHAnsi" w:eastAsiaTheme="majorEastAsia" w:hAnsiTheme="majorHAnsi" w:cstheme="majorBidi"/>
+      <w:i/>
+      <w:iCs/>
+      <w:color w:val="243F60" w:themeColor="accent1" w:themeShade="7F"/>
+    </w:rPr>
+  </w:style>
   <w:style w:type="character" w:default="1" w:styleId="DefaultParagraphFont">
     <w:name w:val="Default Paragraph Font"/>
     <w:uiPriority w:val="1"/>
@@ -5586,6 +7234,28 @@
       <w:smallCaps/>
       <w:color w:val="4F81BD" w:themeColor="accent1"/>
       <w:spacing w:val="5"/>
+    </w:rPr>
+  </w:style>
+  <w:style w:type="paragraph" w:styleId="NoSpacing">
+    <w:name w:val="No Spacing"/>
+    <w:uiPriority w:val="1"/>
+    <w:qFormat/>
+    <w:rsid w:val="002C01F1"/>
+    <w:pPr>
+      <w:spacing w:line="240" w:lineRule="auto"/>
+    </w:pPr>
+  </w:style>
+  <w:style w:type="character" w:customStyle="1" w:styleId="Heading7Char">
+    <w:name w:val="Heading 7 Char"/>
+    <w:basedOn w:val="DefaultParagraphFont"/>
+    <w:link w:val="Heading7"/>
+    <w:uiPriority w:val="9"/>
+    <w:rsid w:val="006C0475"/>
+    <w:rPr>
+      <w:rFonts w:asciiTheme="majorHAnsi" w:eastAsiaTheme="majorEastAsia" w:hAnsiTheme="majorHAnsi" w:cstheme="majorBidi"/>
+      <w:i/>
+      <w:iCs/>
+      <w:color w:val="243F60" w:themeColor="accent1" w:themeShade="7F"/>
     </w:rPr>
   </w:style>
 </w:styles>

</xml_diff>

<commit_message>
Week 4 Classes, Views, View Templates & Blades and Controllers
</commit_message>
<xml_diff>
--- a/classDocumentation.docx
+++ b/classDocumentation.docx
@@ -147,7 +147,7 @@
           </mc:Choice>
           <mc:Fallback>
             <w:pict>
-              <v:group w14:anchorId="424AFFF2" id="Group 6" o:spid="_x0000_s1026" style="position:absolute;margin-left:-75pt;margin-top:-73.5pt;width:146.85pt;height:843pt;z-index:251661312;mso-height-relative:margin" coordsize="18649,101415" o:gfxdata="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">
+              <v:group w14:anchorId="6D741CB2" id="Group 6" o:spid="_x0000_s1026" style="position:absolute;margin-left:-75pt;margin-top:-73.5pt;width:146.85pt;height:843pt;z-index:251661312;mso-height-relative:margin" coordsize="18649,101415" o:gfxdata="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">
                 <v:rect id="Rectangle 1" o:spid="_x0000_s1027" style="position:absolute;width:15430;height:101415;visibility:visible;mso-wrap-style:square;v-text-anchor:middle" o:gfxdata="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" fillcolor="#4f81bd [3204]" stroked="f"/>
                 <v:rect id="Rectangle 2" o:spid="_x0000_s1028" style="position:absolute;left:16744;width:1905;height:101409;visibility:visible;mso-wrap-style:square;v-text-anchor:middle" o:gfxdata="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" fillcolor="#8db3e2 [1311]" stroked="f"/>
               </v:group>
@@ -483,7 +483,7 @@
           </mc:Choice>
           <mc:Fallback>
             <w:pict>
-              <v:rect w14:anchorId="00973D41" id="Rectangle 4" o:spid="_x0000_s1026" style="position:absolute;margin-left:106.5pt;margin-top:22.15pt;width:435pt;height:10.15pt;z-index:251663360;visibility:visible;mso-wrap-style:square;mso-width-percent:0;mso-height-percent:0;mso-wrap-distance-left:9pt;mso-wrap-distance-top:0;mso-wrap-distance-right:9pt;mso-wrap-distance-bottom:0;mso-position-horizontal:absolute;mso-position-horizontal-relative:text;mso-position-vertical:absolute;mso-position-vertical-relative:text;mso-width-percent:0;mso-height-percent:0;mso-width-relative:margin;mso-height-relative:margin;v-text-anchor:middle" o:gfxdata="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" fillcolor="#4f81bd [3204]" stroked="f"/>
+              <v:rect w14:anchorId="65595853" id="Rectangle 4" o:spid="_x0000_s1026" style="position:absolute;margin-left:106.5pt;margin-top:22.15pt;width:435pt;height:10.15pt;z-index:251663360;visibility:visible;mso-wrap-style:square;mso-width-percent:0;mso-height-percent:0;mso-wrap-distance-left:9pt;mso-wrap-distance-top:0;mso-wrap-distance-right:9pt;mso-wrap-distance-bottom:0;mso-position-horizontal:absolute;mso-position-horizontal-relative:text;mso-position-vertical:absolute;mso-position-vertical-relative:text;mso-width-percent:0;mso-height-percent:0;mso-width-relative:margin;mso-height-relative:margin;v-text-anchor:middle" o:gfxdata="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" fillcolor="#4f81bd [3204]" stroked="f"/>
             </w:pict>
           </mc:Fallback>
         </mc:AlternateContent>
@@ -1852,6 +1852,267 @@
           </w:p>
         </w:tc>
       </w:tr>
+      <w:tr>
+        <w:trPr>
+          <w:trHeight w:val="1574"/>
+        </w:trPr>
+        <w:tc>
+          <w:tcPr>
+            <w:tcW w:w="1638" w:type="dxa"/>
+            <w:vAlign w:val="center"/>
+          </w:tcPr>
+          <w:p>
+            <w:pPr>
+              <w:spacing w:after="240"/>
+              <w:jc w:val="center"/>
+              <w:rPr>
+                <w:rFonts w:ascii="Calibri" w:eastAsia="Calibri" w:hAnsi="Calibri" w:cs="Calibri"/>
+                <w:sz w:val="24"/>
+                <w:szCs w:val="24"/>
+              </w:rPr>
+            </w:pPr>
+            <w:r>
+              <w:rPr>
+                <w:rFonts w:ascii="Calibri" w:eastAsia="Calibri" w:hAnsi="Calibri" w:cs="Calibri"/>
+                <w:sz w:val="24"/>
+                <w:szCs w:val="24"/>
+              </w:rPr>
+              <w:lastRenderedPageBreak/>
+              <w:t>7.</w:t>
+            </w:r>
+          </w:p>
+        </w:tc>
+        <w:tc>
+          <w:tcPr>
+            <w:tcW w:w="1890" w:type="dxa"/>
+            <w:vAlign w:val="center"/>
+          </w:tcPr>
+          <w:p>
+            <w:pPr>
+              <w:spacing w:after="240"/>
+              <w:jc w:val="center"/>
+              <w:rPr>
+                <w:rFonts w:ascii="Calibri" w:eastAsia="Calibri" w:hAnsi="Calibri" w:cs="Calibri"/>
+                <w:sz w:val="24"/>
+                <w:szCs w:val="24"/>
+              </w:rPr>
+            </w:pPr>
+            <w:r>
+              <w:rPr>
+                <w:rFonts w:ascii="Calibri" w:eastAsia="Calibri" w:hAnsi="Calibri" w:cs="Calibri"/>
+                <w:sz w:val="24"/>
+                <w:szCs w:val="24"/>
+              </w:rPr>
+              <w:t>Sunday, 8</w:t>
+            </w:r>
+            <w:r>
+              <w:rPr>
+                <w:rFonts w:ascii="Calibri" w:eastAsia="Calibri" w:hAnsi="Calibri" w:cs="Calibri"/>
+                <w:sz w:val="24"/>
+                <w:szCs w:val="24"/>
+                <w:vertAlign w:val="superscript"/>
+              </w:rPr>
+              <w:t>th</w:t>
+            </w:r>
+            <w:r>
+              <w:rPr>
+                <w:rFonts w:ascii="Calibri" w:eastAsia="Calibri" w:hAnsi="Calibri" w:cs="Calibri"/>
+                <w:sz w:val="24"/>
+                <w:szCs w:val="24"/>
+              </w:rPr>
+              <w:t xml:space="preserve"> November, 2020</w:t>
+            </w:r>
+          </w:p>
+        </w:tc>
+        <w:tc>
+          <w:tcPr>
+            <w:tcW w:w="3330" w:type="dxa"/>
+            <w:vAlign w:val="center"/>
+          </w:tcPr>
+          <w:p>
+            <w:pPr>
+              <w:spacing w:after="240"/>
+              <w:jc w:val="center"/>
+              <w:rPr>
+                <w:rFonts w:ascii="Calibri" w:eastAsia="Calibri" w:hAnsi="Calibri" w:cs="Calibri"/>
+                <w:sz w:val="24"/>
+                <w:szCs w:val="24"/>
+              </w:rPr>
+            </w:pPr>
+            <w:r>
+              <w:rPr>
+                <w:rFonts w:ascii="Calibri" w:eastAsia="Calibri" w:hAnsi="Calibri" w:cs="Calibri"/>
+                <w:sz w:val="24"/>
+                <w:szCs w:val="24"/>
+              </w:rPr>
+              <w:t>View Templates and Blades with Lar</w:t>
+            </w:r>
+            <w:r>
+              <w:rPr>
+                <w:rFonts w:ascii="Calibri" w:eastAsia="Calibri" w:hAnsi="Calibri" w:cs="Calibri"/>
+                <w:sz w:val="24"/>
+                <w:szCs w:val="24"/>
+              </w:rPr>
+              <w:t>acasts</w:t>
+            </w:r>
+          </w:p>
+        </w:tc>
+        <w:tc>
+          <w:tcPr>
+            <w:tcW w:w="2879" w:type="dxa"/>
+            <w:vAlign w:val="center"/>
+          </w:tcPr>
+          <w:p>
+            <w:pPr>
+              <w:spacing w:after="240"/>
+              <w:jc w:val="both"/>
+              <w:rPr>
+                <w:rFonts w:ascii="Calibri" w:eastAsia="Calibri" w:hAnsi="Calibri" w:cs="Calibri"/>
+                <w:sz w:val="24"/>
+                <w:szCs w:val="24"/>
+              </w:rPr>
+            </w:pPr>
+            <w:r>
+              <w:rPr>
+                <w:rFonts w:ascii="Calibri" w:eastAsia="Calibri" w:hAnsi="Calibri" w:cs="Calibri"/>
+                <w:sz w:val="24"/>
+                <w:szCs w:val="24"/>
+              </w:rPr>
+              <w:t>Learnt about the views from the MVC framework of Laravel. Stored in the resources/views directory and uses the blade.php file extension. Blade is a powerful templating engine provided with Laravel. Also watched a couple of videos from laracasts</w:t>
+            </w:r>
+            <w:r>
+              <w:rPr>
+                <w:rFonts w:ascii="Calibri" w:eastAsia="Calibri" w:hAnsi="Calibri" w:cs="Calibri"/>
+                <w:sz w:val="24"/>
+                <w:szCs w:val="24"/>
+              </w:rPr>
+              <w:t>’ website.</w:t>
+            </w:r>
+          </w:p>
+        </w:tc>
+      </w:tr>
+      <w:tr>
+        <w:trPr>
+          <w:trHeight w:val="1574"/>
+        </w:trPr>
+        <w:tc>
+          <w:tcPr>
+            <w:tcW w:w="1638" w:type="dxa"/>
+            <w:vAlign w:val="center"/>
+          </w:tcPr>
+          <w:p>
+            <w:pPr>
+              <w:spacing w:after="240"/>
+              <w:jc w:val="center"/>
+              <w:rPr>
+                <w:rFonts w:ascii="Calibri" w:eastAsia="Calibri" w:hAnsi="Calibri" w:cs="Calibri"/>
+                <w:sz w:val="24"/>
+                <w:szCs w:val="24"/>
+              </w:rPr>
+            </w:pPr>
+            <w:r>
+              <w:rPr>
+                <w:rFonts w:ascii="Calibri" w:eastAsia="Calibri" w:hAnsi="Calibri" w:cs="Calibri"/>
+                <w:sz w:val="24"/>
+                <w:szCs w:val="24"/>
+              </w:rPr>
+              <w:t xml:space="preserve">8. </w:t>
+            </w:r>
+          </w:p>
+        </w:tc>
+        <w:tc>
+          <w:tcPr>
+            <w:tcW w:w="1890" w:type="dxa"/>
+            <w:vAlign w:val="center"/>
+          </w:tcPr>
+          <w:p>
+            <w:pPr>
+              <w:spacing w:after="240"/>
+              <w:jc w:val="center"/>
+              <w:rPr>
+                <w:rFonts w:ascii="Calibri" w:eastAsia="Calibri" w:hAnsi="Calibri" w:cs="Calibri"/>
+                <w:sz w:val="24"/>
+                <w:szCs w:val="24"/>
+              </w:rPr>
+            </w:pPr>
+            <w:r>
+              <w:rPr>
+                <w:rFonts w:ascii="Calibri" w:eastAsia="Calibri" w:hAnsi="Calibri" w:cs="Calibri"/>
+                <w:sz w:val="24"/>
+                <w:szCs w:val="24"/>
+              </w:rPr>
+              <w:t>Monday, 9</w:t>
+            </w:r>
+            <w:r>
+              <w:rPr>
+                <w:rFonts w:ascii="Calibri" w:eastAsia="Calibri" w:hAnsi="Calibri" w:cs="Calibri"/>
+                <w:sz w:val="24"/>
+                <w:szCs w:val="24"/>
+                <w:vertAlign w:val="superscript"/>
+              </w:rPr>
+              <w:t>th</w:t>
+            </w:r>
+            <w:r>
+              <w:rPr>
+                <w:rFonts w:ascii="Calibri" w:eastAsia="Calibri" w:hAnsi="Calibri" w:cs="Calibri"/>
+                <w:sz w:val="24"/>
+                <w:szCs w:val="24"/>
+              </w:rPr>
+              <w:t xml:space="preserve"> November, 2020</w:t>
+            </w:r>
+          </w:p>
+        </w:tc>
+        <w:tc>
+          <w:tcPr>
+            <w:tcW w:w="3330" w:type="dxa"/>
+            <w:vAlign w:val="center"/>
+          </w:tcPr>
+          <w:p>
+            <w:pPr>
+              <w:spacing w:after="240"/>
+              <w:jc w:val="center"/>
+              <w:rPr>
+                <w:rFonts w:ascii="Calibri" w:eastAsia="Calibri" w:hAnsi="Calibri" w:cs="Calibri"/>
+                <w:sz w:val="24"/>
+                <w:szCs w:val="24"/>
+              </w:rPr>
+            </w:pPr>
+            <w:r>
+              <w:rPr>
+                <w:rFonts w:ascii="Calibri" w:eastAsia="Calibri" w:hAnsi="Calibri" w:cs="Calibri"/>
+                <w:sz w:val="24"/>
+                <w:szCs w:val="24"/>
+              </w:rPr>
+              <w:t>Controllers</w:t>
+            </w:r>
+          </w:p>
+        </w:tc>
+        <w:tc>
+          <w:tcPr>
+            <w:tcW w:w="2879" w:type="dxa"/>
+            <w:vAlign w:val="center"/>
+          </w:tcPr>
+          <w:p>
+            <w:pPr>
+              <w:spacing w:after="240"/>
+              <w:jc w:val="both"/>
+              <w:rPr>
+                <w:rFonts w:ascii="Calibri" w:eastAsia="Calibri" w:hAnsi="Calibri" w:cs="Calibri"/>
+                <w:sz w:val="24"/>
+                <w:szCs w:val="24"/>
+              </w:rPr>
+            </w:pPr>
+            <w:r>
+              <w:rPr>
+                <w:rFonts w:ascii="Calibri" w:eastAsia="Calibri" w:hAnsi="Calibri" w:cs="Calibri"/>
+                <w:sz w:val="24"/>
+                <w:szCs w:val="24"/>
+              </w:rPr>
+              <w:t>Downloaded and discussed component-1 assignment from GitHub. Learnt what a controller is and how it works in the MVC framework of Laravel.</w:t>
+            </w:r>
+          </w:p>
+        </w:tc>
+      </w:tr>
     </w:tbl>
     <w:p>
       <w:pPr>
@@ -2042,6 +2303,7 @@
         <w:rPr>
           <w:noProof/>
         </w:rPr>
+        <w:lastRenderedPageBreak/>
         <w:drawing>
           <wp:inline distT="0" distB="0" distL="0" distR="0" wp14:anchorId="66153683" wp14:editId="545AFAE4">
             <wp:extent cx="5733415" cy="3583305"/>
@@ -2096,7 +2358,6 @@
         <w:rPr>
           <w:noProof/>
         </w:rPr>
-        <w:lastRenderedPageBreak/>
         <w:drawing>
           <wp:inline distT="0" distB="0" distL="0" distR="0" wp14:anchorId="37D29483" wp14:editId="1A7B9BCD">
             <wp:extent cx="5733415" cy="3618865"/>
@@ -2207,6 +2468,7 @@
         <w:rPr>
           <w:noProof/>
         </w:rPr>
+        <w:lastRenderedPageBreak/>
         <w:drawing>
           <wp:inline distT="0" distB="0" distL="0" distR="0" wp14:anchorId="38222170" wp14:editId="12080FAD">
             <wp:extent cx="5733415" cy="2802255"/>
@@ -2291,7 +2553,6 @@
         <w:rPr>
           <w:noProof/>
         </w:rPr>
-        <w:lastRenderedPageBreak/>
         <w:drawing>
           <wp:inline distT="0" distB="0" distL="0" distR="0" wp14:anchorId="3A6972B6" wp14:editId="0D07FD0A">
             <wp:extent cx="5733415" cy="3452495"/>
@@ -2440,6 +2701,7 @@
         <w:rPr>
           <w:noProof/>
         </w:rPr>
+        <w:lastRenderedPageBreak/>
         <w:drawing>
           <wp:inline distT="0" distB="0" distL="0" distR="0" wp14:anchorId="1B6DAD69" wp14:editId="1820395F">
             <wp:extent cx="5733415" cy="3094990"/>
@@ -2550,7 +2812,6 @@
         <w:rPr>
           <w:noProof/>
         </w:rPr>
-        <w:lastRenderedPageBreak/>
         <w:drawing>
           <wp:inline distT="0" distB="0" distL="0" distR="0" wp14:anchorId="5D3578CA" wp14:editId="43500FFD">
             <wp:extent cx="5733415" cy="3087370"/>
@@ -2595,9 +2856,222 @@
         </w:rPr>
       </w:pPr>
     </w:p>
+    <w:p>
+      <w:pPr>
+        <w:pStyle w:val="NoSpacing"/>
+        <w:rPr>
+          <w:rStyle w:val="IntenseReference"/>
+          <w:sz w:val="24"/>
+          <w:szCs w:val="24"/>
+        </w:rPr>
+      </w:pPr>
+      <w:r>
+        <w:rPr>
+          <w:rStyle w:val="IntenseReference"/>
+          <w:sz w:val="24"/>
+          <w:szCs w:val="24"/>
+        </w:rPr>
+        <w:t>Day 6: view templates and blades with Lara</w:t>
+      </w:r>
+      <w:r>
+        <w:rPr>
+          <w:rStyle w:val="IntenseReference"/>
+          <w:sz w:val="24"/>
+          <w:szCs w:val="24"/>
+        </w:rPr>
+        <w:t>casts</w:t>
+      </w:r>
+    </w:p>
+    <w:p>
+      <w:pPr>
+        <w:pStyle w:val="NoSpacing"/>
+        <w:numPr>
+          <w:ilvl w:val="0"/>
+          <w:numId w:val="4"/>
+        </w:numPr>
+        <w:rPr>
+          <w:rStyle w:val="IntenseReference"/>
+          <w:b w:val="0"/>
+          <w:bCs w:val="0"/>
+          <w:smallCaps w:val="0"/>
+          <w:color w:val="auto"/>
+          <w:spacing w:val="0"/>
+        </w:rPr>
+      </w:pPr>
+      <w:r>
+        <w:rPr>
+          <w:rStyle w:val="IntenseReference"/>
+          <w:b w:val="0"/>
+          <w:bCs w:val="0"/>
+          <w:smallCaps w:val="0"/>
+          <w:color w:val="auto"/>
+          <w:spacing w:val="0"/>
+        </w:rPr>
+        <w:t>Watched/Discussed a video on views at laracasts’ website.</w:t>
+      </w:r>
+    </w:p>
+    <w:p>
+      <w:pPr>
+        <w:pStyle w:val="NoSpacing"/>
+        <w:rPr>
+          <w:rStyle w:val="IntenseReference"/>
+        </w:rPr>
+      </w:pPr>
+      <w:r>
+        <w:rPr>
+          <w:noProof/>
+        </w:rPr>
+        <w:lastRenderedPageBreak/>
+        <w:drawing>
+          <wp:inline distT="0" distB="0" distL="0" distR="0" wp14:anchorId="4611440C" wp14:editId="0CF50453">
+            <wp:extent cx="5733415" cy="2814955"/>
+            <wp:effectExtent l="0" t="0" r="635" b="4445"/>
+            <wp:docPr id="13" name="Picture 13"/>
+            <wp:cNvGraphicFramePr>
+              <a:graphicFrameLocks xmlns:a="http://schemas.openxmlformats.org/drawingml/2006/main" noChangeAspect="1"/>
+            </wp:cNvGraphicFramePr>
+            <a:graphic xmlns:a="http://schemas.openxmlformats.org/drawingml/2006/main">
+              <a:graphicData uri="http://schemas.openxmlformats.org/drawingml/2006/picture">
+                <pic:pic xmlns:pic="http://schemas.openxmlformats.org/drawingml/2006/picture">
+                  <pic:nvPicPr>
+                    <pic:cNvPr id="1" name=""/>
+                    <pic:cNvPicPr/>
+                  </pic:nvPicPr>
+                  <pic:blipFill>
+                    <a:blip r:embed="rId15"/>
+                    <a:stretch>
+                      <a:fillRect/>
+                    </a:stretch>
+                  </pic:blipFill>
+                  <pic:spPr>
+                    <a:xfrm>
+                      <a:off x="0" y="0"/>
+                      <a:ext cx="5733415" cy="2814955"/>
+                    </a:xfrm>
+                    <a:prstGeom prst="rect">
+                      <a:avLst/>
+                    </a:prstGeom>
+                  </pic:spPr>
+                </pic:pic>
+              </a:graphicData>
+            </a:graphic>
+          </wp:inline>
+        </w:drawing>
+      </w:r>
+    </w:p>
+    <w:p>
+      <w:pPr>
+        <w:pStyle w:val="NoSpacing"/>
+        <w:rPr>
+          <w:rStyle w:val="IntenseReference"/>
+        </w:rPr>
+      </w:pPr>
+    </w:p>
+    <w:p>
+      <w:pPr>
+        <w:pStyle w:val="NoSpacing"/>
+        <w:rPr>
+          <w:rStyle w:val="IntenseReference"/>
+          <w:sz w:val="24"/>
+          <w:szCs w:val="24"/>
+        </w:rPr>
+      </w:pPr>
+      <w:r>
+        <w:rPr>
+          <w:rStyle w:val="IntenseReference"/>
+          <w:sz w:val="24"/>
+          <w:szCs w:val="24"/>
+        </w:rPr>
+        <w:t>Day 7: controllers</w:t>
+      </w:r>
+    </w:p>
+    <w:p>
+      <w:pPr>
+        <w:pStyle w:val="NoSpacing"/>
+        <w:numPr>
+          <w:ilvl w:val="0"/>
+          <w:numId w:val="4"/>
+        </w:numPr>
+        <w:rPr>
+          <w:rStyle w:val="IntenseReference"/>
+          <w:b w:val="0"/>
+          <w:bCs w:val="0"/>
+          <w:smallCaps w:val="0"/>
+          <w:color w:val="auto"/>
+          <w:spacing w:val="0"/>
+        </w:rPr>
+      </w:pPr>
+      <w:r>
+        <w:rPr>
+          <w:rStyle w:val="IntenseReference"/>
+          <w:b w:val="0"/>
+          <w:bCs w:val="0"/>
+          <w:smallCaps w:val="0"/>
+          <w:color w:val="auto"/>
+          <w:spacing w:val="0"/>
+        </w:rPr>
+        <w:t>Got access to the component-1 repository on GitHub and cloned it locally</w:t>
+      </w:r>
+    </w:p>
+    <w:p>
+      <w:pPr>
+        <w:pStyle w:val="NoSpacing"/>
+        <w:rPr>
+          <w:rStyle w:val="IntenseReference"/>
+        </w:rPr>
+      </w:pPr>
+      <w:r>
+        <w:rPr>
+          <w:noProof/>
+        </w:rPr>
+        <w:drawing>
+          <wp:inline distT="0" distB="0" distL="0" distR="0" wp14:anchorId="19F40A78" wp14:editId="42425B09">
+            <wp:extent cx="5733415" cy="2885440"/>
+            <wp:effectExtent l="0" t="0" r="635" b="0"/>
+            <wp:docPr id="12" name="Picture 12"/>
+            <wp:cNvGraphicFramePr>
+              <a:graphicFrameLocks xmlns:a="http://schemas.openxmlformats.org/drawingml/2006/main" noChangeAspect="1"/>
+            </wp:cNvGraphicFramePr>
+            <a:graphic xmlns:a="http://schemas.openxmlformats.org/drawingml/2006/main">
+              <a:graphicData uri="http://schemas.openxmlformats.org/drawingml/2006/picture">
+                <pic:pic xmlns:pic="http://schemas.openxmlformats.org/drawingml/2006/picture">
+                  <pic:nvPicPr>
+                    <pic:cNvPr id="1" name=""/>
+                    <pic:cNvPicPr/>
+                  </pic:nvPicPr>
+                  <pic:blipFill>
+                    <a:blip r:embed="rId16"/>
+                    <a:stretch>
+                      <a:fillRect/>
+                    </a:stretch>
+                  </pic:blipFill>
+                  <pic:spPr>
+                    <a:xfrm>
+                      <a:off x="0" y="0"/>
+                      <a:ext cx="5733415" cy="2885440"/>
+                    </a:xfrm>
+                    <a:prstGeom prst="rect">
+                      <a:avLst/>
+                    </a:prstGeom>
+                  </pic:spPr>
+                </pic:pic>
+              </a:graphicData>
+            </a:graphic>
+          </wp:inline>
+        </w:drawing>
+      </w:r>
+    </w:p>
+    <w:p>
+      <w:pPr>
+        <w:pStyle w:val="NoSpacing"/>
+        <w:rPr>
+          <w:rStyle w:val="IntenseReference"/>
+        </w:rPr>
+      </w:pPr>
+    </w:p>
     <w:sectPr>
-      <w:headerReference w:type="default" r:id="rId15"/>
-      <w:footerReference w:type="default" r:id="rId16"/>
+      <w:headerReference w:type="default" r:id="rId17"/>
+      <w:footerReference w:type="default" r:id="rId18"/>
       <w:pgSz w:w="11909" w:h="16834" w:code="9"/>
       <w:pgMar w:top="1440" w:right="1440" w:bottom="1440" w:left="1440" w:header="720" w:footer="720" w:gutter="0"/>
       <w:pgNumType w:start="1"/>
@@ -3506,7 +3980,7 @@
   <w:abstractNum w:abstractNumId="5" w15:restartNumberingAfterBreak="0">
     <w:nsid w:val="6DA35F9B"/>
     <w:multiLevelType w:val="hybridMultilevel"/>
-    <w:tmpl w:val="5BB82750"/>
+    <w:tmpl w:val="0D56E584"/>
     <w:lvl w:ilvl="0" w:tplc="04090001">
       <w:start w:val="1"/>
       <w:numFmt w:val="bullet"/>

</xml_diff>

<commit_message>
Week 5 Classes, Database, Migrations and Models
</commit_message>
<xml_diff>
--- a/classDocumentation.docx
+++ b/classDocumentation.docx
@@ -147,7 +147,7 @@
           </mc:Choice>
           <mc:Fallback>
             <w:pict>
-              <v:group w14:anchorId="6D741CB2" id="Group 6" o:spid="_x0000_s1026" style="position:absolute;margin-left:-75pt;margin-top:-73.5pt;width:146.85pt;height:843pt;z-index:251661312;mso-height-relative:margin" coordsize="18649,101415" o:gfxdata="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">
+              <v:group w14:anchorId="7D4C4968" id="Group 6" o:spid="_x0000_s1026" style="position:absolute;margin-left:-75pt;margin-top:-73.5pt;width:146.85pt;height:843pt;z-index:251661312;mso-height-relative:margin" coordsize="18649,101415" o:gfxdata="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">
                 <v:rect id="Rectangle 1" o:spid="_x0000_s1027" style="position:absolute;width:15430;height:101415;visibility:visible;mso-wrap-style:square;v-text-anchor:middle" o:gfxdata="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" fillcolor="#4f81bd [3204]" stroked="f"/>
                 <v:rect id="Rectangle 2" o:spid="_x0000_s1028" style="position:absolute;left:16744;width:1905;height:101409;visibility:visible;mso-wrap-style:square;v-text-anchor:middle" o:gfxdata="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" fillcolor="#8db3e2 [1311]" stroked="f"/>
               </v:group>
@@ -483,7 +483,7 @@
           </mc:Choice>
           <mc:Fallback>
             <w:pict>
-              <v:rect w14:anchorId="65595853" id="Rectangle 4" o:spid="_x0000_s1026" style="position:absolute;margin-left:106.5pt;margin-top:22.15pt;width:435pt;height:10.15pt;z-index:251663360;visibility:visible;mso-wrap-style:square;mso-width-percent:0;mso-height-percent:0;mso-wrap-distance-left:9pt;mso-wrap-distance-top:0;mso-wrap-distance-right:9pt;mso-wrap-distance-bottom:0;mso-position-horizontal:absolute;mso-position-horizontal-relative:text;mso-position-vertical:absolute;mso-position-vertical-relative:text;mso-width-percent:0;mso-height-percent:0;mso-width-relative:margin;mso-height-relative:margin;v-text-anchor:middle" o:gfxdata="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" fillcolor="#4f81bd [3204]" stroked="f"/>
+              <v:rect w14:anchorId="74ED583D" id="Rectangle 4" o:spid="_x0000_s1026" style="position:absolute;margin-left:106.5pt;margin-top:22.15pt;width:435pt;height:10.15pt;z-index:251663360;visibility:visible;mso-wrap-style:square;mso-width-percent:0;mso-height-percent:0;mso-wrap-distance-left:9pt;mso-wrap-distance-top:0;mso-wrap-distance-right:9pt;mso-wrap-distance-bottom:0;mso-position-horizontal:absolute;mso-position-horizontal-relative:text;mso-position-vertical:absolute;mso-position-vertical-relative:text;mso-width-percent:0;mso-height-percent:0;mso-width-relative:margin;mso-height-relative:margin;v-text-anchor:middle" o:gfxdata="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" fillcolor="#4f81bd [3204]" stroked="f"/>
             </w:pict>
           </mc:Fallback>
         </mc:AlternateContent>
@@ -827,8 +827,8 @@
       <w:tblGrid>
         <w:gridCol w:w="1638"/>
         <w:gridCol w:w="1890"/>
-        <w:gridCol w:w="3330"/>
-        <w:gridCol w:w="2879"/>
+        <w:gridCol w:w="3060"/>
+        <w:gridCol w:w="3149"/>
       </w:tblGrid>
       <w:tr>
         <w:trPr>
@@ -892,7 +892,7 @@
         </w:tc>
         <w:tc>
           <w:tcPr>
-            <w:tcW w:w="3330" w:type="dxa"/>
+            <w:tcW w:w="3060" w:type="dxa"/>
             <w:vAlign w:val="center"/>
           </w:tcPr>
           <w:p>
@@ -920,7 +920,7 @@
         </w:tc>
         <w:tc>
           <w:tcPr>
-            <w:tcW w:w="2879" w:type="dxa"/>
+            <w:tcW w:w="3149" w:type="dxa"/>
             <w:vAlign w:val="center"/>
           </w:tcPr>
           <w:p>
@@ -1039,7 +1039,7 @@
         </w:tc>
         <w:tc>
           <w:tcPr>
-            <w:tcW w:w="3330" w:type="dxa"/>
+            <w:tcW w:w="3060" w:type="dxa"/>
             <w:vAlign w:val="center"/>
           </w:tcPr>
           <w:p>
@@ -1064,7 +1064,7 @@
         </w:tc>
         <w:tc>
           <w:tcPr>
-            <w:tcW w:w="2879" w:type="dxa"/>
+            <w:tcW w:w="3149" w:type="dxa"/>
             <w:vAlign w:val="center"/>
           </w:tcPr>
           <w:p>
@@ -1188,7 +1188,7 @@
         </w:tc>
         <w:tc>
           <w:tcPr>
-            <w:tcW w:w="3330" w:type="dxa"/>
+            <w:tcW w:w="3060" w:type="dxa"/>
             <w:vAlign w:val="center"/>
           </w:tcPr>
           <w:p>
@@ -1213,7 +1213,7 @@
         </w:tc>
         <w:tc>
           <w:tcPr>
-            <w:tcW w:w="2879" w:type="dxa"/>
+            <w:tcW w:w="3149" w:type="dxa"/>
             <w:vAlign w:val="center"/>
           </w:tcPr>
           <w:p>
@@ -1329,7 +1329,7 @@
         </w:tc>
         <w:tc>
           <w:tcPr>
-            <w:tcW w:w="3330" w:type="dxa"/>
+            <w:tcW w:w="3060" w:type="dxa"/>
             <w:vAlign w:val="center"/>
           </w:tcPr>
           <w:p>
@@ -1354,7 +1354,7 @@
         </w:tc>
         <w:tc>
           <w:tcPr>
-            <w:tcW w:w="2879" w:type="dxa"/>
+            <w:tcW w:w="3149" w:type="dxa"/>
             <w:vAlign w:val="center"/>
           </w:tcPr>
           <w:p>
@@ -1518,7 +1518,7 @@
         </w:tc>
         <w:tc>
           <w:tcPr>
-            <w:tcW w:w="3330" w:type="dxa"/>
+            <w:tcW w:w="3060" w:type="dxa"/>
             <w:vAlign w:val="center"/>
           </w:tcPr>
           <w:p>
@@ -1543,7 +1543,7 @@
         </w:tc>
         <w:tc>
           <w:tcPr>
-            <w:tcW w:w="2879" w:type="dxa"/>
+            <w:tcW w:w="3149" w:type="dxa"/>
             <w:vAlign w:val="center"/>
           </w:tcPr>
           <w:p>
@@ -1657,7 +1657,7 @@
         </w:tc>
         <w:tc>
           <w:tcPr>
-            <w:tcW w:w="3330" w:type="dxa"/>
+            <w:tcW w:w="3060" w:type="dxa"/>
             <w:vAlign w:val="center"/>
           </w:tcPr>
           <w:p>
@@ -1682,7 +1682,7 @@
         </w:tc>
         <w:tc>
           <w:tcPr>
-            <w:tcW w:w="2879" w:type="dxa"/>
+            <w:tcW w:w="3149" w:type="dxa"/>
             <w:vAlign w:val="center"/>
           </w:tcPr>
           <w:p>
@@ -1787,7 +1787,7 @@
         </w:tc>
         <w:tc>
           <w:tcPr>
-            <w:tcW w:w="3330" w:type="dxa"/>
+            <w:tcW w:w="3060" w:type="dxa"/>
             <w:vAlign w:val="center"/>
           </w:tcPr>
           <w:p>
@@ -1820,7 +1820,7 @@
         </w:tc>
         <w:tc>
           <w:tcPr>
-            <w:tcW w:w="2879" w:type="dxa"/>
+            <w:tcW w:w="3149" w:type="dxa"/>
             <w:vAlign w:val="center"/>
           </w:tcPr>
           <w:p>
@@ -1926,7 +1926,7 @@
         </w:tc>
         <w:tc>
           <w:tcPr>
-            <w:tcW w:w="3330" w:type="dxa"/>
+            <w:tcW w:w="3060" w:type="dxa"/>
             <w:vAlign w:val="center"/>
           </w:tcPr>
           <w:p>
@@ -1959,7 +1959,7 @@
         </w:tc>
         <w:tc>
           <w:tcPr>
-            <w:tcW w:w="2879" w:type="dxa"/>
+            <w:tcW w:w="3149" w:type="dxa"/>
             <w:vAlign w:val="center"/>
           </w:tcPr>
           <w:p>
@@ -2064,7 +2064,7 @@
         </w:tc>
         <w:tc>
           <w:tcPr>
-            <w:tcW w:w="3330" w:type="dxa"/>
+            <w:tcW w:w="3060" w:type="dxa"/>
             <w:vAlign w:val="center"/>
           </w:tcPr>
           <w:p>
@@ -2089,7 +2089,7 @@
         </w:tc>
         <w:tc>
           <w:tcPr>
-            <w:tcW w:w="2879" w:type="dxa"/>
+            <w:tcW w:w="3149" w:type="dxa"/>
             <w:vAlign w:val="center"/>
           </w:tcPr>
           <w:p>
@@ -2113,6 +2113,298 @@
           </w:p>
         </w:tc>
       </w:tr>
+      <w:tr>
+        <w:trPr>
+          <w:trHeight w:val="1574"/>
+        </w:trPr>
+        <w:tc>
+          <w:tcPr>
+            <w:tcW w:w="1638" w:type="dxa"/>
+            <w:vAlign w:val="center"/>
+          </w:tcPr>
+          <w:p>
+            <w:pPr>
+              <w:spacing w:after="240"/>
+              <w:jc w:val="center"/>
+              <w:rPr>
+                <w:rFonts w:ascii="Calibri" w:eastAsia="Calibri" w:hAnsi="Calibri" w:cs="Calibri"/>
+                <w:sz w:val="24"/>
+                <w:szCs w:val="24"/>
+              </w:rPr>
+            </w:pPr>
+            <w:r>
+              <w:rPr>
+                <w:rFonts w:ascii="Calibri" w:eastAsia="Calibri" w:hAnsi="Calibri" w:cs="Calibri"/>
+                <w:sz w:val="24"/>
+                <w:szCs w:val="24"/>
+              </w:rPr>
+              <w:t>9</w:t>
+            </w:r>
+            <w:r>
+              <w:rPr>
+                <w:rFonts w:ascii="Calibri" w:eastAsia="Calibri" w:hAnsi="Calibri" w:cs="Calibri"/>
+                <w:sz w:val="24"/>
+                <w:szCs w:val="24"/>
+              </w:rPr>
+              <w:t xml:space="preserve">. </w:t>
+            </w:r>
+          </w:p>
+        </w:tc>
+        <w:tc>
+          <w:tcPr>
+            <w:tcW w:w="1890" w:type="dxa"/>
+            <w:vAlign w:val="center"/>
+          </w:tcPr>
+          <w:p>
+            <w:pPr>
+              <w:spacing w:after="240"/>
+              <w:jc w:val="center"/>
+              <w:rPr>
+                <w:rFonts w:ascii="Calibri" w:eastAsia="Calibri" w:hAnsi="Calibri" w:cs="Calibri"/>
+                <w:sz w:val="24"/>
+                <w:szCs w:val="24"/>
+              </w:rPr>
+            </w:pPr>
+            <w:r>
+              <w:rPr>
+                <w:rFonts w:ascii="Calibri" w:eastAsia="Calibri" w:hAnsi="Calibri" w:cs="Calibri"/>
+                <w:sz w:val="24"/>
+                <w:szCs w:val="24"/>
+              </w:rPr>
+              <w:t xml:space="preserve">Monday, </w:t>
+            </w:r>
+            <w:r>
+              <w:rPr>
+                <w:rFonts w:ascii="Calibri" w:eastAsia="Calibri" w:hAnsi="Calibri" w:cs="Calibri"/>
+                <w:sz w:val="24"/>
+                <w:szCs w:val="24"/>
+              </w:rPr>
+              <w:t>22</w:t>
+            </w:r>
+            <w:r>
+              <w:rPr>
+                <w:rFonts w:ascii="Calibri" w:eastAsia="Calibri" w:hAnsi="Calibri" w:cs="Calibri"/>
+                <w:sz w:val="24"/>
+                <w:szCs w:val="24"/>
+                <w:vertAlign w:val="superscript"/>
+              </w:rPr>
+              <w:t>nd</w:t>
+            </w:r>
+            <w:r>
+              <w:rPr>
+                <w:rFonts w:ascii="Calibri" w:eastAsia="Calibri" w:hAnsi="Calibri" w:cs="Calibri"/>
+                <w:sz w:val="24"/>
+                <w:szCs w:val="24"/>
+              </w:rPr>
+              <w:t xml:space="preserve"> </w:t>
+            </w:r>
+            <w:r>
+              <w:rPr>
+                <w:rFonts w:ascii="Calibri" w:eastAsia="Calibri" w:hAnsi="Calibri" w:cs="Calibri"/>
+                <w:sz w:val="24"/>
+                <w:szCs w:val="24"/>
+              </w:rPr>
+              <w:t xml:space="preserve"> November, 2020</w:t>
+            </w:r>
+          </w:p>
+        </w:tc>
+        <w:tc>
+          <w:tcPr>
+            <w:tcW w:w="3060" w:type="dxa"/>
+            <w:vAlign w:val="center"/>
+          </w:tcPr>
+          <w:p>
+            <w:pPr>
+              <w:spacing w:after="240"/>
+              <w:jc w:val="center"/>
+              <w:rPr>
+                <w:rFonts w:ascii="Calibri" w:eastAsia="Calibri" w:hAnsi="Calibri" w:cs="Calibri"/>
+                <w:sz w:val="24"/>
+                <w:szCs w:val="24"/>
+              </w:rPr>
+            </w:pPr>
+            <w:r>
+              <w:rPr>
+                <w:rFonts w:ascii="Calibri" w:eastAsia="Calibri" w:hAnsi="Calibri" w:cs="Calibri"/>
+                <w:sz w:val="24"/>
+                <w:szCs w:val="24"/>
+              </w:rPr>
+              <w:t>Database and Migrations</w:t>
+            </w:r>
+          </w:p>
+        </w:tc>
+        <w:tc>
+          <w:tcPr>
+            <w:tcW w:w="3149" w:type="dxa"/>
+            <w:vAlign w:val="center"/>
+          </w:tcPr>
+          <w:p>
+            <w:pPr>
+              <w:spacing w:after="240"/>
+              <w:jc w:val="both"/>
+              <w:rPr>
+                <w:rFonts w:ascii="Calibri" w:eastAsia="Calibri" w:hAnsi="Calibri" w:cs="Calibri"/>
+                <w:sz w:val="24"/>
+                <w:szCs w:val="24"/>
+              </w:rPr>
+            </w:pPr>
+            <w:r>
+              <w:rPr>
+                <w:rFonts w:ascii="Calibri" w:eastAsia="Calibri" w:hAnsi="Calibri" w:cs="Calibri"/>
+                <w:sz w:val="24"/>
+                <w:szCs w:val="24"/>
+              </w:rPr>
+              <w:t>Installed node, to install and run Vue for ui components, quick login, and registration by using auth middleware. Learn what migrations file and its up and down functions are and how to create and use them through both manually and by command line.</w:t>
+            </w:r>
+          </w:p>
+        </w:tc>
+      </w:tr>
+      <w:tr>
+        <w:trPr>
+          <w:trHeight w:val="1574"/>
+        </w:trPr>
+        <w:tc>
+          <w:tcPr>
+            <w:tcW w:w="1638" w:type="dxa"/>
+            <w:vAlign w:val="center"/>
+          </w:tcPr>
+          <w:p>
+            <w:pPr>
+              <w:spacing w:after="240"/>
+              <w:jc w:val="center"/>
+              <w:rPr>
+                <w:rFonts w:ascii="Calibri" w:eastAsia="Calibri" w:hAnsi="Calibri" w:cs="Calibri"/>
+                <w:sz w:val="24"/>
+                <w:szCs w:val="24"/>
+              </w:rPr>
+            </w:pPr>
+            <w:r>
+              <w:rPr>
+                <w:rFonts w:ascii="Calibri" w:eastAsia="Calibri" w:hAnsi="Calibri" w:cs="Calibri"/>
+                <w:sz w:val="24"/>
+                <w:szCs w:val="24"/>
+              </w:rPr>
+              <w:t>10</w:t>
+            </w:r>
+            <w:r>
+              <w:rPr>
+                <w:rFonts w:ascii="Calibri" w:eastAsia="Calibri" w:hAnsi="Calibri" w:cs="Calibri"/>
+                <w:sz w:val="24"/>
+                <w:szCs w:val="24"/>
+              </w:rPr>
+              <w:t xml:space="preserve">. </w:t>
+            </w:r>
+          </w:p>
+        </w:tc>
+        <w:tc>
+          <w:tcPr>
+            <w:tcW w:w="1890" w:type="dxa"/>
+            <w:vAlign w:val="center"/>
+          </w:tcPr>
+          <w:p>
+            <w:pPr>
+              <w:spacing w:after="240"/>
+              <w:jc w:val="center"/>
+              <w:rPr>
+                <w:rFonts w:ascii="Calibri" w:eastAsia="Calibri" w:hAnsi="Calibri" w:cs="Calibri"/>
+                <w:sz w:val="24"/>
+                <w:szCs w:val="24"/>
+              </w:rPr>
+            </w:pPr>
+            <w:r>
+              <w:rPr>
+                <w:rFonts w:ascii="Calibri" w:eastAsia="Calibri" w:hAnsi="Calibri" w:cs="Calibri"/>
+                <w:sz w:val="24"/>
+                <w:szCs w:val="24"/>
+              </w:rPr>
+              <w:t xml:space="preserve">Monday, </w:t>
+            </w:r>
+            <w:r>
+              <w:rPr>
+                <w:rFonts w:ascii="Calibri" w:eastAsia="Calibri" w:hAnsi="Calibri" w:cs="Calibri"/>
+                <w:sz w:val="24"/>
+                <w:szCs w:val="24"/>
+              </w:rPr>
+              <w:t>23</w:t>
+            </w:r>
+            <w:r>
+              <w:rPr>
+                <w:rFonts w:ascii="Calibri" w:eastAsia="Calibri" w:hAnsi="Calibri" w:cs="Calibri"/>
+                <w:sz w:val="24"/>
+                <w:szCs w:val="24"/>
+                <w:vertAlign w:val="superscript"/>
+              </w:rPr>
+              <w:t>rd</w:t>
+            </w:r>
+            <w:r>
+              <w:rPr>
+                <w:rFonts w:ascii="Calibri" w:eastAsia="Calibri" w:hAnsi="Calibri" w:cs="Calibri"/>
+                <w:sz w:val="24"/>
+                <w:szCs w:val="24"/>
+              </w:rPr>
+              <w:t xml:space="preserve"> November, 2020</w:t>
+            </w:r>
+          </w:p>
+        </w:tc>
+        <w:tc>
+          <w:tcPr>
+            <w:tcW w:w="3060" w:type="dxa"/>
+            <w:vAlign w:val="center"/>
+          </w:tcPr>
+          <w:p>
+            <w:pPr>
+              <w:spacing w:after="240"/>
+              <w:jc w:val="center"/>
+              <w:rPr>
+                <w:rFonts w:ascii="Calibri" w:eastAsia="Calibri" w:hAnsi="Calibri" w:cs="Calibri"/>
+                <w:sz w:val="24"/>
+                <w:szCs w:val="24"/>
+              </w:rPr>
+            </w:pPr>
+            <w:r>
+              <w:rPr>
+                <w:rFonts w:ascii="Calibri" w:eastAsia="Calibri" w:hAnsi="Calibri" w:cs="Calibri"/>
+                <w:sz w:val="24"/>
+                <w:szCs w:val="24"/>
+              </w:rPr>
+              <w:t>Models</w:t>
+            </w:r>
+          </w:p>
+        </w:tc>
+        <w:tc>
+          <w:tcPr>
+            <w:tcW w:w="3149" w:type="dxa"/>
+            <w:vAlign w:val="center"/>
+          </w:tcPr>
+          <w:p>
+            <w:pPr>
+              <w:spacing w:after="240"/>
+              <w:jc w:val="both"/>
+              <w:rPr>
+                <w:rFonts w:ascii="Calibri" w:eastAsia="Calibri" w:hAnsi="Calibri" w:cs="Calibri"/>
+                <w:sz w:val="24"/>
+                <w:szCs w:val="24"/>
+              </w:rPr>
+            </w:pPr>
+            <w:r>
+              <w:rPr>
+                <w:rFonts w:ascii="Calibri" w:eastAsia="Calibri" w:hAnsi="Calibri" w:cs="Calibri"/>
+                <w:sz w:val="24"/>
+                <w:szCs w:val="24"/>
+              </w:rPr>
+              <w:t xml:space="preserve">Learnt models are a class representing logical structure and  </w:t>
+            </w:r>
+            <w:r>
+              <w:rPr>
+                <w:rFonts w:ascii="Calibri" w:eastAsia="Calibri" w:hAnsi="Calibri" w:cs="Calibri"/>
+                <w:sz w:val="24"/>
+                <w:szCs w:val="24"/>
+              </w:rPr>
+              <w:t>relationship of underlying data table. Each database table has its own underlying model that allows us to interact with that table in a more dynamic and easy way. Also learnt to make and modify models via terminal or manually.</w:t>
+            </w:r>
+          </w:p>
+        </w:tc>
+      </w:tr>
     </w:tbl>
     <w:p>
       <w:pPr>
@@ -2182,6 +2474,7 @@
           <w:szCs w:val="28"/>
           <w:u w:val="single"/>
         </w:rPr>
+        <w:lastRenderedPageBreak/>
         <w:t>Appendix (Screenshots)</w:t>
       </w:r>
     </w:p>
@@ -2303,7 +2596,6 @@
         <w:rPr>
           <w:noProof/>
         </w:rPr>
-        <w:lastRenderedPageBreak/>
         <w:drawing>
           <wp:inline distT="0" distB="0" distL="0" distR="0" wp14:anchorId="66153683" wp14:editId="545AFAE4">
             <wp:extent cx="5733415" cy="3583305"/>
@@ -2448,6 +2740,7 @@
           <w:color w:val="auto"/>
           <w:spacing w:val="0"/>
         </w:rPr>
+        <w:lastRenderedPageBreak/>
         <w:t>Remote Repository on GitHub</w:t>
       </w:r>
     </w:p>
@@ -2468,7 +2761,6 @@
         <w:rPr>
           <w:noProof/>
         </w:rPr>
-        <w:lastRenderedPageBreak/>
         <w:drawing>
           <wp:inline distT="0" distB="0" distL="0" distR="0" wp14:anchorId="38222170" wp14:editId="12080FAD">
             <wp:extent cx="5733415" cy="2802255"/>
@@ -3069,9 +3361,490 @@
         </w:rPr>
       </w:pPr>
     </w:p>
+    <w:p>
+      <w:pPr>
+        <w:pStyle w:val="NoSpacing"/>
+        <w:rPr>
+          <w:rStyle w:val="IntenseReference"/>
+          <w:b w:val="0"/>
+          <w:bCs w:val="0"/>
+          <w:smallCaps w:val="0"/>
+          <w:color w:val="auto"/>
+          <w:spacing w:val="0"/>
+        </w:rPr>
+      </w:pPr>
+      <w:r>
+        <w:rPr>
+          <w:rStyle w:val="IntenseReference"/>
+          <w:sz w:val="24"/>
+          <w:szCs w:val="24"/>
+        </w:rPr>
+        <w:t xml:space="preserve">Day </w:t>
+      </w:r>
+      <w:r>
+        <w:rPr>
+          <w:rStyle w:val="IntenseReference"/>
+          <w:sz w:val="24"/>
+          <w:szCs w:val="24"/>
+        </w:rPr>
+        <w:t>8</w:t>
+      </w:r>
+      <w:r>
+        <w:rPr>
+          <w:rStyle w:val="IntenseReference"/>
+          <w:sz w:val="24"/>
+          <w:szCs w:val="24"/>
+        </w:rPr>
+        <w:t xml:space="preserve">: </w:t>
+      </w:r>
+      <w:r>
+        <w:rPr>
+          <w:rStyle w:val="IntenseReference"/>
+          <w:sz w:val="24"/>
+          <w:szCs w:val="24"/>
+        </w:rPr>
+        <w:t>controllers</w:t>
+      </w:r>
+    </w:p>
+    <w:p>
+      <w:pPr>
+        <w:pStyle w:val="NoSpacing"/>
+        <w:rPr>
+          <w:rStyle w:val="IntenseReference"/>
+        </w:rPr>
+      </w:pPr>
+    </w:p>
+    <w:p>
+      <w:pPr>
+        <w:pStyle w:val="NoSpacing"/>
+        <w:rPr>
+          <w:rStyle w:val="IntenseReference"/>
+          <w:sz w:val="24"/>
+          <w:szCs w:val="24"/>
+        </w:rPr>
+      </w:pPr>
+      <w:r>
+        <w:rPr>
+          <w:rStyle w:val="IntenseReference"/>
+          <w:sz w:val="24"/>
+          <w:szCs w:val="24"/>
+        </w:rPr>
+        <w:t xml:space="preserve">Day </w:t>
+      </w:r>
+      <w:r>
+        <w:rPr>
+          <w:rStyle w:val="IntenseReference"/>
+          <w:sz w:val="24"/>
+          <w:szCs w:val="24"/>
+        </w:rPr>
+        <w:t>9</w:t>
+      </w:r>
+      <w:r>
+        <w:rPr>
+          <w:rStyle w:val="IntenseReference"/>
+          <w:sz w:val="24"/>
+          <w:szCs w:val="24"/>
+        </w:rPr>
+        <w:t xml:space="preserve">: </w:t>
+      </w:r>
+      <w:r>
+        <w:rPr>
+          <w:rStyle w:val="IntenseReference"/>
+          <w:sz w:val="24"/>
+          <w:szCs w:val="24"/>
+        </w:rPr>
+        <w:t>database and migrations</w:t>
+      </w:r>
+    </w:p>
+    <w:p>
+      <w:pPr>
+        <w:pStyle w:val="NoSpacing"/>
+        <w:numPr>
+          <w:ilvl w:val="0"/>
+          <w:numId w:val="4"/>
+        </w:numPr>
+        <w:rPr>
+          <w:rStyle w:val="IntenseReference"/>
+          <w:b w:val="0"/>
+          <w:bCs w:val="0"/>
+          <w:smallCaps w:val="0"/>
+          <w:color w:val="auto"/>
+          <w:spacing w:val="0"/>
+        </w:rPr>
+      </w:pPr>
+      <w:r>
+        <w:rPr>
+          <w:rStyle w:val="IntenseReference"/>
+          <w:b w:val="0"/>
+          <w:bCs w:val="0"/>
+          <w:smallCaps w:val="0"/>
+          <w:color w:val="auto"/>
+          <w:spacing w:val="0"/>
+        </w:rPr>
+        <w:t>Added ui dependencies using composer and later added login, registration and authorization components using vue</w:t>
+      </w:r>
+    </w:p>
+    <w:p>
+      <w:pPr>
+        <w:pStyle w:val="NoSpacing"/>
+        <w:ind w:left="720"/>
+        <w:rPr>
+          <w:rStyle w:val="IntenseReference"/>
+          <w:b w:val="0"/>
+          <w:bCs w:val="0"/>
+          <w:smallCaps w:val="0"/>
+          <w:color w:val="auto"/>
+          <w:spacing w:val="0"/>
+        </w:rPr>
+      </w:pPr>
+      <w:r>
+        <w:rPr>
+          <w:rStyle w:val="IntenseReference"/>
+          <w:b w:val="0"/>
+          <w:bCs w:val="0"/>
+          <w:smallCaps w:val="0"/>
+          <w:noProof/>
+          <w:color w:val="auto"/>
+          <w:spacing w:val="0"/>
+        </w:rPr>
+        <w:lastRenderedPageBreak/>
+        <w:drawing>
+          <wp:inline distT="0" distB="0" distL="0" distR="0" wp14:anchorId="44E05249" wp14:editId="3FCCEBB5">
+            <wp:extent cx="5722620" cy="3063240"/>
+            <wp:effectExtent l="0" t="0" r="0" b="3810"/>
+            <wp:docPr id="14" name="Picture 14"/>
+            <wp:cNvGraphicFramePr>
+              <a:graphicFrameLocks xmlns:a="http://schemas.openxmlformats.org/drawingml/2006/main" noChangeAspect="1"/>
+            </wp:cNvGraphicFramePr>
+            <a:graphic xmlns:a="http://schemas.openxmlformats.org/drawingml/2006/main">
+              <a:graphicData uri="http://schemas.openxmlformats.org/drawingml/2006/picture">
+                <pic:pic xmlns:pic="http://schemas.openxmlformats.org/drawingml/2006/picture">
+                  <pic:nvPicPr>
+                    <pic:cNvPr id="0" name="Picture 1"/>
+                    <pic:cNvPicPr>
+                      <a:picLocks noChangeAspect="1" noChangeArrowheads="1"/>
+                    </pic:cNvPicPr>
+                  </pic:nvPicPr>
+                  <pic:blipFill>
+                    <a:blip r:embed="rId17" cstate="print">
+                      <a:extLst>
+                        <a:ext uri="{28A0092B-C50C-407E-A947-70E740481C1C}">
+                          <a14:useLocalDpi xmlns:a14="http://schemas.microsoft.com/office/drawing/2010/main" val="0"/>
+                        </a:ext>
+                      </a:extLst>
+                    </a:blip>
+                    <a:srcRect/>
+                    <a:stretch>
+                      <a:fillRect/>
+                    </a:stretch>
+                  </pic:blipFill>
+                  <pic:spPr bwMode="auto">
+                    <a:xfrm>
+                      <a:off x="0" y="0"/>
+                      <a:ext cx="5722620" cy="3063240"/>
+                    </a:xfrm>
+                    <a:prstGeom prst="rect">
+                      <a:avLst/>
+                    </a:prstGeom>
+                    <a:noFill/>
+                    <a:ln>
+                      <a:noFill/>
+                    </a:ln>
+                  </pic:spPr>
+                </pic:pic>
+              </a:graphicData>
+            </a:graphic>
+          </wp:inline>
+        </w:drawing>
+      </w:r>
+    </w:p>
+    <w:p>
+      <w:pPr>
+        <w:pStyle w:val="NoSpacing"/>
+        <w:ind w:left="720"/>
+        <w:rPr>
+          <w:rStyle w:val="IntenseReference"/>
+        </w:rPr>
+      </w:pPr>
+      <w:r>
+        <w:rPr>
+          <w:rStyle w:val="IntenseReference"/>
+          <w:noProof/>
+        </w:rPr>
+        <w:drawing>
+          <wp:inline distT="0" distB="0" distL="0" distR="0" wp14:anchorId="296F89DF" wp14:editId="20CE2728">
+            <wp:extent cx="5722620" cy="3070860"/>
+            <wp:effectExtent l="0" t="0" r="0" b="0"/>
+            <wp:docPr id="15" name="Picture 15"/>
+            <wp:cNvGraphicFramePr>
+              <a:graphicFrameLocks xmlns:a="http://schemas.openxmlformats.org/drawingml/2006/main" noChangeAspect="1"/>
+            </wp:cNvGraphicFramePr>
+            <a:graphic xmlns:a="http://schemas.openxmlformats.org/drawingml/2006/main">
+              <a:graphicData uri="http://schemas.openxmlformats.org/drawingml/2006/picture">
+                <pic:pic xmlns:pic="http://schemas.openxmlformats.org/drawingml/2006/picture">
+                  <pic:nvPicPr>
+                    <pic:cNvPr id="0" name="Picture 2"/>
+                    <pic:cNvPicPr>
+                      <a:picLocks noChangeAspect="1" noChangeArrowheads="1"/>
+                    </pic:cNvPicPr>
+                  </pic:nvPicPr>
+                  <pic:blipFill>
+                    <a:blip r:embed="rId18" cstate="print">
+                      <a:extLst>
+                        <a:ext uri="{28A0092B-C50C-407E-A947-70E740481C1C}">
+                          <a14:useLocalDpi xmlns:a14="http://schemas.microsoft.com/office/drawing/2010/main" val="0"/>
+                        </a:ext>
+                      </a:extLst>
+                    </a:blip>
+                    <a:srcRect/>
+                    <a:stretch>
+                      <a:fillRect/>
+                    </a:stretch>
+                  </pic:blipFill>
+                  <pic:spPr bwMode="auto">
+                    <a:xfrm>
+                      <a:off x="0" y="0"/>
+                      <a:ext cx="5722620" cy="3070860"/>
+                    </a:xfrm>
+                    <a:prstGeom prst="rect">
+                      <a:avLst/>
+                    </a:prstGeom>
+                    <a:noFill/>
+                    <a:ln>
+                      <a:noFill/>
+                    </a:ln>
+                  </pic:spPr>
+                </pic:pic>
+              </a:graphicData>
+            </a:graphic>
+          </wp:inline>
+        </w:drawing>
+      </w:r>
+    </w:p>
+    <w:p>
+      <w:pPr>
+        <w:pStyle w:val="NoSpacing"/>
+        <w:ind w:left="720"/>
+        <w:rPr>
+          <w:rStyle w:val="IntenseReference"/>
+        </w:rPr>
+      </w:pPr>
+      <w:r>
+        <w:rPr>
+          <w:noProof/>
+        </w:rPr>
+        <w:drawing>
+          <wp:inline distT="0" distB="0" distL="0" distR="0" wp14:anchorId="54A999C2" wp14:editId="1A154E05">
+            <wp:extent cx="5733415" cy="2338705"/>
+            <wp:effectExtent l="0" t="0" r="635" b="4445"/>
+            <wp:docPr id="16" name="Picture 16"/>
+            <wp:cNvGraphicFramePr>
+              <a:graphicFrameLocks xmlns:a="http://schemas.openxmlformats.org/drawingml/2006/main" noChangeAspect="1"/>
+            </wp:cNvGraphicFramePr>
+            <a:graphic xmlns:a="http://schemas.openxmlformats.org/drawingml/2006/main">
+              <a:graphicData uri="http://schemas.openxmlformats.org/drawingml/2006/picture">
+                <pic:pic xmlns:pic="http://schemas.openxmlformats.org/drawingml/2006/picture">
+                  <pic:nvPicPr>
+                    <pic:cNvPr id="1" name=""/>
+                    <pic:cNvPicPr/>
+                  </pic:nvPicPr>
+                  <pic:blipFill>
+                    <a:blip r:embed="rId19"/>
+                    <a:stretch>
+                      <a:fillRect/>
+                    </a:stretch>
+                  </pic:blipFill>
+                  <pic:spPr>
+                    <a:xfrm>
+                      <a:off x="0" y="0"/>
+                      <a:ext cx="5733415" cy="2338705"/>
+                    </a:xfrm>
+                    <a:prstGeom prst="rect">
+                      <a:avLst/>
+                    </a:prstGeom>
+                  </pic:spPr>
+                </pic:pic>
+              </a:graphicData>
+            </a:graphic>
+          </wp:inline>
+        </w:drawing>
+      </w:r>
+    </w:p>
+    <w:p>
+      <w:pPr>
+        <w:pStyle w:val="NoSpacing"/>
+        <w:ind w:left="720"/>
+        <w:rPr>
+          <w:rStyle w:val="IntenseReference"/>
+        </w:rPr>
+      </w:pPr>
+      <w:r>
+        <w:rPr>
+          <w:noProof/>
+        </w:rPr>
+        <w:lastRenderedPageBreak/>
+        <w:drawing>
+          <wp:inline distT="0" distB="0" distL="0" distR="0" wp14:anchorId="6DF5DBE2" wp14:editId="3E79C307">
+            <wp:extent cx="5733415" cy="2070100"/>
+            <wp:effectExtent l="0" t="0" r="635" b="6350"/>
+            <wp:docPr id="17" name="Picture 17"/>
+            <wp:cNvGraphicFramePr>
+              <a:graphicFrameLocks xmlns:a="http://schemas.openxmlformats.org/drawingml/2006/main" noChangeAspect="1"/>
+            </wp:cNvGraphicFramePr>
+            <a:graphic xmlns:a="http://schemas.openxmlformats.org/drawingml/2006/main">
+              <a:graphicData uri="http://schemas.openxmlformats.org/drawingml/2006/picture">
+                <pic:pic xmlns:pic="http://schemas.openxmlformats.org/drawingml/2006/picture">
+                  <pic:nvPicPr>
+                    <pic:cNvPr id="1" name=""/>
+                    <pic:cNvPicPr/>
+                  </pic:nvPicPr>
+                  <pic:blipFill>
+                    <a:blip r:embed="rId20"/>
+                    <a:stretch>
+                      <a:fillRect/>
+                    </a:stretch>
+                  </pic:blipFill>
+                  <pic:spPr>
+                    <a:xfrm>
+                      <a:off x="0" y="0"/>
+                      <a:ext cx="5733415" cy="2070100"/>
+                    </a:xfrm>
+                    <a:prstGeom prst="rect">
+                      <a:avLst/>
+                    </a:prstGeom>
+                  </pic:spPr>
+                </pic:pic>
+              </a:graphicData>
+            </a:graphic>
+          </wp:inline>
+        </w:drawing>
+      </w:r>
+    </w:p>
+    <w:p>
+      <w:pPr>
+        <w:pStyle w:val="NoSpacing"/>
+        <w:rPr>
+          <w:rStyle w:val="IntenseReference"/>
+        </w:rPr>
+      </w:pPr>
+    </w:p>
+    <w:p>
+      <w:pPr>
+        <w:pStyle w:val="NoSpacing"/>
+        <w:rPr>
+          <w:rStyle w:val="IntenseReference"/>
+          <w:sz w:val="24"/>
+          <w:szCs w:val="24"/>
+        </w:rPr>
+      </w:pPr>
+      <w:r>
+        <w:rPr>
+          <w:rStyle w:val="IntenseReference"/>
+          <w:sz w:val="24"/>
+          <w:szCs w:val="24"/>
+        </w:rPr>
+        <w:t xml:space="preserve">Day </w:t>
+      </w:r>
+      <w:r>
+        <w:rPr>
+          <w:rStyle w:val="IntenseReference"/>
+          <w:sz w:val="24"/>
+          <w:szCs w:val="24"/>
+        </w:rPr>
+        <w:t>10</w:t>
+      </w:r>
+      <w:r>
+        <w:rPr>
+          <w:rStyle w:val="IntenseReference"/>
+          <w:sz w:val="24"/>
+          <w:szCs w:val="24"/>
+        </w:rPr>
+        <w:t xml:space="preserve">: </w:t>
+      </w:r>
+      <w:r>
+        <w:rPr>
+          <w:rStyle w:val="IntenseReference"/>
+          <w:sz w:val="24"/>
+          <w:szCs w:val="24"/>
+        </w:rPr>
+        <w:t>models</w:t>
+      </w:r>
+    </w:p>
+    <w:p>
+      <w:pPr>
+        <w:pStyle w:val="NoSpacing"/>
+        <w:numPr>
+          <w:ilvl w:val="0"/>
+          <w:numId w:val="4"/>
+        </w:numPr>
+        <w:rPr>
+          <w:rStyle w:val="IntenseReference"/>
+        </w:rPr>
+      </w:pPr>
+      <w:r>
+        <w:rPr>
+          <w:rStyle w:val="IntenseReference"/>
+          <w:b w:val="0"/>
+          <w:bCs w:val="0"/>
+          <w:smallCaps w:val="0"/>
+          <w:color w:val="auto"/>
+          <w:spacing w:val="0"/>
+        </w:rPr>
+        <w:t>Default user model</w:t>
+      </w:r>
+    </w:p>
+    <w:p>
+      <w:pPr>
+        <w:pStyle w:val="NoSpacing"/>
+        <w:ind w:left="720"/>
+        <w:rPr>
+          <w:rStyle w:val="IntenseReference"/>
+        </w:rPr>
+      </w:pPr>
+      <w:r>
+        <w:rPr>
+          <w:noProof/>
+        </w:rPr>
+        <w:drawing>
+          <wp:inline distT="0" distB="0" distL="0" distR="0" wp14:anchorId="3CD70708" wp14:editId="4D309D58">
+            <wp:extent cx="5733415" cy="3078480"/>
+            <wp:effectExtent l="0" t="0" r="635" b="7620"/>
+            <wp:docPr id="18" name="Picture 18"/>
+            <wp:cNvGraphicFramePr>
+              <a:graphicFrameLocks xmlns:a="http://schemas.openxmlformats.org/drawingml/2006/main" noChangeAspect="1"/>
+            </wp:cNvGraphicFramePr>
+            <a:graphic xmlns:a="http://schemas.openxmlformats.org/drawingml/2006/main">
+              <a:graphicData uri="http://schemas.openxmlformats.org/drawingml/2006/picture">
+                <pic:pic xmlns:pic="http://schemas.openxmlformats.org/drawingml/2006/picture">
+                  <pic:nvPicPr>
+                    <pic:cNvPr id="1" name=""/>
+                    <pic:cNvPicPr/>
+                  </pic:nvPicPr>
+                  <pic:blipFill>
+                    <a:blip r:embed="rId21"/>
+                    <a:stretch>
+                      <a:fillRect/>
+                    </a:stretch>
+                  </pic:blipFill>
+                  <pic:spPr>
+                    <a:xfrm>
+                      <a:off x="0" y="0"/>
+                      <a:ext cx="5733415" cy="3078480"/>
+                    </a:xfrm>
+                    <a:prstGeom prst="rect">
+                      <a:avLst/>
+                    </a:prstGeom>
+                  </pic:spPr>
+                </pic:pic>
+              </a:graphicData>
+            </a:graphic>
+          </wp:inline>
+        </w:drawing>
+      </w:r>
+    </w:p>
     <w:sectPr>
-      <w:headerReference w:type="default" r:id="rId17"/>
-      <w:footerReference w:type="default" r:id="rId18"/>
+      <w:headerReference w:type="default" r:id="rId22"/>
+      <w:footerReference w:type="default" r:id="rId23"/>
       <w:pgSz w:w="11909" w:h="16834" w:code="9"/>
       <w:pgMar w:top="1440" w:right="1440" w:bottom="1440" w:left="1440" w:header="720" w:footer="720" w:gutter="0"/>
       <w:pgNumType w:start="1"/>

</xml_diff>

<commit_message>
Forms and component02 discussion, also added completed component project
</commit_message>
<xml_diff>
--- a/classDocumentation.docx
+++ b/classDocumentation.docx
@@ -147,7 +147,7 @@
           </mc:Choice>
           <mc:Fallback>
             <w:pict>
-              <v:group w14:anchorId="7D4C4968" id="Group 6" o:spid="_x0000_s1026" style="position:absolute;margin-left:-75pt;margin-top:-73.5pt;width:146.85pt;height:843pt;z-index:251661312;mso-height-relative:margin" coordsize="18649,101415" o:gfxdata="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">
+              <v:group w14:anchorId="10775879" id="Group 6" o:spid="_x0000_s1026" style="position:absolute;margin-left:-75pt;margin-top:-73.5pt;width:146.85pt;height:843pt;z-index:251661312;mso-height-relative:margin" coordsize="18649,101415" o:gfxdata="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">
                 <v:rect id="Rectangle 1" o:spid="_x0000_s1027" style="position:absolute;width:15430;height:101415;visibility:visible;mso-wrap-style:square;v-text-anchor:middle" o:gfxdata="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" fillcolor="#4f81bd [3204]" stroked="f"/>
                 <v:rect id="Rectangle 2" o:spid="_x0000_s1028" style="position:absolute;left:16744;width:1905;height:101409;visibility:visible;mso-wrap-style:square;v-text-anchor:middle" o:gfxdata="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" fillcolor="#8db3e2 [1311]" stroked="f"/>
               </v:group>
@@ -483,7 +483,7 @@
           </mc:Choice>
           <mc:Fallback>
             <w:pict>
-              <v:rect w14:anchorId="74ED583D" id="Rectangle 4" o:spid="_x0000_s1026" style="position:absolute;margin-left:106.5pt;margin-top:22.15pt;width:435pt;height:10.15pt;z-index:251663360;visibility:visible;mso-wrap-style:square;mso-width-percent:0;mso-height-percent:0;mso-wrap-distance-left:9pt;mso-wrap-distance-top:0;mso-wrap-distance-right:9pt;mso-wrap-distance-bottom:0;mso-position-horizontal:absolute;mso-position-horizontal-relative:text;mso-position-vertical:absolute;mso-position-vertical-relative:text;mso-width-percent:0;mso-height-percent:0;mso-width-relative:margin;mso-height-relative:margin;v-text-anchor:middle" o:gfxdata="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" fillcolor="#4f81bd [3204]" stroked="f"/>
+              <v:rect w14:anchorId="7E93FC3D" id="Rectangle 4" o:spid="_x0000_s1026" style="position:absolute;margin-left:106.5pt;margin-top:22.15pt;width:435pt;height:10.15pt;z-index:251663360;visibility:visible;mso-wrap-style:square;mso-width-percent:0;mso-height-percent:0;mso-wrap-distance-left:9pt;mso-wrap-distance-top:0;mso-wrap-distance-right:9pt;mso-wrap-distance-bottom:0;mso-position-horizontal:absolute;mso-position-horizontal-relative:text;mso-position-vertical:absolute;mso-position-vertical-relative:text;mso-width-percent:0;mso-height-percent:0;mso-width-relative:margin;mso-height-relative:margin;v-text-anchor:middle" o:gfxdata="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" fillcolor="#4f81bd [3204]" stroked="f"/>
             </w:pict>
           </mc:Fallback>
         </mc:AlternateContent>
@@ -711,6 +711,15 @@
           <w:sz w:val="28"/>
           <w:szCs w:val="28"/>
         </w:rPr>
+        <w:t xml:space="preserve">Initiation </w:t>
+      </w:r>
+      <w:r>
+        <w:rPr>
+          <w:rFonts w:ascii="Calibri" w:eastAsia="Calibri" w:hAnsi="Calibri" w:cs="Calibri"/>
+          <w:b/>
+          <w:sz w:val="28"/>
+          <w:szCs w:val="28"/>
+        </w:rPr>
         <w:t>Date:</w:t>
       </w:r>
     </w:p>
@@ -2138,15 +2147,7 @@
                 <w:sz w:val="24"/>
                 <w:szCs w:val="24"/>
               </w:rPr>
-              <w:t>9</w:t>
-            </w:r>
-            <w:r>
-              <w:rPr>
-                <w:rFonts w:ascii="Calibri" w:eastAsia="Calibri" w:hAnsi="Calibri" w:cs="Calibri"/>
-                <w:sz w:val="24"/>
-                <w:szCs w:val="24"/>
-              </w:rPr>
-              <w:t xml:space="preserve">. </w:t>
+              <w:t xml:space="preserve">9. </w:t>
             </w:r>
           </w:p>
         </w:tc>
@@ -2171,15 +2172,7 @@
                 <w:sz w:val="24"/>
                 <w:szCs w:val="24"/>
               </w:rPr>
-              <w:t xml:space="preserve">Monday, </w:t>
-            </w:r>
-            <w:r>
-              <w:rPr>
-                <w:rFonts w:ascii="Calibri" w:eastAsia="Calibri" w:hAnsi="Calibri" w:cs="Calibri"/>
-                <w:sz w:val="24"/>
-                <w:szCs w:val="24"/>
-              </w:rPr>
-              <w:t>22</w:t>
+              <w:t>Monday, 22</w:t>
             </w:r>
             <w:r>
               <w:rPr>
@@ -2196,15 +2189,7 @@
                 <w:sz w:val="24"/>
                 <w:szCs w:val="24"/>
               </w:rPr>
-              <w:t xml:space="preserve"> </w:t>
-            </w:r>
-            <w:r>
-              <w:rPr>
-                <w:rFonts w:ascii="Calibri" w:eastAsia="Calibri" w:hAnsi="Calibri" w:cs="Calibri"/>
-                <w:sz w:val="24"/>
-                <w:szCs w:val="24"/>
-              </w:rPr>
-              <w:t xml:space="preserve"> November, 2020</w:t>
+              <w:t xml:space="preserve">  November, 2020</w:t>
             </w:r>
           </w:p>
         </w:tc>
@@ -2254,7 +2239,23 @@
                 <w:sz w:val="24"/>
                 <w:szCs w:val="24"/>
               </w:rPr>
-              <w:t>Installed node, to install and run Vue for ui components, quick login, and registration by using auth middleware. Learn what migrations file and its up and down functions are and how to create and use them through both manually and by command line.</w:t>
+              <w:t xml:space="preserve">Installed node, to install and run Vue for </w:t>
+            </w:r>
+            <w:r>
+              <w:rPr>
+                <w:rFonts w:ascii="Calibri" w:eastAsia="Calibri" w:hAnsi="Calibri" w:cs="Calibri"/>
+                <w:sz w:val="24"/>
+                <w:szCs w:val="24"/>
+              </w:rPr>
+              <w:t>UI</w:t>
+            </w:r>
+            <w:r>
+              <w:rPr>
+                <w:rFonts w:ascii="Calibri" w:eastAsia="Calibri" w:hAnsi="Calibri" w:cs="Calibri"/>
+                <w:sz w:val="24"/>
+                <w:szCs w:val="24"/>
+              </w:rPr>
+              <w:t xml:space="preserve"> components, quick login, and registration by using auth middleware. Learn what migrations file and its up and down functions are and how to create and use them through both manually and by command line.</w:t>
             </w:r>
           </w:p>
         </w:tc>
@@ -2284,15 +2285,7 @@
                 <w:sz w:val="24"/>
                 <w:szCs w:val="24"/>
               </w:rPr>
-              <w:t>10</w:t>
-            </w:r>
-            <w:r>
-              <w:rPr>
-                <w:rFonts w:ascii="Calibri" w:eastAsia="Calibri" w:hAnsi="Calibri" w:cs="Calibri"/>
-                <w:sz w:val="24"/>
-                <w:szCs w:val="24"/>
-              </w:rPr>
-              <w:t xml:space="preserve">. </w:t>
+              <w:t xml:space="preserve">10. </w:t>
             </w:r>
           </w:p>
         </w:tc>
@@ -2317,15 +2310,7 @@
                 <w:sz w:val="24"/>
                 <w:szCs w:val="24"/>
               </w:rPr>
-              <w:t xml:space="preserve">Monday, </w:t>
-            </w:r>
-            <w:r>
-              <w:rPr>
-                <w:rFonts w:ascii="Calibri" w:eastAsia="Calibri" w:hAnsi="Calibri" w:cs="Calibri"/>
-                <w:sz w:val="24"/>
-                <w:szCs w:val="24"/>
-              </w:rPr>
-              <w:t>23</w:t>
+              <w:t>Monday, 23</w:t>
             </w:r>
             <w:r>
               <w:rPr>
@@ -2405,25 +2390,261 @@
           </w:p>
         </w:tc>
       </w:tr>
+      <w:tr>
+        <w:trPr>
+          <w:trHeight w:val="1574"/>
+        </w:trPr>
+        <w:tc>
+          <w:tcPr>
+            <w:tcW w:w="1638" w:type="dxa"/>
+            <w:vAlign w:val="center"/>
+          </w:tcPr>
+          <w:p>
+            <w:pPr>
+              <w:spacing w:after="240"/>
+              <w:jc w:val="center"/>
+              <w:rPr>
+                <w:rFonts w:ascii="Calibri" w:eastAsia="Calibri" w:hAnsi="Calibri" w:cs="Calibri"/>
+                <w:sz w:val="24"/>
+                <w:szCs w:val="24"/>
+              </w:rPr>
+            </w:pPr>
+            <w:r>
+              <w:rPr>
+                <w:rFonts w:ascii="Calibri" w:eastAsia="Calibri" w:hAnsi="Calibri" w:cs="Calibri"/>
+                <w:sz w:val="24"/>
+                <w:szCs w:val="24"/>
+              </w:rPr>
+              <w:t>11.</w:t>
+            </w:r>
+          </w:p>
+        </w:tc>
+        <w:tc>
+          <w:tcPr>
+            <w:tcW w:w="1890" w:type="dxa"/>
+            <w:vAlign w:val="center"/>
+          </w:tcPr>
+          <w:p>
+            <w:pPr>
+              <w:spacing w:after="240"/>
+              <w:jc w:val="center"/>
+              <w:rPr>
+                <w:rFonts w:ascii="Calibri" w:eastAsia="Calibri" w:hAnsi="Calibri" w:cs="Calibri"/>
+                <w:sz w:val="24"/>
+                <w:szCs w:val="24"/>
+              </w:rPr>
+            </w:pPr>
+            <w:r>
+              <w:rPr>
+                <w:rFonts w:ascii="Calibri" w:eastAsia="Calibri" w:hAnsi="Calibri" w:cs="Calibri"/>
+                <w:sz w:val="24"/>
+                <w:szCs w:val="24"/>
+              </w:rPr>
+              <w:t>Monday 29</w:t>
+            </w:r>
+            <w:r>
+              <w:rPr>
+                <w:rFonts w:ascii="Calibri" w:eastAsia="Calibri" w:hAnsi="Calibri" w:cs="Calibri"/>
+                <w:sz w:val="24"/>
+                <w:szCs w:val="24"/>
+                <w:vertAlign w:val="superscript"/>
+              </w:rPr>
+              <w:t>th</w:t>
+            </w:r>
+            <w:r>
+              <w:rPr>
+                <w:rFonts w:ascii="Calibri" w:eastAsia="Calibri" w:hAnsi="Calibri" w:cs="Calibri"/>
+                <w:sz w:val="24"/>
+                <w:szCs w:val="24"/>
+              </w:rPr>
+              <w:t xml:space="preserve"> November, 2020</w:t>
+            </w:r>
+          </w:p>
+        </w:tc>
+        <w:tc>
+          <w:tcPr>
+            <w:tcW w:w="3060" w:type="dxa"/>
+            <w:vAlign w:val="center"/>
+          </w:tcPr>
+          <w:p>
+            <w:pPr>
+              <w:spacing w:after="240"/>
+              <w:jc w:val="center"/>
+              <w:rPr>
+                <w:rFonts w:ascii="Calibri" w:eastAsia="Calibri" w:hAnsi="Calibri" w:cs="Calibri"/>
+                <w:sz w:val="24"/>
+                <w:szCs w:val="24"/>
+              </w:rPr>
+            </w:pPr>
+            <w:r>
+              <w:rPr>
+                <w:rFonts w:ascii="Calibri" w:eastAsia="Calibri" w:hAnsi="Calibri" w:cs="Calibri"/>
+                <w:sz w:val="24"/>
+                <w:szCs w:val="24"/>
+              </w:rPr>
+              <w:t>Form Processing</w:t>
+            </w:r>
+          </w:p>
+        </w:tc>
+        <w:tc>
+          <w:tcPr>
+            <w:tcW w:w="3149" w:type="dxa"/>
+            <w:vAlign w:val="center"/>
+          </w:tcPr>
+          <w:p>
+            <w:pPr>
+              <w:spacing w:after="240"/>
+              <w:jc w:val="both"/>
+              <w:rPr>
+                <w:rFonts w:ascii="Calibri" w:eastAsia="Calibri" w:hAnsi="Calibri" w:cs="Calibri"/>
+                <w:sz w:val="24"/>
+                <w:szCs w:val="24"/>
+              </w:rPr>
+            </w:pPr>
+            <w:r>
+              <w:rPr>
+                <w:rFonts w:ascii="Calibri" w:eastAsia="Calibri" w:hAnsi="Calibri" w:cs="Calibri"/>
+                <w:sz w:val="24"/>
+                <w:szCs w:val="24"/>
+              </w:rPr>
+              <w:t xml:space="preserve">Learnt the standard conventions for defining routing.  Faking put/patch in Laravel as browsers only understand get, post or head method. (by using @method(‘PUT’) inside a </w:t>
+            </w:r>
+            <w:r>
+              <w:rPr>
+                <w:rFonts w:ascii="Calibri" w:eastAsia="Calibri" w:hAnsi="Calibri" w:cs="Calibri"/>
+                <w:sz w:val="24"/>
+                <w:szCs w:val="24"/>
+              </w:rPr>
+              <w:lastRenderedPageBreak/>
+              <w:t>form. Learnt about Cross-Site Request Forgery(CSRF) and how to prevent them by putting CSRF inside a form.</w:t>
+            </w:r>
+          </w:p>
+        </w:tc>
+      </w:tr>
+      <w:tr>
+        <w:trPr>
+          <w:trHeight w:val="1574"/>
+        </w:trPr>
+        <w:tc>
+          <w:tcPr>
+            <w:tcW w:w="1638" w:type="dxa"/>
+            <w:vAlign w:val="center"/>
+          </w:tcPr>
+          <w:p>
+            <w:pPr>
+              <w:spacing w:after="240"/>
+              <w:jc w:val="center"/>
+              <w:rPr>
+                <w:rFonts w:ascii="Calibri" w:eastAsia="Calibri" w:hAnsi="Calibri" w:cs="Calibri"/>
+                <w:sz w:val="24"/>
+                <w:szCs w:val="24"/>
+              </w:rPr>
+            </w:pPr>
+            <w:r>
+              <w:rPr>
+                <w:rFonts w:ascii="Calibri" w:eastAsia="Calibri" w:hAnsi="Calibri" w:cs="Calibri"/>
+                <w:sz w:val="24"/>
+                <w:szCs w:val="24"/>
+              </w:rPr>
+              <w:lastRenderedPageBreak/>
+              <w:t>12.</w:t>
+            </w:r>
+          </w:p>
+        </w:tc>
+        <w:tc>
+          <w:tcPr>
+            <w:tcW w:w="1890" w:type="dxa"/>
+            <w:vAlign w:val="center"/>
+          </w:tcPr>
+          <w:p>
+            <w:pPr>
+              <w:spacing w:after="240"/>
+              <w:jc w:val="center"/>
+              <w:rPr>
+                <w:rFonts w:ascii="Calibri" w:eastAsia="Calibri" w:hAnsi="Calibri" w:cs="Calibri"/>
+                <w:sz w:val="24"/>
+                <w:szCs w:val="24"/>
+              </w:rPr>
+            </w:pPr>
+            <w:r>
+              <w:rPr>
+                <w:rFonts w:ascii="Calibri" w:eastAsia="Calibri" w:hAnsi="Calibri" w:cs="Calibri"/>
+                <w:sz w:val="24"/>
+                <w:szCs w:val="24"/>
+              </w:rPr>
+              <w:t>Monday 30</w:t>
+            </w:r>
+            <w:r>
+              <w:rPr>
+                <w:rFonts w:ascii="Calibri" w:eastAsia="Calibri" w:hAnsi="Calibri" w:cs="Calibri"/>
+                <w:sz w:val="24"/>
+                <w:szCs w:val="24"/>
+                <w:vertAlign w:val="superscript"/>
+              </w:rPr>
+              <w:t>th</w:t>
+            </w:r>
+            <w:r>
+              <w:rPr>
+                <w:rFonts w:ascii="Calibri" w:eastAsia="Calibri" w:hAnsi="Calibri" w:cs="Calibri"/>
+                <w:sz w:val="24"/>
+                <w:szCs w:val="24"/>
+              </w:rPr>
+              <w:t xml:space="preserve"> November, 2020</w:t>
+            </w:r>
+          </w:p>
+        </w:tc>
+        <w:tc>
+          <w:tcPr>
+            <w:tcW w:w="3060" w:type="dxa"/>
+            <w:vAlign w:val="center"/>
+          </w:tcPr>
+          <w:p>
+            <w:pPr>
+              <w:spacing w:after="240"/>
+              <w:jc w:val="center"/>
+              <w:rPr>
+                <w:rFonts w:ascii="Calibri" w:eastAsia="Calibri" w:hAnsi="Calibri" w:cs="Calibri"/>
+                <w:sz w:val="24"/>
+                <w:szCs w:val="24"/>
+              </w:rPr>
+            </w:pPr>
+            <w:r>
+              <w:rPr>
+                <w:rFonts w:ascii="Calibri" w:eastAsia="Calibri" w:hAnsi="Calibri" w:cs="Calibri"/>
+                <w:sz w:val="24"/>
+                <w:szCs w:val="24"/>
+              </w:rPr>
+              <w:t>Forms Continue and Component-2 discission</w:t>
+            </w:r>
+          </w:p>
+        </w:tc>
+        <w:tc>
+          <w:tcPr>
+            <w:tcW w:w="3149" w:type="dxa"/>
+            <w:vAlign w:val="center"/>
+          </w:tcPr>
+          <w:p>
+            <w:pPr>
+              <w:spacing w:after="240"/>
+              <w:jc w:val="both"/>
+              <w:rPr>
+                <w:rFonts w:ascii="Calibri" w:eastAsia="Calibri" w:hAnsi="Calibri" w:cs="Calibri"/>
+                <w:sz w:val="24"/>
+                <w:szCs w:val="24"/>
+              </w:rPr>
+            </w:pPr>
+            <w:r>
+              <w:rPr>
+                <w:rFonts w:ascii="Calibri" w:eastAsia="Calibri" w:hAnsi="Calibri" w:cs="Calibri"/>
+                <w:sz w:val="24"/>
+                <w:szCs w:val="24"/>
+              </w:rPr>
+              <w:t>Discussed how to set up the Laravel project inside local repository for component 2 and the requirements that needs to be completed.</w:t>
+            </w:r>
+          </w:p>
+        </w:tc>
+      </w:tr>
     </w:tbl>
-    <w:p>
-      <w:pPr>
-        <w:rPr>
-          <w:rFonts w:ascii="Calibri" w:eastAsia="Calibri" w:hAnsi="Calibri" w:cs="Calibri"/>
-          <w:sz w:val="24"/>
-          <w:szCs w:val="24"/>
-        </w:rPr>
-      </w:pPr>
-    </w:p>
-    <w:p>
-      <w:pPr>
-        <w:rPr>
-          <w:rFonts w:ascii="Calibri" w:eastAsia="Calibri" w:hAnsi="Calibri" w:cs="Calibri"/>
-          <w:sz w:val="24"/>
-          <w:szCs w:val="24"/>
-        </w:rPr>
-      </w:pPr>
-    </w:p>
     <w:p>
       <w:pPr>
         <w:jc w:val="center"/>
@@ -2456,25 +2677,13 @@
           <w:u w:val="single"/>
         </w:rPr>
       </w:pPr>
-    </w:p>
-    <w:p>
-      <w:pPr>
-        <w:jc w:val="center"/>
+      <w:r>
         <w:rPr>
           <w:rStyle w:val="IntenseReference"/>
           <w:sz w:val="28"/>
           <w:szCs w:val="28"/>
           <w:u w:val="single"/>
         </w:rPr>
-      </w:pPr>
-      <w:r>
-        <w:rPr>
-          <w:rStyle w:val="IntenseReference"/>
-          <w:sz w:val="28"/>
-          <w:szCs w:val="28"/>
-          <w:u w:val="single"/>
-        </w:rPr>
-        <w:lastRenderedPageBreak/>
         <w:t>Appendix (Screenshots)</w:t>
       </w:r>
     </w:p>
@@ -2650,6 +2859,7 @@
         <w:rPr>
           <w:noProof/>
         </w:rPr>
+        <w:lastRenderedPageBreak/>
         <w:drawing>
           <wp:inline distT="0" distB="0" distL="0" distR="0" wp14:anchorId="37D29483" wp14:editId="1A7B9BCD">
             <wp:extent cx="5733415" cy="3618865"/>
@@ -2740,7 +2950,6 @@
           <w:color w:val="auto"/>
           <w:spacing w:val="0"/>
         </w:rPr>
-        <w:lastRenderedPageBreak/>
         <w:t>Remote Repository on GitHub</w:t>
       </w:r>
     </w:p>
@@ -2845,6 +3054,7 @@
         <w:rPr>
           <w:noProof/>
         </w:rPr>
+        <w:lastRenderedPageBreak/>
         <w:drawing>
           <wp:inline distT="0" distB="0" distL="0" distR="0" wp14:anchorId="3A6972B6" wp14:editId="0D07FD0A">
             <wp:extent cx="5733415" cy="3452495"/>
@@ -2993,7 +3203,6 @@
         <w:rPr>
           <w:noProof/>
         </w:rPr>
-        <w:lastRenderedPageBreak/>
         <w:drawing>
           <wp:inline distT="0" distB="0" distL="0" distR="0" wp14:anchorId="1B6DAD69" wp14:editId="1820395F">
             <wp:extent cx="5733415" cy="3094990"/>
@@ -3104,6 +3313,7 @@
         <w:rPr>
           <w:noProof/>
         </w:rPr>
+        <w:lastRenderedPageBreak/>
         <w:drawing>
           <wp:inline distT="0" distB="0" distL="0" distR="0" wp14:anchorId="5D3578CA" wp14:editId="43500FFD">
             <wp:extent cx="5733415" cy="3087370"/>
@@ -3213,7 +3423,6 @@
         <w:rPr>
           <w:noProof/>
         </w:rPr>
-        <w:lastRenderedPageBreak/>
         <w:drawing>
           <wp:inline distT="0" distB="0" distL="0" distR="0" wp14:anchorId="4611440C" wp14:editId="0CF50453">
             <wp:extent cx="5733415" cy="2814955"/>
@@ -3316,6 +3525,7 @@
         <w:rPr>
           <w:noProof/>
         </w:rPr>
+        <w:lastRenderedPageBreak/>
         <w:drawing>
           <wp:inline distT="0" distB="0" distL="0" distR="0" wp14:anchorId="19F40A78" wp14:editId="42425B09">
             <wp:extent cx="5733415" cy="2885440"/>
@@ -3379,31 +3589,7 @@
           <w:sz w:val="24"/>
           <w:szCs w:val="24"/>
         </w:rPr>
-        <w:t xml:space="preserve">Day </w:t>
-      </w:r>
-      <w:r>
-        <w:rPr>
-          <w:rStyle w:val="IntenseReference"/>
-          <w:sz w:val="24"/>
-          <w:szCs w:val="24"/>
-        </w:rPr>
-        <w:t>8</w:t>
-      </w:r>
-      <w:r>
-        <w:rPr>
-          <w:rStyle w:val="IntenseReference"/>
-          <w:sz w:val="24"/>
-          <w:szCs w:val="24"/>
-        </w:rPr>
-        <w:t xml:space="preserve">: </w:t>
-      </w:r>
-      <w:r>
-        <w:rPr>
-          <w:rStyle w:val="IntenseReference"/>
-          <w:sz w:val="24"/>
-          <w:szCs w:val="24"/>
-        </w:rPr>
-        <w:t>controllers</w:t>
+        <w:t>Day 8: controllers</w:t>
       </w:r>
     </w:p>
     <w:p>
@@ -3429,31 +3615,7 @@
           <w:sz w:val="24"/>
           <w:szCs w:val="24"/>
         </w:rPr>
-        <w:t xml:space="preserve">Day </w:t>
-      </w:r>
-      <w:r>
-        <w:rPr>
-          <w:rStyle w:val="IntenseReference"/>
-          <w:sz w:val="24"/>
-          <w:szCs w:val="24"/>
-        </w:rPr>
-        <w:t>9</w:t>
-      </w:r>
-      <w:r>
-        <w:rPr>
-          <w:rStyle w:val="IntenseReference"/>
-          <w:sz w:val="24"/>
-          <w:szCs w:val="24"/>
-        </w:rPr>
-        <w:t xml:space="preserve">: </w:t>
-      </w:r>
-      <w:r>
-        <w:rPr>
-          <w:rStyle w:val="IntenseReference"/>
-          <w:sz w:val="24"/>
-          <w:szCs w:val="24"/>
-        </w:rPr>
-        <w:t>database and migrations</w:t>
+        <w:t>Day 9: database and migrations</w:t>
       </w:r>
     </w:p>
     <w:p>
@@ -3481,7 +3643,29 @@
           <w:color w:val="auto"/>
           <w:spacing w:val="0"/>
         </w:rPr>
-        <w:t>Added ui dependencies using composer and later added login, registration and authorization components using vue</w:t>
+        <w:t xml:space="preserve">Added </w:t>
+      </w:r>
+      <w:r>
+        <w:rPr>
+          <w:rStyle w:val="IntenseReference"/>
+          <w:b w:val="0"/>
+          <w:bCs w:val="0"/>
+          <w:smallCaps w:val="0"/>
+          <w:color w:val="auto"/>
+          <w:spacing w:val="0"/>
+        </w:rPr>
+        <w:t>UI</w:t>
+      </w:r>
+      <w:r>
+        <w:rPr>
+          <w:rStyle w:val="IntenseReference"/>
+          <w:b w:val="0"/>
+          <w:bCs w:val="0"/>
+          <w:smallCaps w:val="0"/>
+          <w:color w:val="auto"/>
+          <w:spacing w:val="0"/>
+        </w:rPr>
+        <w:t xml:space="preserve"> dependencies using composer and later added login, registration and authorization components using vue</w:t>
       </w:r>
     </w:p>
     <w:p>
@@ -3507,7 +3691,6 @@
           <w:color w:val="auto"/>
           <w:spacing w:val="0"/>
         </w:rPr>
-        <w:lastRenderedPageBreak/>
         <w:drawing>
           <wp:inline distT="0" distB="0" distL="0" distR="0" wp14:anchorId="44E05249" wp14:editId="3FCCEBB5">
             <wp:extent cx="5722620" cy="3063240"/>
@@ -3571,6 +3754,7 @@
           <w:rStyle w:val="IntenseReference"/>
           <w:noProof/>
         </w:rPr>
+        <w:lastRenderedPageBreak/>
         <w:drawing>
           <wp:inline distT="0" distB="0" distL="0" distR="0" wp14:anchorId="296F89DF" wp14:editId="20CE2728">
             <wp:extent cx="5722620" cy="3070860"/>
@@ -3682,7 +3866,6 @@
         <w:rPr>
           <w:noProof/>
         </w:rPr>
-        <w:lastRenderedPageBreak/>
         <w:drawing>
           <wp:inline distT="0" distB="0" distL="0" distR="0" wp14:anchorId="6DF5DBE2" wp14:editId="3E79C307">
             <wp:extent cx="5733415" cy="2070100"/>
@@ -3743,31 +3926,7 @@
           <w:sz w:val="24"/>
           <w:szCs w:val="24"/>
         </w:rPr>
-        <w:t xml:space="preserve">Day </w:t>
-      </w:r>
-      <w:r>
-        <w:rPr>
-          <w:rStyle w:val="IntenseReference"/>
-          <w:sz w:val="24"/>
-          <w:szCs w:val="24"/>
-        </w:rPr>
-        <w:t>10</w:t>
-      </w:r>
-      <w:r>
-        <w:rPr>
-          <w:rStyle w:val="IntenseReference"/>
-          <w:sz w:val="24"/>
-          <w:szCs w:val="24"/>
-        </w:rPr>
-        <w:t xml:space="preserve">: </w:t>
-      </w:r>
-      <w:r>
-        <w:rPr>
-          <w:rStyle w:val="IntenseReference"/>
-          <w:sz w:val="24"/>
-          <w:szCs w:val="24"/>
-        </w:rPr>
-        <w:t>models</w:t>
+        <w:t>Day 10: models</w:t>
       </w:r>
     </w:p>
     <w:p>
@@ -3798,6 +3957,24 @@
         <w:pStyle w:val="NoSpacing"/>
         <w:ind w:left="720"/>
         <w:rPr>
+          <w:noProof/>
+        </w:rPr>
+      </w:pPr>
+    </w:p>
+    <w:p>
+      <w:pPr>
+        <w:pStyle w:val="NoSpacing"/>
+        <w:ind w:left="720"/>
+        <w:rPr>
+          <w:noProof/>
+        </w:rPr>
+      </w:pPr>
+    </w:p>
+    <w:p>
+      <w:pPr>
+        <w:pStyle w:val="NoSpacing"/>
+        <w:ind w:left="720"/>
+        <w:rPr>
           <w:rStyle w:val="IntenseReference"/>
         </w:rPr>
       </w:pPr>
@@ -3805,6 +3982,7 @@
         <w:rPr>
           <w:noProof/>
         </w:rPr>
+        <w:lastRenderedPageBreak/>
         <w:drawing>
           <wp:inline distT="0" distB="0" distL="0" distR="0" wp14:anchorId="3CD70708" wp14:editId="4D309D58">
             <wp:extent cx="5733415" cy="3078480"/>
@@ -3842,9 +4020,304 @@
         </w:drawing>
       </w:r>
     </w:p>
+    <w:p>
+      <w:pPr>
+        <w:pStyle w:val="NoSpacing"/>
+        <w:ind w:left="720"/>
+        <w:rPr>
+          <w:rStyle w:val="IntenseReference"/>
+        </w:rPr>
+      </w:pPr>
+    </w:p>
+    <w:p>
+      <w:pPr>
+        <w:pStyle w:val="NoSpacing"/>
+        <w:ind w:left="720"/>
+        <w:rPr>
+          <w:rStyle w:val="IntenseReference"/>
+        </w:rPr>
+      </w:pPr>
+    </w:p>
+    <w:p>
+      <w:pPr>
+        <w:pStyle w:val="NoSpacing"/>
+        <w:ind w:left="720"/>
+        <w:rPr>
+          <w:rStyle w:val="IntenseReference"/>
+          <w:sz w:val="24"/>
+          <w:szCs w:val="24"/>
+        </w:rPr>
+      </w:pPr>
+      <w:r>
+        <w:rPr>
+          <w:rStyle w:val="IntenseReference"/>
+          <w:sz w:val="24"/>
+          <w:szCs w:val="24"/>
+        </w:rPr>
+        <w:t xml:space="preserve">Day </w:t>
+      </w:r>
+      <w:r>
+        <w:rPr>
+          <w:rStyle w:val="IntenseReference"/>
+          <w:sz w:val="24"/>
+          <w:szCs w:val="24"/>
+        </w:rPr>
+        <w:t>11</w:t>
+      </w:r>
+      <w:r>
+        <w:rPr>
+          <w:rStyle w:val="IntenseReference"/>
+          <w:sz w:val="24"/>
+          <w:szCs w:val="24"/>
+        </w:rPr>
+        <w:t xml:space="preserve">: </w:t>
+      </w:r>
+      <w:r>
+        <w:rPr>
+          <w:rStyle w:val="IntenseReference"/>
+          <w:sz w:val="24"/>
+          <w:szCs w:val="24"/>
+        </w:rPr>
+        <w:t>form processing</w:t>
+      </w:r>
+      <w:r>
+        <w:rPr>
+          <w:rStyle w:val="IntenseReference"/>
+          <w:noProof/>
+          <w:sz w:val="24"/>
+          <w:szCs w:val="24"/>
+        </w:rPr>
+        <w:drawing>
+          <wp:inline distT="0" distB="0" distL="0" distR="0" wp14:anchorId="5B817697" wp14:editId="08F77B08">
+            <wp:extent cx="5730240" cy="2926080"/>
+            <wp:effectExtent l="0" t="0" r="3810" b="7620"/>
+            <wp:docPr id="19" name="Picture 19"/>
+            <wp:cNvGraphicFramePr>
+              <a:graphicFrameLocks xmlns:a="http://schemas.openxmlformats.org/drawingml/2006/main" noChangeAspect="1"/>
+            </wp:cNvGraphicFramePr>
+            <a:graphic xmlns:a="http://schemas.openxmlformats.org/drawingml/2006/main">
+              <a:graphicData uri="http://schemas.openxmlformats.org/drawingml/2006/picture">
+                <pic:pic xmlns:pic="http://schemas.openxmlformats.org/drawingml/2006/picture">
+                  <pic:nvPicPr>
+                    <pic:cNvPr id="0" name="Picture 1"/>
+                    <pic:cNvPicPr>
+                      <a:picLocks noChangeAspect="1" noChangeArrowheads="1"/>
+                    </pic:cNvPicPr>
+                  </pic:nvPicPr>
+                  <pic:blipFill>
+                    <a:blip r:embed="rId22" cstate="print">
+                      <a:extLst>
+                        <a:ext uri="{28A0092B-C50C-407E-A947-70E740481C1C}">
+                          <a14:useLocalDpi xmlns:a14="http://schemas.microsoft.com/office/drawing/2010/main" val="0"/>
+                        </a:ext>
+                      </a:extLst>
+                    </a:blip>
+                    <a:srcRect/>
+                    <a:stretch>
+                      <a:fillRect/>
+                    </a:stretch>
+                  </pic:blipFill>
+                  <pic:spPr bwMode="auto">
+                    <a:xfrm>
+                      <a:off x="0" y="0"/>
+                      <a:ext cx="5730240" cy="2926080"/>
+                    </a:xfrm>
+                    <a:prstGeom prst="rect">
+                      <a:avLst/>
+                    </a:prstGeom>
+                    <a:noFill/>
+                    <a:ln>
+                      <a:noFill/>
+                    </a:ln>
+                  </pic:spPr>
+                </pic:pic>
+              </a:graphicData>
+            </a:graphic>
+          </wp:inline>
+        </w:drawing>
+      </w:r>
+    </w:p>
+    <w:p>
+      <w:pPr>
+        <w:pStyle w:val="NoSpacing"/>
+        <w:ind w:left="720"/>
+        <w:rPr>
+          <w:rStyle w:val="IntenseReference"/>
+          <w:sz w:val="24"/>
+          <w:szCs w:val="24"/>
+        </w:rPr>
+      </w:pPr>
+      <w:r>
+        <w:rPr>
+          <w:rStyle w:val="IntenseReference"/>
+          <w:noProof/>
+          <w:sz w:val="24"/>
+          <w:szCs w:val="24"/>
+        </w:rPr>
+        <w:drawing>
+          <wp:inline distT="0" distB="0" distL="0" distR="0" wp14:anchorId="1A214B5F" wp14:editId="3442CA9D">
+            <wp:extent cx="5730240" cy="1920240"/>
+            <wp:effectExtent l="0" t="0" r="3810" b="3810"/>
+            <wp:docPr id="20" name="Picture 20"/>
+            <wp:cNvGraphicFramePr>
+              <a:graphicFrameLocks xmlns:a="http://schemas.openxmlformats.org/drawingml/2006/main" noChangeAspect="1"/>
+            </wp:cNvGraphicFramePr>
+            <a:graphic xmlns:a="http://schemas.openxmlformats.org/drawingml/2006/main">
+              <a:graphicData uri="http://schemas.openxmlformats.org/drawingml/2006/picture">
+                <pic:pic xmlns:pic="http://schemas.openxmlformats.org/drawingml/2006/picture">
+                  <pic:nvPicPr>
+                    <pic:cNvPr id="0" name="Picture 2"/>
+                    <pic:cNvPicPr>
+                      <a:picLocks noChangeAspect="1" noChangeArrowheads="1"/>
+                    </pic:cNvPicPr>
+                  </pic:nvPicPr>
+                  <pic:blipFill>
+                    <a:blip r:embed="rId23">
+                      <a:extLst>
+                        <a:ext uri="{28A0092B-C50C-407E-A947-70E740481C1C}">
+                          <a14:useLocalDpi xmlns:a14="http://schemas.microsoft.com/office/drawing/2010/main" val="0"/>
+                        </a:ext>
+                      </a:extLst>
+                    </a:blip>
+                    <a:srcRect/>
+                    <a:stretch>
+                      <a:fillRect/>
+                    </a:stretch>
+                  </pic:blipFill>
+                  <pic:spPr bwMode="auto">
+                    <a:xfrm>
+                      <a:off x="0" y="0"/>
+                      <a:ext cx="5730240" cy="1920240"/>
+                    </a:xfrm>
+                    <a:prstGeom prst="rect">
+                      <a:avLst/>
+                    </a:prstGeom>
+                    <a:noFill/>
+                    <a:ln>
+                      <a:noFill/>
+                    </a:ln>
+                  </pic:spPr>
+                </pic:pic>
+              </a:graphicData>
+            </a:graphic>
+          </wp:inline>
+        </w:drawing>
+      </w:r>
+    </w:p>
+    <w:p>
+      <w:pPr>
+        <w:pStyle w:val="NoSpacing"/>
+        <w:rPr>
+          <w:rStyle w:val="IntenseReference"/>
+          <w:sz w:val="24"/>
+          <w:szCs w:val="24"/>
+        </w:rPr>
+      </w:pPr>
+    </w:p>
+    <w:p>
+      <w:pPr>
+        <w:pStyle w:val="NoSpacing"/>
+        <w:rPr>
+          <w:rStyle w:val="IntenseReference"/>
+          <w:sz w:val="24"/>
+          <w:szCs w:val="24"/>
+        </w:rPr>
+      </w:pPr>
+    </w:p>
+    <w:p>
+      <w:pPr>
+        <w:pStyle w:val="NoSpacing"/>
+        <w:rPr>
+          <w:rStyle w:val="IntenseReference"/>
+          <w:sz w:val="24"/>
+          <w:szCs w:val="24"/>
+        </w:rPr>
+      </w:pPr>
+      <w:r>
+        <w:rPr>
+          <w:rStyle w:val="IntenseReference"/>
+          <w:sz w:val="24"/>
+          <w:szCs w:val="24"/>
+        </w:rPr>
+        <w:lastRenderedPageBreak/>
+        <w:t xml:space="preserve">Day </w:t>
+      </w:r>
+      <w:r>
+        <w:rPr>
+          <w:rStyle w:val="IntenseReference"/>
+          <w:sz w:val="24"/>
+          <w:szCs w:val="24"/>
+        </w:rPr>
+        <w:t>12</w:t>
+      </w:r>
+      <w:r>
+        <w:rPr>
+          <w:rStyle w:val="IntenseReference"/>
+          <w:sz w:val="24"/>
+          <w:szCs w:val="24"/>
+        </w:rPr>
+        <w:t>: form</w:t>
+      </w:r>
+      <w:r>
+        <w:rPr>
+          <w:rStyle w:val="IntenseReference"/>
+          <w:sz w:val="24"/>
+          <w:szCs w:val="24"/>
+        </w:rPr>
+        <w:t xml:space="preserve"> continue and component 2 discussion</w:t>
+      </w:r>
+    </w:p>
+    <w:p>
+      <w:pPr>
+        <w:pStyle w:val="NoSpacing"/>
+        <w:rPr>
+          <w:rStyle w:val="IntenseReference"/>
+        </w:rPr>
+      </w:pPr>
+      <w:r>
+        <w:rPr>
+          <w:noProof/>
+        </w:rPr>
+        <w:drawing>
+          <wp:inline distT="0" distB="0" distL="0" distR="0" wp14:anchorId="77A9154C" wp14:editId="3D8E1ADC">
+            <wp:extent cx="5733415" cy="3921125"/>
+            <wp:effectExtent l="0" t="0" r="635" b="3175"/>
+            <wp:docPr id="21" name="Picture 21"/>
+            <wp:cNvGraphicFramePr>
+              <a:graphicFrameLocks xmlns:a="http://schemas.openxmlformats.org/drawingml/2006/main" noChangeAspect="1"/>
+            </wp:cNvGraphicFramePr>
+            <a:graphic xmlns:a="http://schemas.openxmlformats.org/drawingml/2006/main">
+              <a:graphicData uri="http://schemas.openxmlformats.org/drawingml/2006/picture">
+                <pic:pic xmlns:pic="http://schemas.openxmlformats.org/drawingml/2006/picture">
+                  <pic:nvPicPr>
+                    <pic:cNvPr id="1" name=""/>
+                    <pic:cNvPicPr/>
+                  </pic:nvPicPr>
+                  <pic:blipFill>
+                    <a:blip r:embed="rId24"/>
+                    <a:stretch>
+                      <a:fillRect/>
+                    </a:stretch>
+                  </pic:blipFill>
+                  <pic:spPr>
+                    <a:xfrm>
+                      <a:off x="0" y="0"/>
+                      <a:ext cx="5733415" cy="3921125"/>
+                    </a:xfrm>
+                    <a:prstGeom prst="rect">
+                      <a:avLst/>
+                    </a:prstGeom>
+                  </pic:spPr>
+                </pic:pic>
+              </a:graphicData>
+            </a:graphic>
+          </wp:inline>
+        </w:drawing>
+      </w:r>
+    </w:p>
     <w:sectPr>
-      <w:headerReference w:type="default" r:id="rId22"/>
-      <w:footerReference w:type="default" r:id="rId23"/>
+      <w:headerReference w:type="default" r:id="rId25"/>
+      <w:footerReference w:type="default" r:id="rId26"/>
       <w:pgSz w:w="11909" w:h="16834" w:code="9"/>
       <w:pgMar w:top="1440" w:right="1440" w:bottom="1440" w:left="1440" w:header="720" w:footer="720" w:gutter="0"/>
       <w:pgNumType w:start="1"/>

</xml_diff>

<commit_message>
Added Week  and Week 8 Classes to the documentation file.
</commit_message>
<xml_diff>
--- a/classDocumentation.docx
+++ b/classDocumentation.docx
@@ -147,7 +147,7 @@
           </mc:Choice>
           <mc:Fallback>
             <w:pict>
-              <v:group w14:anchorId="10775879" id="Group 6" o:spid="_x0000_s1026" style="position:absolute;margin-left:-75pt;margin-top:-73.5pt;width:146.85pt;height:843pt;z-index:251661312;mso-height-relative:margin" coordsize="18649,101415" o:gfxdata="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">
+              <v:group w14:anchorId="429B3AE5" id="Group 6" o:spid="_x0000_s1026" style="position:absolute;margin-left:-75pt;margin-top:-73.5pt;width:146.85pt;height:843pt;z-index:251661312;mso-height-relative:margin" coordsize="18649,101415" o:gfxdata="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">
                 <v:rect id="Rectangle 1" o:spid="_x0000_s1027" style="position:absolute;width:15430;height:101415;visibility:visible;mso-wrap-style:square;v-text-anchor:middle" o:gfxdata="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" fillcolor="#4f81bd [3204]" stroked="f"/>
                 <v:rect id="Rectangle 2" o:spid="_x0000_s1028" style="position:absolute;left:16744;width:1905;height:101409;visibility:visible;mso-wrap-style:square;v-text-anchor:middle" o:gfxdata="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" fillcolor="#8db3e2 [1311]" stroked="f"/>
               </v:group>
@@ -229,6 +229,7 @@
           <w:szCs w:val="24"/>
         </w:rPr>
       </w:pPr>
+      <w:proofErr w:type="spellStart"/>
       <w:r>
         <w:rPr>
           <w:rFonts w:ascii="Calibri" w:eastAsia="Calibri" w:hAnsi="Calibri" w:cs="Calibri"/>
@@ -237,7 +238,18 @@
           <w:szCs w:val="24"/>
           <w:shd w:val="clear" w:color="auto" w:fill="FFE061"/>
         </w:rPr>
-        <w:t>Thapathali, Kathmandu, Nepal</w:t>
+        <w:t>Thapathali</w:t>
+      </w:r>
+      <w:proofErr w:type="spellEnd"/>
+      <w:r>
+        <w:rPr>
+          <w:rFonts w:ascii="Calibri" w:eastAsia="Calibri" w:hAnsi="Calibri" w:cs="Calibri"/>
+          <w:b/>
+          <w:sz w:val="24"/>
+          <w:szCs w:val="24"/>
+          <w:shd w:val="clear" w:color="auto" w:fill="FFE061"/>
+        </w:rPr>
+        <w:t>, Kathmandu, Nepal</w:t>
       </w:r>
     </w:p>
     <w:p>
@@ -483,7 +495,7 @@
           </mc:Choice>
           <mc:Fallback>
             <w:pict>
-              <v:rect w14:anchorId="7E93FC3D" id="Rectangle 4" o:spid="_x0000_s1026" style="position:absolute;margin-left:106.5pt;margin-top:22.15pt;width:435pt;height:10.15pt;z-index:251663360;visibility:visible;mso-wrap-style:square;mso-width-percent:0;mso-height-percent:0;mso-wrap-distance-left:9pt;mso-wrap-distance-top:0;mso-wrap-distance-right:9pt;mso-wrap-distance-bottom:0;mso-position-horizontal:absolute;mso-position-horizontal-relative:text;mso-position-vertical:absolute;mso-position-vertical-relative:text;mso-width-percent:0;mso-height-percent:0;mso-width-relative:margin;mso-height-relative:margin;v-text-anchor:middle" o:gfxdata="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" fillcolor="#4f81bd [3204]" stroked="f"/>
+              <v:rect w14:anchorId="755E7FF1" id="Rectangle 4" o:spid="_x0000_s1026" style="position:absolute;margin-left:106.5pt;margin-top:22.15pt;width:435pt;height:10.15pt;z-index:251663360;visibility:visible;mso-wrap-style:square;mso-width-percent:0;mso-height-percent:0;mso-wrap-distance-left:9pt;mso-wrap-distance-top:0;mso-wrap-distance-right:9pt;mso-wrap-distance-bottom:0;mso-position-horizontal:absolute;mso-position-horizontal-relative:text;mso-position-vertical:absolute;mso-position-vertical-relative:text;mso-width-percent:0;mso-height-percent:0;mso-width-relative:margin;mso-height-relative:margin;v-text-anchor:middle" o:gfxdata="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" fillcolor="#4f81bd [3204]" stroked="f"/>
             </w:pict>
           </mc:Fallback>
         </mc:AlternateContent>
@@ -1241,7 +1253,25 @@
                 <w:sz w:val="24"/>
                 <w:szCs w:val="24"/>
               </w:rPr>
-              <w:t xml:space="preserve">Introduction to setup IDEs such as Eclipse Che, Php Storm, etc. Instructions to update php version to 7.4, integration of xdebug with ides, and introduction to git repositories. </w:t>
+              <w:t xml:space="preserve">Introduction to setup IDEs such as Eclipse Che, Php Storm, etc. Instructions to update php version to 7.4, integration of </w:t>
+            </w:r>
+            <w:proofErr w:type="spellStart"/>
+            <w:r>
+              <w:rPr>
+                <w:rFonts w:ascii="Calibri" w:eastAsia="Calibri" w:hAnsi="Calibri" w:cs="Calibri"/>
+                <w:sz w:val="24"/>
+                <w:szCs w:val="24"/>
+              </w:rPr>
+              <w:t>xdebug</w:t>
+            </w:r>
+            <w:proofErr w:type="spellEnd"/>
+            <w:r>
+              <w:rPr>
+                <w:rFonts w:ascii="Calibri" w:eastAsia="Calibri" w:hAnsi="Calibri" w:cs="Calibri"/>
+                <w:sz w:val="24"/>
+                <w:szCs w:val="24"/>
+              </w:rPr>
+              <w:t xml:space="preserve"> with ides, and introduction to git repositories. </w:t>
             </w:r>
           </w:p>
         </w:tc>
@@ -1987,7 +2017,25 @@
                 <w:sz w:val="24"/>
                 <w:szCs w:val="24"/>
               </w:rPr>
-              <w:t>Learnt about the views from the MVC framework of Laravel. Stored in the resources/views directory and uses the blade.php file extension. Blade is a powerful templating engine provided with Laravel. Also watched a couple of videos from laracasts</w:t>
+              <w:t xml:space="preserve">Learnt about the views from the MVC framework of Laravel. Stored in the resources/views directory and uses the </w:t>
+            </w:r>
+            <w:proofErr w:type="spellStart"/>
+            <w:r>
+              <w:rPr>
+                <w:rFonts w:ascii="Calibri" w:eastAsia="Calibri" w:hAnsi="Calibri" w:cs="Calibri"/>
+                <w:sz w:val="24"/>
+                <w:szCs w:val="24"/>
+              </w:rPr>
+              <w:t>blade.php</w:t>
+            </w:r>
+            <w:proofErr w:type="spellEnd"/>
+            <w:r>
+              <w:rPr>
+                <w:rFonts w:ascii="Calibri" w:eastAsia="Calibri" w:hAnsi="Calibri" w:cs="Calibri"/>
+                <w:sz w:val="24"/>
+                <w:szCs w:val="24"/>
+              </w:rPr>
+              <w:t xml:space="preserve"> file extension. Blade is a powerful templating engine provided with Laravel. Also watched a couple of videos from laracasts</w:t>
             </w:r>
             <w:r>
               <w:rPr>
@@ -2172,7 +2220,15 @@
                 <w:sz w:val="24"/>
                 <w:szCs w:val="24"/>
               </w:rPr>
-              <w:t>Monday, 22</w:t>
+              <w:t>Sunday</w:t>
+            </w:r>
+            <w:r>
+              <w:rPr>
+                <w:rFonts w:ascii="Calibri" w:eastAsia="Calibri" w:hAnsi="Calibri" w:cs="Calibri"/>
+                <w:sz w:val="24"/>
+                <w:szCs w:val="24"/>
+              </w:rPr>
+              <w:t>, 22</w:t>
             </w:r>
             <w:r>
               <w:rPr>
@@ -2440,7 +2496,15 @@
                 <w:sz w:val="24"/>
                 <w:szCs w:val="24"/>
               </w:rPr>
-              <w:t>Monday 29</w:t>
+              <w:t>Sunday,</w:t>
+            </w:r>
+            <w:r>
+              <w:rPr>
+                <w:rFonts w:ascii="Calibri" w:eastAsia="Calibri" w:hAnsi="Calibri" w:cs="Calibri"/>
+                <w:sz w:val="24"/>
+                <w:szCs w:val="24"/>
+              </w:rPr>
+              <w:t xml:space="preserve"> 29</w:t>
             </w:r>
             <w:r>
               <w:rPr>
@@ -2572,7 +2636,23 @@
                 <w:sz w:val="24"/>
                 <w:szCs w:val="24"/>
               </w:rPr>
-              <w:t>Monday 30</w:t>
+              <w:t>Monday</w:t>
+            </w:r>
+            <w:r>
+              <w:rPr>
+                <w:rFonts w:ascii="Calibri" w:eastAsia="Calibri" w:hAnsi="Calibri" w:cs="Calibri"/>
+                <w:sz w:val="24"/>
+                <w:szCs w:val="24"/>
+              </w:rPr>
+              <w:t>,</w:t>
+            </w:r>
+            <w:r>
+              <w:rPr>
+                <w:rFonts w:ascii="Calibri" w:eastAsia="Calibri" w:hAnsi="Calibri" w:cs="Calibri"/>
+                <w:sz w:val="24"/>
+                <w:szCs w:val="24"/>
+              </w:rPr>
+              <w:t xml:space="preserve"> 30</w:t>
             </w:r>
             <w:r>
               <w:rPr>
@@ -2644,6 +2724,597 @@
           </w:p>
         </w:tc>
       </w:tr>
+      <w:tr>
+        <w:trPr>
+          <w:trHeight w:val="1574"/>
+        </w:trPr>
+        <w:tc>
+          <w:tcPr>
+            <w:tcW w:w="1638" w:type="dxa"/>
+            <w:vAlign w:val="center"/>
+          </w:tcPr>
+          <w:p>
+            <w:pPr>
+              <w:spacing w:after="240"/>
+              <w:jc w:val="center"/>
+              <w:rPr>
+                <w:rFonts w:ascii="Calibri" w:eastAsia="Calibri" w:hAnsi="Calibri" w:cs="Calibri"/>
+                <w:sz w:val="24"/>
+                <w:szCs w:val="24"/>
+              </w:rPr>
+            </w:pPr>
+            <w:r>
+              <w:rPr>
+                <w:rFonts w:ascii="Calibri" w:eastAsia="Calibri" w:hAnsi="Calibri" w:cs="Calibri"/>
+                <w:sz w:val="24"/>
+                <w:szCs w:val="24"/>
+              </w:rPr>
+              <w:t>13.</w:t>
+            </w:r>
+          </w:p>
+        </w:tc>
+        <w:tc>
+          <w:tcPr>
+            <w:tcW w:w="1890" w:type="dxa"/>
+            <w:vAlign w:val="center"/>
+          </w:tcPr>
+          <w:p>
+            <w:pPr>
+              <w:spacing w:after="240"/>
+              <w:jc w:val="center"/>
+              <w:rPr>
+                <w:rFonts w:ascii="Calibri" w:eastAsia="Calibri" w:hAnsi="Calibri" w:cs="Calibri"/>
+                <w:sz w:val="24"/>
+                <w:szCs w:val="24"/>
+              </w:rPr>
+            </w:pPr>
+            <w:r>
+              <w:rPr>
+                <w:rFonts w:ascii="Calibri" w:eastAsia="Calibri" w:hAnsi="Calibri" w:cs="Calibri"/>
+                <w:sz w:val="24"/>
+                <w:szCs w:val="24"/>
+              </w:rPr>
+              <w:t>Sunday,</w:t>
+            </w:r>
+            <w:r>
+              <w:rPr>
+                <w:rFonts w:ascii="Calibri" w:eastAsia="Calibri" w:hAnsi="Calibri" w:cs="Calibri"/>
+                <w:sz w:val="24"/>
+                <w:szCs w:val="24"/>
+              </w:rPr>
+              <w:t xml:space="preserve"> </w:t>
+            </w:r>
+            <w:r>
+              <w:rPr>
+                <w:rFonts w:ascii="Calibri" w:eastAsia="Calibri" w:hAnsi="Calibri" w:cs="Calibri"/>
+                <w:sz w:val="24"/>
+                <w:szCs w:val="24"/>
+              </w:rPr>
+              <w:t>6</w:t>
+            </w:r>
+            <w:r>
+              <w:rPr>
+                <w:rFonts w:ascii="Calibri" w:eastAsia="Calibri" w:hAnsi="Calibri" w:cs="Calibri"/>
+                <w:sz w:val="24"/>
+                <w:szCs w:val="24"/>
+                <w:vertAlign w:val="superscript"/>
+              </w:rPr>
+              <w:t>th</w:t>
+            </w:r>
+            <w:r>
+              <w:rPr>
+                <w:rFonts w:ascii="Calibri" w:eastAsia="Calibri" w:hAnsi="Calibri" w:cs="Calibri"/>
+                <w:sz w:val="24"/>
+                <w:szCs w:val="24"/>
+              </w:rPr>
+              <w:t xml:space="preserve"> December, 2020</w:t>
+            </w:r>
+          </w:p>
+        </w:tc>
+        <w:tc>
+          <w:tcPr>
+            <w:tcW w:w="3060" w:type="dxa"/>
+            <w:vAlign w:val="center"/>
+          </w:tcPr>
+          <w:p>
+            <w:pPr>
+              <w:spacing w:after="240"/>
+              <w:jc w:val="center"/>
+              <w:rPr>
+                <w:rFonts w:ascii="Calibri" w:eastAsia="Calibri" w:hAnsi="Calibri" w:cs="Calibri"/>
+                <w:sz w:val="24"/>
+                <w:szCs w:val="24"/>
+              </w:rPr>
+            </w:pPr>
+            <w:r>
+              <w:rPr>
+                <w:b/>
+                <w:bCs/>
+                <w:color w:val="505060"/>
+                <w:sz w:val="18"/>
+                <w:szCs w:val="18"/>
+                <w:shd w:val="clear" w:color="auto" w:fill="FBF9EE"/>
+              </w:rPr>
+              <w:t> </w:t>
+            </w:r>
+            <w:r>
+              <w:rPr>
+                <w:rFonts w:ascii="Calibri" w:eastAsia="Calibri" w:hAnsi="Calibri" w:cs="Calibri"/>
+                <w:sz w:val="24"/>
+                <w:szCs w:val="24"/>
+              </w:rPr>
+              <w:t>Mass Assignment, Eloquent Relationships, Factories and Seeders</w:t>
+            </w:r>
+          </w:p>
+        </w:tc>
+        <w:tc>
+          <w:tcPr>
+            <w:tcW w:w="3149" w:type="dxa"/>
+            <w:vAlign w:val="center"/>
+          </w:tcPr>
+          <w:p>
+            <w:pPr>
+              <w:spacing w:after="240"/>
+              <w:jc w:val="both"/>
+              <w:rPr>
+                <w:rFonts w:ascii="Calibri" w:eastAsia="Calibri" w:hAnsi="Calibri" w:cs="Calibri"/>
+                <w:sz w:val="24"/>
+                <w:szCs w:val="24"/>
+              </w:rPr>
+            </w:pPr>
+            <w:r>
+              <w:rPr>
+                <w:rFonts w:ascii="Calibri" w:eastAsia="Calibri" w:hAnsi="Calibri" w:cs="Calibri"/>
+                <w:sz w:val="24"/>
+                <w:szCs w:val="24"/>
+              </w:rPr>
+              <w:t>Learnt what mass assignment vulnerability is and how it can be controlled by mentioning fillable and guarder model file. 2 variables define the mass assignment for coming via form. Watched episodes 26 to 30 from laracasts tutorial.</w:t>
+            </w:r>
+          </w:p>
+        </w:tc>
+      </w:tr>
+      <w:tr>
+        <w:trPr>
+          <w:trHeight w:val="1574"/>
+        </w:trPr>
+        <w:tc>
+          <w:tcPr>
+            <w:tcW w:w="1638" w:type="dxa"/>
+            <w:vAlign w:val="center"/>
+          </w:tcPr>
+          <w:p>
+            <w:pPr>
+              <w:spacing w:after="240"/>
+              <w:jc w:val="center"/>
+              <w:rPr>
+                <w:rFonts w:ascii="Calibri" w:eastAsia="Calibri" w:hAnsi="Calibri" w:cs="Calibri"/>
+                <w:sz w:val="24"/>
+                <w:szCs w:val="24"/>
+              </w:rPr>
+            </w:pPr>
+            <w:r>
+              <w:rPr>
+                <w:rFonts w:ascii="Calibri" w:eastAsia="Calibri" w:hAnsi="Calibri" w:cs="Calibri"/>
+                <w:sz w:val="24"/>
+                <w:szCs w:val="24"/>
+              </w:rPr>
+              <w:t>14.</w:t>
+            </w:r>
+          </w:p>
+        </w:tc>
+        <w:tc>
+          <w:tcPr>
+            <w:tcW w:w="1890" w:type="dxa"/>
+            <w:vAlign w:val="center"/>
+          </w:tcPr>
+          <w:p>
+            <w:pPr>
+              <w:spacing w:after="240"/>
+              <w:jc w:val="center"/>
+              <w:rPr>
+                <w:rFonts w:ascii="Calibri" w:eastAsia="Calibri" w:hAnsi="Calibri" w:cs="Calibri"/>
+                <w:sz w:val="24"/>
+                <w:szCs w:val="24"/>
+              </w:rPr>
+            </w:pPr>
+            <w:r>
+              <w:rPr>
+                <w:rFonts w:ascii="Calibri" w:eastAsia="Calibri" w:hAnsi="Calibri" w:cs="Calibri"/>
+                <w:sz w:val="24"/>
+                <w:szCs w:val="24"/>
+              </w:rPr>
+              <w:t>Monday, 7</w:t>
+            </w:r>
+            <w:r>
+              <w:rPr>
+                <w:rFonts w:ascii="Calibri" w:eastAsia="Calibri" w:hAnsi="Calibri" w:cs="Calibri"/>
+                <w:sz w:val="24"/>
+                <w:szCs w:val="24"/>
+                <w:vertAlign w:val="superscript"/>
+              </w:rPr>
+              <w:t>th</w:t>
+            </w:r>
+            <w:r>
+              <w:rPr>
+                <w:rFonts w:ascii="Calibri" w:eastAsia="Calibri" w:hAnsi="Calibri" w:cs="Calibri"/>
+                <w:sz w:val="24"/>
+                <w:szCs w:val="24"/>
+              </w:rPr>
+              <w:t xml:space="preserve"> December, 2020</w:t>
+            </w:r>
+          </w:p>
+        </w:tc>
+        <w:tc>
+          <w:tcPr>
+            <w:tcW w:w="3060" w:type="dxa"/>
+            <w:vAlign w:val="center"/>
+          </w:tcPr>
+          <w:p>
+            <w:pPr>
+              <w:spacing w:after="240"/>
+              <w:jc w:val="center"/>
+              <w:rPr>
+                <w:rFonts w:ascii="Calibri" w:eastAsia="Calibri" w:hAnsi="Calibri" w:cs="Calibri"/>
+                <w:sz w:val="24"/>
+                <w:szCs w:val="24"/>
+              </w:rPr>
+            </w:pPr>
+            <w:r>
+              <w:rPr>
+                <w:rFonts w:ascii="Calibri" w:eastAsia="Calibri" w:hAnsi="Calibri" w:cs="Calibri"/>
+                <w:sz w:val="24"/>
+                <w:szCs w:val="24"/>
+              </w:rPr>
+              <w:t>Laravel MVC, Authentication, Eloquent and User Roles</w:t>
+            </w:r>
+          </w:p>
+        </w:tc>
+        <w:tc>
+          <w:tcPr>
+            <w:tcW w:w="3149" w:type="dxa"/>
+            <w:vAlign w:val="center"/>
+          </w:tcPr>
+          <w:p>
+            <w:pPr>
+              <w:spacing w:after="240"/>
+              <w:jc w:val="both"/>
+              <w:rPr>
+                <w:rFonts w:ascii="Calibri" w:eastAsia="Calibri" w:hAnsi="Calibri" w:cs="Calibri"/>
+                <w:sz w:val="24"/>
+                <w:szCs w:val="24"/>
+              </w:rPr>
+            </w:pPr>
+            <w:r>
+              <w:rPr>
+                <w:rFonts w:ascii="Calibri" w:eastAsia="Calibri" w:hAnsi="Calibri" w:cs="Calibri"/>
+                <w:sz w:val="24"/>
+                <w:szCs w:val="24"/>
+              </w:rPr>
+              <w:t>Revisited the MVC flow and some Laravel basics. Introduced to User registration and how mail setup can be done through environment variables (.env) file using an account of mailtrap.io. Also Watched laracasts episodes 34, 35 and 50.</w:t>
+            </w:r>
+          </w:p>
+        </w:tc>
+      </w:tr>
+      <w:tr>
+        <w:trPr>
+          <w:trHeight w:val="1574"/>
+        </w:trPr>
+        <w:tc>
+          <w:tcPr>
+            <w:tcW w:w="1638" w:type="dxa"/>
+            <w:vAlign w:val="center"/>
+          </w:tcPr>
+          <w:p>
+            <w:pPr>
+              <w:spacing w:after="240"/>
+              <w:jc w:val="center"/>
+              <w:rPr>
+                <w:rFonts w:ascii="Calibri" w:eastAsia="Calibri" w:hAnsi="Calibri" w:cs="Calibri"/>
+                <w:sz w:val="24"/>
+                <w:szCs w:val="24"/>
+              </w:rPr>
+            </w:pPr>
+            <w:r>
+              <w:rPr>
+                <w:rFonts w:ascii="Calibri" w:eastAsia="Calibri" w:hAnsi="Calibri" w:cs="Calibri"/>
+                <w:sz w:val="24"/>
+                <w:szCs w:val="24"/>
+              </w:rPr>
+              <w:t>15.</w:t>
+            </w:r>
+          </w:p>
+        </w:tc>
+        <w:tc>
+          <w:tcPr>
+            <w:tcW w:w="1890" w:type="dxa"/>
+            <w:vAlign w:val="center"/>
+          </w:tcPr>
+          <w:p>
+            <w:pPr>
+              <w:spacing w:after="240"/>
+              <w:jc w:val="center"/>
+              <w:rPr>
+                <w:rFonts w:ascii="Calibri" w:eastAsia="Calibri" w:hAnsi="Calibri" w:cs="Calibri"/>
+                <w:sz w:val="24"/>
+                <w:szCs w:val="24"/>
+              </w:rPr>
+            </w:pPr>
+            <w:r>
+              <w:rPr>
+                <w:rFonts w:ascii="Calibri" w:eastAsia="Calibri" w:hAnsi="Calibri" w:cs="Calibri"/>
+                <w:sz w:val="24"/>
+                <w:szCs w:val="24"/>
+              </w:rPr>
+              <w:t>Sunday,</w:t>
+            </w:r>
+            <w:r>
+              <w:rPr>
+                <w:rFonts w:ascii="Calibri" w:eastAsia="Calibri" w:hAnsi="Calibri" w:cs="Calibri"/>
+                <w:sz w:val="24"/>
+                <w:szCs w:val="24"/>
+              </w:rPr>
+              <w:t xml:space="preserve"> 1</w:t>
+            </w:r>
+            <w:r>
+              <w:rPr>
+                <w:rFonts w:ascii="Calibri" w:eastAsia="Calibri" w:hAnsi="Calibri" w:cs="Calibri"/>
+                <w:sz w:val="24"/>
+                <w:szCs w:val="24"/>
+              </w:rPr>
+              <w:t>3</w:t>
+            </w:r>
+            <w:r>
+              <w:rPr>
+                <w:rFonts w:ascii="Calibri" w:eastAsia="Calibri" w:hAnsi="Calibri" w:cs="Calibri"/>
+                <w:sz w:val="24"/>
+                <w:szCs w:val="24"/>
+                <w:vertAlign w:val="superscript"/>
+              </w:rPr>
+              <w:t>th</w:t>
+            </w:r>
+            <w:r>
+              <w:rPr>
+                <w:rFonts w:ascii="Calibri" w:eastAsia="Calibri" w:hAnsi="Calibri" w:cs="Calibri"/>
+                <w:sz w:val="24"/>
+                <w:szCs w:val="24"/>
+              </w:rPr>
+              <w:t xml:space="preserve"> December, 2020</w:t>
+            </w:r>
+          </w:p>
+        </w:tc>
+        <w:tc>
+          <w:tcPr>
+            <w:tcW w:w="3060" w:type="dxa"/>
+            <w:vAlign w:val="center"/>
+          </w:tcPr>
+          <w:p>
+            <w:pPr>
+              <w:spacing w:after="240"/>
+              <w:jc w:val="center"/>
+              <w:rPr>
+                <w:rFonts w:ascii="Calibri" w:eastAsia="Calibri" w:hAnsi="Calibri" w:cs="Calibri"/>
+                <w:sz w:val="24"/>
+                <w:szCs w:val="24"/>
+              </w:rPr>
+            </w:pPr>
+            <w:r>
+              <w:rPr>
+                <w:rFonts w:ascii="Calibri" w:eastAsia="Calibri" w:hAnsi="Calibri" w:cs="Calibri"/>
+                <w:sz w:val="24"/>
+                <w:szCs w:val="24"/>
+              </w:rPr>
+              <w:t>Policy, Hooks and User Roles</w:t>
+            </w:r>
+          </w:p>
+        </w:tc>
+        <w:tc>
+          <w:tcPr>
+            <w:tcW w:w="3149" w:type="dxa"/>
+            <w:vAlign w:val="center"/>
+          </w:tcPr>
+          <w:p>
+            <w:pPr>
+              <w:spacing w:after="240"/>
+              <w:jc w:val="both"/>
+              <w:rPr>
+                <w:rFonts w:ascii="Calibri" w:eastAsia="Calibri" w:hAnsi="Calibri" w:cs="Calibri"/>
+                <w:sz w:val="24"/>
+                <w:szCs w:val="24"/>
+              </w:rPr>
+            </w:pPr>
+            <w:r>
+              <w:rPr>
+                <w:rFonts w:ascii="Calibri" w:eastAsia="Calibri" w:hAnsi="Calibri" w:cs="Calibri"/>
+                <w:sz w:val="24"/>
+                <w:szCs w:val="24"/>
+              </w:rPr>
+              <w:t>Learnt about php artisan make policy command and how policies in Laravel help with creating authorization functions for models. Saw how authorization hooks are used for authorizing multiple role-based users which is especially useful for granting all privilege to admin level users. Also saw how middleware authorization helps invoking authorization directly in routes instead of controllers.</w:t>
+            </w:r>
+            <w:r>
+              <w:rPr>
+                <w:rFonts w:ascii="Calibri" w:eastAsia="Calibri" w:hAnsi="Calibri" w:cs="Calibri"/>
+                <w:sz w:val="24"/>
+                <w:szCs w:val="24"/>
+              </w:rPr>
+              <w:t xml:space="preserve"> Learnt about </w:t>
+            </w:r>
+            <w:r>
+              <w:rPr>
+                <w:rFonts w:ascii="Calibri" w:eastAsia="Calibri" w:hAnsi="Calibri" w:cs="Calibri"/>
+                <w:sz w:val="24"/>
+                <w:szCs w:val="24"/>
+              </w:rPr>
+              <w:lastRenderedPageBreak/>
+              <w:t>assigning different user roles if logged in or not. Watched laracasts episodes 50, 51,53 and 54.</w:t>
+            </w:r>
+          </w:p>
+        </w:tc>
+      </w:tr>
+      <w:tr>
+        <w:trPr>
+          <w:trHeight w:val="1574"/>
+        </w:trPr>
+        <w:tc>
+          <w:tcPr>
+            <w:tcW w:w="1638" w:type="dxa"/>
+            <w:vAlign w:val="center"/>
+          </w:tcPr>
+          <w:p>
+            <w:pPr>
+              <w:spacing w:after="240"/>
+              <w:jc w:val="center"/>
+              <w:rPr>
+                <w:rFonts w:ascii="Calibri" w:eastAsia="Calibri" w:hAnsi="Calibri" w:cs="Calibri"/>
+                <w:sz w:val="24"/>
+                <w:szCs w:val="24"/>
+              </w:rPr>
+            </w:pPr>
+            <w:r>
+              <w:rPr>
+                <w:rFonts w:ascii="Calibri" w:eastAsia="Calibri" w:hAnsi="Calibri" w:cs="Calibri"/>
+                <w:sz w:val="24"/>
+                <w:szCs w:val="24"/>
+              </w:rPr>
+              <w:lastRenderedPageBreak/>
+              <w:t>16.</w:t>
+            </w:r>
+          </w:p>
+        </w:tc>
+        <w:tc>
+          <w:tcPr>
+            <w:tcW w:w="1890" w:type="dxa"/>
+            <w:vAlign w:val="center"/>
+          </w:tcPr>
+          <w:p>
+            <w:pPr>
+              <w:spacing w:after="240"/>
+              <w:jc w:val="center"/>
+              <w:rPr>
+                <w:rFonts w:ascii="Calibri" w:eastAsia="Calibri" w:hAnsi="Calibri" w:cs="Calibri"/>
+                <w:sz w:val="24"/>
+                <w:szCs w:val="24"/>
+              </w:rPr>
+            </w:pPr>
+            <w:r>
+              <w:rPr>
+                <w:rFonts w:ascii="Calibri" w:eastAsia="Calibri" w:hAnsi="Calibri" w:cs="Calibri"/>
+                <w:sz w:val="24"/>
+                <w:szCs w:val="24"/>
+              </w:rPr>
+              <w:t>Monday,</w:t>
+            </w:r>
+            <w:r>
+              <w:rPr>
+                <w:rFonts w:ascii="Calibri" w:eastAsia="Calibri" w:hAnsi="Calibri" w:cs="Calibri"/>
+                <w:sz w:val="24"/>
+                <w:szCs w:val="24"/>
+              </w:rPr>
+              <w:t xml:space="preserve"> 1</w:t>
+            </w:r>
+            <w:r>
+              <w:rPr>
+                <w:rFonts w:ascii="Calibri" w:eastAsia="Calibri" w:hAnsi="Calibri" w:cs="Calibri"/>
+                <w:sz w:val="24"/>
+                <w:szCs w:val="24"/>
+              </w:rPr>
+              <w:t>4</w:t>
+            </w:r>
+            <w:r>
+              <w:rPr>
+                <w:rFonts w:ascii="Calibri" w:eastAsia="Calibri" w:hAnsi="Calibri" w:cs="Calibri"/>
+                <w:sz w:val="24"/>
+                <w:szCs w:val="24"/>
+                <w:vertAlign w:val="superscript"/>
+              </w:rPr>
+              <w:t>th</w:t>
+            </w:r>
+            <w:r>
+              <w:rPr>
+                <w:rFonts w:ascii="Calibri" w:eastAsia="Calibri" w:hAnsi="Calibri" w:cs="Calibri"/>
+                <w:sz w:val="24"/>
+                <w:szCs w:val="24"/>
+              </w:rPr>
+              <w:t xml:space="preserve"> December, 2020</w:t>
+            </w:r>
+          </w:p>
+        </w:tc>
+        <w:tc>
+          <w:tcPr>
+            <w:tcW w:w="3060" w:type="dxa"/>
+            <w:vAlign w:val="center"/>
+          </w:tcPr>
+          <w:p>
+            <w:pPr>
+              <w:spacing w:after="240"/>
+              <w:jc w:val="center"/>
+              <w:rPr>
+                <w:rFonts w:ascii="Calibri" w:eastAsia="Calibri" w:hAnsi="Calibri" w:cs="Calibri"/>
+                <w:sz w:val="24"/>
+                <w:szCs w:val="24"/>
+              </w:rPr>
+            </w:pPr>
+            <w:r>
+              <w:rPr>
+                <w:rFonts w:ascii="Calibri" w:eastAsia="Calibri" w:hAnsi="Calibri" w:cs="Calibri"/>
+                <w:sz w:val="24"/>
+                <w:szCs w:val="24"/>
+              </w:rPr>
+              <w:t>Laravel and Vue for Single Page Applications</w:t>
+            </w:r>
+          </w:p>
+        </w:tc>
+        <w:tc>
+          <w:tcPr>
+            <w:tcW w:w="3149" w:type="dxa"/>
+            <w:vAlign w:val="center"/>
+          </w:tcPr>
+          <w:p>
+            <w:pPr>
+              <w:spacing w:after="240"/>
+              <w:jc w:val="both"/>
+              <w:rPr>
+                <w:rFonts w:ascii="Calibri" w:eastAsia="Calibri" w:hAnsi="Calibri" w:cs="Calibri"/>
+                <w:sz w:val="24"/>
+                <w:szCs w:val="24"/>
+              </w:rPr>
+            </w:pPr>
+            <w:r>
+              <w:rPr>
+                <w:rFonts w:ascii="Calibri" w:eastAsia="Calibri" w:hAnsi="Calibri" w:cs="Calibri"/>
+                <w:sz w:val="24"/>
+                <w:szCs w:val="24"/>
+              </w:rPr>
+              <w:t xml:space="preserve">Created a single page Laravel vue application from scratch. </w:t>
+            </w:r>
+            <w:r>
+              <w:rPr>
+                <w:rFonts w:ascii="Calibri" w:eastAsia="Calibri" w:hAnsi="Calibri" w:cs="Calibri"/>
+                <w:sz w:val="24"/>
+                <w:szCs w:val="24"/>
+              </w:rPr>
+              <w:t xml:space="preserve">Learnt the Laravel vue scaffolding and how to use vue components inside Laravel blade files. Also saw how the routings can be handled using JavaScript instead of conventional Laravel routing so that user </w:t>
+            </w:r>
+            <w:proofErr w:type="gramStart"/>
+            <w:r>
+              <w:rPr>
+                <w:rFonts w:ascii="Calibri" w:eastAsia="Calibri" w:hAnsi="Calibri" w:cs="Calibri"/>
+                <w:sz w:val="24"/>
+                <w:szCs w:val="24"/>
+              </w:rPr>
+              <w:t>doesn’t</w:t>
+            </w:r>
+            <w:proofErr w:type="gramEnd"/>
+            <w:r>
+              <w:rPr>
+                <w:rFonts w:ascii="Calibri" w:eastAsia="Calibri" w:hAnsi="Calibri" w:cs="Calibri"/>
+                <w:sz w:val="24"/>
+                <w:szCs w:val="24"/>
+              </w:rPr>
+              <w:t xml:space="preserve"> have to request to the server every time they want a new page to display.</w:t>
+            </w:r>
+          </w:p>
+        </w:tc>
+      </w:tr>
     </w:tbl>
     <w:p>
       <w:pPr>
@@ -2776,6 +3447,7 @@
           <w:spacing w:val="0"/>
         </w:rPr>
       </w:pPr>
+      <w:proofErr w:type="spellStart"/>
       <w:r>
         <w:rPr>
           <w:rStyle w:val="IntenseReference"/>
@@ -2785,7 +3457,19 @@
           <w:color w:val="auto"/>
           <w:spacing w:val="0"/>
         </w:rPr>
-        <w:t>Xampp with PHP version 7.4.11</w:t>
+        <w:t>Xampp</w:t>
+      </w:r>
+      <w:proofErr w:type="spellEnd"/>
+      <w:r>
+        <w:rPr>
+          <w:rStyle w:val="IntenseReference"/>
+          <w:b w:val="0"/>
+          <w:bCs w:val="0"/>
+          <w:smallCaps w:val="0"/>
+          <w:color w:val="auto"/>
+          <w:spacing w:val="0"/>
+        </w:rPr>
+        <w:t xml:space="preserve"> with PHP version 7.4.11</w:t>
       </w:r>
     </w:p>
     <w:p>
@@ -2922,7 +3606,25 @@
           <w:sz w:val="24"/>
           <w:szCs w:val="24"/>
         </w:rPr>
-        <w:t>Day 3: git and github tutorial</w:t>
+        <w:t xml:space="preserve">Day 3: git and </w:t>
+      </w:r>
+      <w:proofErr w:type="spellStart"/>
+      <w:r>
+        <w:rPr>
+          <w:rStyle w:val="IntenseReference"/>
+          <w:sz w:val="24"/>
+          <w:szCs w:val="24"/>
+        </w:rPr>
+        <w:t>github</w:t>
+      </w:r>
+      <w:proofErr w:type="spellEnd"/>
+      <w:r>
+        <w:rPr>
+          <w:rStyle w:val="IntenseReference"/>
+          <w:sz w:val="24"/>
+          <w:szCs w:val="24"/>
+        </w:rPr>
+        <w:t xml:space="preserve"> tutorial</w:t>
       </w:r>
     </w:p>
     <w:p>
@@ -3293,7 +3995,31 @@
           <w:color w:val="auto"/>
           <w:spacing w:val="0"/>
         </w:rPr>
-        <w:t>Laravel Installation (local) via VSCode’s bash terminal</w:t>
+        <w:t xml:space="preserve">Laravel Installation (local) via </w:t>
+      </w:r>
+      <w:proofErr w:type="spellStart"/>
+      <w:r>
+        <w:rPr>
+          <w:rStyle w:val="IntenseReference"/>
+          <w:b w:val="0"/>
+          <w:bCs w:val="0"/>
+          <w:smallCaps w:val="0"/>
+          <w:color w:val="auto"/>
+          <w:spacing w:val="0"/>
+        </w:rPr>
+        <w:t>VSCode’s</w:t>
+      </w:r>
+      <w:proofErr w:type="spellEnd"/>
+      <w:r>
+        <w:rPr>
+          <w:rStyle w:val="IntenseReference"/>
+          <w:b w:val="0"/>
+          <w:bCs w:val="0"/>
+          <w:smallCaps w:val="0"/>
+          <w:color w:val="auto"/>
+          <w:spacing w:val="0"/>
+        </w:rPr>
+        <w:t xml:space="preserve"> bash terminal</w:t>
       </w:r>
     </w:p>
     <w:p>
@@ -4054,31 +4780,7 @@
           <w:sz w:val="24"/>
           <w:szCs w:val="24"/>
         </w:rPr>
-        <w:t xml:space="preserve">Day </w:t>
-      </w:r>
-      <w:r>
-        <w:rPr>
-          <w:rStyle w:val="IntenseReference"/>
-          <w:sz w:val="24"/>
-          <w:szCs w:val="24"/>
-        </w:rPr>
-        <w:t>11</w:t>
-      </w:r>
-      <w:r>
-        <w:rPr>
-          <w:rStyle w:val="IntenseReference"/>
-          <w:sz w:val="24"/>
-          <w:szCs w:val="24"/>
-        </w:rPr>
-        <w:t xml:space="preserve">: </w:t>
-      </w:r>
-      <w:r>
-        <w:rPr>
-          <w:rStyle w:val="IntenseReference"/>
-          <w:sz w:val="24"/>
-          <w:szCs w:val="24"/>
-        </w:rPr>
-        <w:t>form processing</w:t>
+        <w:t>Day 11: form processing</w:t>
       </w:r>
       <w:r>
         <w:rPr>
@@ -4240,31 +4942,7 @@
           <w:szCs w:val="24"/>
         </w:rPr>
         <w:lastRenderedPageBreak/>
-        <w:t xml:space="preserve">Day </w:t>
-      </w:r>
-      <w:r>
-        <w:rPr>
-          <w:rStyle w:val="IntenseReference"/>
-          <w:sz w:val="24"/>
-          <w:szCs w:val="24"/>
-        </w:rPr>
-        <w:t>12</w:t>
-      </w:r>
-      <w:r>
-        <w:rPr>
-          <w:rStyle w:val="IntenseReference"/>
-          <w:sz w:val="24"/>
-          <w:szCs w:val="24"/>
-        </w:rPr>
-        <w:t>: form</w:t>
-      </w:r>
-      <w:r>
-        <w:rPr>
-          <w:rStyle w:val="IntenseReference"/>
-          <w:sz w:val="24"/>
-          <w:szCs w:val="24"/>
-        </w:rPr>
-        <w:t xml:space="preserve"> continue and component 2 discussion</w:t>
+        <w:t>Day 12: form continue and component 2 discussion</w:t>
       </w:r>
     </w:p>
     <w:p>
@@ -4315,9 +4993,366 @@
         </w:drawing>
       </w:r>
     </w:p>
+    <w:p>
+      <w:pPr>
+        <w:pStyle w:val="NoSpacing"/>
+        <w:rPr>
+          <w:rStyle w:val="IntenseReference"/>
+        </w:rPr>
+      </w:pPr>
+    </w:p>
+    <w:p>
+      <w:pPr>
+        <w:pStyle w:val="NoSpacing"/>
+        <w:rPr>
+          <w:rStyle w:val="IntenseReference"/>
+          <w:sz w:val="24"/>
+          <w:szCs w:val="24"/>
+        </w:rPr>
+      </w:pPr>
+      <w:r>
+        <w:rPr>
+          <w:rStyle w:val="IntenseReference"/>
+          <w:sz w:val="24"/>
+          <w:szCs w:val="24"/>
+        </w:rPr>
+        <w:t>Day 1</w:t>
+      </w:r>
+      <w:r>
+        <w:rPr>
+          <w:rStyle w:val="IntenseReference"/>
+          <w:sz w:val="24"/>
+          <w:szCs w:val="24"/>
+        </w:rPr>
+        <w:t>3</w:t>
+      </w:r>
+      <w:r>
+        <w:rPr>
+          <w:rStyle w:val="IntenseReference"/>
+          <w:sz w:val="24"/>
+          <w:szCs w:val="24"/>
+        </w:rPr>
+        <w:t xml:space="preserve">: </w:t>
+      </w:r>
+      <w:r>
+        <w:rPr>
+          <w:rStyle w:val="IntenseReference"/>
+          <w:sz w:val="24"/>
+          <w:szCs w:val="24"/>
+        </w:rPr>
+        <w:t>mass assignment, eloquent relationships, factories and seeders</w:t>
+      </w:r>
+    </w:p>
+    <w:p>
+      <w:pPr>
+        <w:pStyle w:val="NoSpacing"/>
+        <w:rPr>
+          <w:rStyle w:val="IntenseReference"/>
+        </w:rPr>
+      </w:pPr>
+    </w:p>
+    <w:p>
+      <w:pPr>
+        <w:pStyle w:val="NoSpacing"/>
+        <w:rPr>
+          <w:rStyle w:val="IntenseReference"/>
+        </w:rPr>
+      </w:pPr>
+    </w:p>
+    <w:p>
+      <w:pPr>
+        <w:pStyle w:val="NoSpacing"/>
+        <w:rPr>
+          <w:rStyle w:val="IntenseReference"/>
+        </w:rPr>
+      </w:pPr>
+    </w:p>
+    <w:p>
+      <w:pPr>
+        <w:pStyle w:val="NoSpacing"/>
+        <w:rPr>
+          <w:rStyle w:val="IntenseReference"/>
+          <w:sz w:val="24"/>
+          <w:szCs w:val="24"/>
+        </w:rPr>
+      </w:pPr>
+      <w:r>
+        <w:rPr>
+          <w:rStyle w:val="IntenseReference"/>
+          <w:sz w:val="24"/>
+          <w:szCs w:val="24"/>
+        </w:rPr>
+        <w:t>Day 1</w:t>
+      </w:r>
+      <w:r>
+        <w:rPr>
+          <w:rStyle w:val="IntenseReference"/>
+          <w:sz w:val="24"/>
+          <w:szCs w:val="24"/>
+        </w:rPr>
+        <w:t>4</w:t>
+      </w:r>
+      <w:r>
+        <w:rPr>
+          <w:rStyle w:val="IntenseReference"/>
+          <w:sz w:val="24"/>
+          <w:szCs w:val="24"/>
+        </w:rPr>
+        <w:t xml:space="preserve">: </w:t>
+      </w:r>
+      <w:r>
+        <w:rPr>
+          <w:rStyle w:val="IntenseReference"/>
+          <w:sz w:val="24"/>
+          <w:szCs w:val="24"/>
+        </w:rPr>
+        <w:t>laravel mvc, authentication and user roles</w:t>
+      </w:r>
+    </w:p>
+    <w:p>
+      <w:pPr>
+        <w:pStyle w:val="NoSpacing"/>
+        <w:rPr>
+          <w:rStyle w:val="IntenseReference"/>
+        </w:rPr>
+      </w:pPr>
+      <w:r>
+        <w:rPr>
+          <w:b/>
+          <w:bCs/>
+          <w:smallCaps/>
+          <w:noProof/>
+          <w:color w:val="4F81BD" w:themeColor="accent1"/>
+          <w:spacing w:val="5"/>
+        </w:rPr>
+        <w:drawing>
+          <wp:inline distT="0" distB="0" distL="0" distR="0" wp14:anchorId="7AD771D5" wp14:editId="3EEB088C">
+            <wp:extent cx="5733415" cy="3081655"/>
+            <wp:effectExtent l="0" t="0" r="635" b="4445"/>
+            <wp:docPr id="24" name="Picture 24" descr="Graphical user interface, website&#10;&#10;Description automatically generated"/>
+            <wp:cNvGraphicFramePr>
+              <a:graphicFrameLocks xmlns:a="http://schemas.openxmlformats.org/drawingml/2006/main" noChangeAspect="1"/>
+            </wp:cNvGraphicFramePr>
+            <a:graphic xmlns:a="http://schemas.openxmlformats.org/drawingml/2006/main">
+              <a:graphicData uri="http://schemas.openxmlformats.org/drawingml/2006/picture">
+                <pic:pic xmlns:pic="http://schemas.openxmlformats.org/drawingml/2006/picture">
+                  <pic:nvPicPr>
+                    <pic:cNvPr id="24" name="Picture 24" descr="Graphical user interface, website&#10;&#10;Description automatically generated"/>
+                    <pic:cNvPicPr/>
+                  </pic:nvPicPr>
+                  <pic:blipFill>
+                    <a:blip r:embed="rId25" cstate="print">
+                      <a:extLst>
+                        <a:ext uri="{28A0092B-C50C-407E-A947-70E740481C1C}">
+                          <a14:useLocalDpi xmlns:a14="http://schemas.microsoft.com/office/drawing/2010/main" val="0"/>
+                        </a:ext>
+                      </a:extLst>
+                    </a:blip>
+                    <a:stretch>
+                      <a:fillRect/>
+                    </a:stretch>
+                  </pic:blipFill>
+                  <pic:spPr>
+                    <a:xfrm>
+                      <a:off x="0" y="0"/>
+                      <a:ext cx="5733415" cy="3081655"/>
+                    </a:xfrm>
+                    <a:prstGeom prst="rect">
+                      <a:avLst/>
+                    </a:prstGeom>
+                  </pic:spPr>
+                </pic:pic>
+              </a:graphicData>
+            </a:graphic>
+          </wp:inline>
+        </w:drawing>
+      </w:r>
+    </w:p>
+    <w:p>
+      <w:pPr>
+        <w:pStyle w:val="NoSpacing"/>
+        <w:rPr>
+          <w:rStyle w:val="IntenseReference"/>
+        </w:rPr>
+      </w:pPr>
+    </w:p>
+    <w:p>
+      <w:pPr>
+        <w:pStyle w:val="NoSpacing"/>
+        <w:rPr>
+          <w:rStyle w:val="IntenseReference"/>
+        </w:rPr>
+      </w:pPr>
+    </w:p>
+    <w:p>
+      <w:pPr>
+        <w:pStyle w:val="NoSpacing"/>
+        <w:rPr>
+          <w:rStyle w:val="IntenseReference"/>
+          <w:sz w:val="24"/>
+          <w:szCs w:val="24"/>
+        </w:rPr>
+      </w:pPr>
+      <w:r>
+        <w:rPr>
+          <w:rStyle w:val="IntenseReference"/>
+          <w:sz w:val="24"/>
+          <w:szCs w:val="24"/>
+        </w:rPr>
+        <w:t>Day 1</w:t>
+      </w:r>
+      <w:r>
+        <w:rPr>
+          <w:rStyle w:val="IntenseReference"/>
+          <w:sz w:val="24"/>
+          <w:szCs w:val="24"/>
+        </w:rPr>
+        <w:t>5</w:t>
+      </w:r>
+      <w:r>
+        <w:rPr>
+          <w:rStyle w:val="IntenseReference"/>
+          <w:sz w:val="24"/>
+          <w:szCs w:val="24"/>
+        </w:rPr>
+        <w:t xml:space="preserve">: </w:t>
+      </w:r>
+      <w:r>
+        <w:rPr>
+          <w:rStyle w:val="IntenseReference"/>
+          <w:sz w:val="24"/>
+          <w:szCs w:val="24"/>
+        </w:rPr>
+        <w:t>policies, hooks and user roles</w:t>
+      </w:r>
+    </w:p>
+    <w:p>
+      <w:pPr>
+        <w:pStyle w:val="NoSpacing"/>
+        <w:rPr>
+          <w:rStyle w:val="IntenseReference"/>
+        </w:rPr>
+      </w:pPr>
+    </w:p>
+    <w:p>
+      <w:pPr>
+        <w:pStyle w:val="NoSpacing"/>
+        <w:rPr>
+          <w:rStyle w:val="IntenseReference"/>
+        </w:rPr>
+      </w:pPr>
+    </w:p>
+    <w:p>
+      <w:pPr>
+        <w:pStyle w:val="NoSpacing"/>
+        <w:rPr>
+          <w:rStyle w:val="IntenseReference"/>
+        </w:rPr>
+      </w:pPr>
+    </w:p>
+    <w:p>
+      <w:pPr>
+        <w:pStyle w:val="NoSpacing"/>
+        <w:rPr>
+          <w:rStyle w:val="IntenseReference"/>
+          <w:sz w:val="24"/>
+          <w:szCs w:val="24"/>
+        </w:rPr>
+      </w:pPr>
+      <w:r>
+        <w:rPr>
+          <w:rStyle w:val="IntenseReference"/>
+          <w:sz w:val="24"/>
+          <w:szCs w:val="24"/>
+        </w:rPr>
+        <w:t>Day 1</w:t>
+      </w:r>
+      <w:r>
+        <w:rPr>
+          <w:rStyle w:val="IntenseReference"/>
+          <w:sz w:val="24"/>
+          <w:szCs w:val="24"/>
+        </w:rPr>
+        <w:t>6</w:t>
+      </w:r>
+      <w:r>
+        <w:rPr>
+          <w:rStyle w:val="IntenseReference"/>
+          <w:sz w:val="24"/>
+          <w:szCs w:val="24"/>
+        </w:rPr>
+        <w:t xml:space="preserve">: </w:t>
+      </w:r>
+      <w:r>
+        <w:rPr>
+          <w:rStyle w:val="IntenseReference"/>
+          <w:sz w:val="24"/>
+          <w:szCs w:val="24"/>
+        </w:rPr>
+        <w:t>laravel and vue for single page applications</w:t>
+      </w:r>
+    </w:p>
+    <w:p>
+      <w:pPr>
+        <w:pStyle w:val="NoSpacing"/>
+        <w:rPr>
+          <w:rStyle w:val="IntenseReference"/>
+          <w:sz w:val="24"/>
+          <w:szCs w:val="24"/>
+        </w:rPr>
+      </w:pPr>
+      <w:r>
+        <w:rPr>
+          <w:noProof/>
+        </w:rPr>
+        <w:drawing>
+          <wp:inline distT="0" distB="0" distL="0" distR="0" wp14:anchorId="0BC60C5E" wp14:editId="53B20FE6">
+            <wp:extent cx="5733415" cy="3482340"/>
+            <wp:effectExtent l="0" t="0" r="635" b="3810"/>
+            <wp:docPr id="23" name="Picture 23"/>
+            <wp:cNvGraphicFramePr>
+              <a:graphicFrameLocks xmlns:a="http://schemas.openxmlformats.org/drawingml/2006/main" noChangeAspect="1"/>
+            </wp:cNvGraphicFramePr>
+            <a:graphic xmlns:a="http://schemas.openxmlformats.org/drawingml/2006/main">
+              <a:graphicData uri="http://schemas.openxmlformats.org/drawingml/2006/picture">
+                <pic:pic xmlns:pic="http://schemas.openxmlformats.org/drawingml/2006/picture">
+                  <pic:nvPicPr>
+                    <pic:cNvPr id="1" name=""/>
+                    <pic:cNvPicPr/>
+                  </pic:nvPicPr>
+                  <pic:blipFill>
+                    <a:blip r:embed="rId26"/>
+                    <a:stretch>
+                      <a:fillRect/>
+                    </a:stretch>
+                  </pic:blipFill>
+                  <pic:spPr>
+                    <a:xfrm>
+                      <a:off x="0" y="0"/>
+                      <a:ext cx="5733415" cy="3482340"/>
+                    </a:xfrm>
+                    <a:prstGeom prst="rect">
+                      <a:avLst/>
+                    </a:prstGeom>
+                  </pic:spPr>
+                </pic:pic>
+              </a:graphicData>
+            </a:graphic>
+          </wp:inline>
+        </w:drawing>
+      </w:r>
+    </w:p>
+    <w:p>
+      <w:pPr>
+        <w:pStyle w:val="NoSpacing"/>
+        <w:rPr>
+          <w:rStyle w:val="IntenseReference"/>
+        </w:rPr>
+      </w:pPr>
+    </w:p>
     <w:sectPr>
-      <w:headerReference w:type="default" r:id="rId25"/>
-      <w:footerReference w:type="default" r:id="rId26"/>
+      <w:headerReference w:type="default" r:id="rId27"/>
+      <w:footerReference w:type="default" r:id="rId28"/>
       <w:pgSz w:w="11909" w:h="16834" w:code="9"/>
       <w:pgMar w:top="1440" w:right="1440" w:bottom="1440" w:left="1440" w:header="720" w:footer="720" w:gutter="0"/>
       <w:pgNumType w:start="1"/>

</xml_diff>